<commit_message>
Updated docs | added global in getTraj.m
</commit_message>
<xml_diff>
--- a/paper/general.docx
+++ b/paper/general.docx
@@ -114,9 +114,11 @@
         </w:rPr>
         <w:t>מייל לגבי שימוש ב-</w:t>
       </w:r>
+      <w:proofErr w:type="spellStart"/>
       <w:r>
         <w:t>NatNet</w:t>
       </w:r>
+      <w:proofErr w:type="spellEnd"/>
     </w:p>
     <w:p>
       <w:pPr>
@@ -129,9 +131,27 @@
           <w:rtl/>
         </w:rPr>
       </w:pPr>
-      <w:r>
-        <w:t>Fwd: Mocap in experiments option 1 - NatNet SDK direct to Matlab</w:t>
-      </w:r>
+      <w:proofErr w:type="spellStart"/>
+      <w:r>
+        <w:t>Fwd</w:t>
+      </w:r>
+      <w:proofErr w:type="spellEnd"/>
+      <w:r>
+        <w:t xml:space="preserve">: Mocap in experiments option 1 - </w:t>
+      </w:r>
+      <w:proofErr w:type="spellStart"/>
+      <w:r>
+        <w:t>NatNet</w:t>
+      </w:r>
+      <w:proofErr w:type="spellEnd"/>
+      <w:r>
+        <w:t xml:space="preserve"> SDK direct to </w:t>
+      </w:r>
+      <w:proofErr w:type="spellStart"/>
+      <w:r>
+        <w:t>Matlab</w:t>
+      </w:r>
+      <w:proofErr w:type="spellEnd"/>
     </w:p>
     <w:p>
       <w:pPr>
@@ -774,8 +794,17 @@
           <w:rFonts w:hint="cs"/>
           <w:rtl/>
         </w:rPr>
-        <w:t xml:space="preserve"> מסכה קצרה</w:t>
-      </w:r>
+        <w:t xml:space="preserve"> מסכה </w:t>
+      </w:r>
+      <w:proofErr w:type="gramStart"/>
+      <w:r>
+        <w:rPr>
+          <w:rFonts w:hint="cs"/>
+          <w:rtl/>
+        </w:rPr>
+        <w:t>קצרה</w:t>
+      </w:r>
+      <w:proofErr w:type="gramEnd"/>
     </w:p>
     <w:p>
       <w:pPr>
@@ -865,7 +894,23 @@
           <w:rFonts w:hint="cs"/>
           <w:rtl/>
         </w:rPr>
-        <w:t xml:space="preserve"> בכלל נובע מאסוציאציה של תגובות ולא מפריימינג סמנטי.</w:t>
+        <w:t xml:space="preserve"> בכלל נובע מאסוציאציה של תגובות ולא </w:t>
+      </w:r>
+      <w:proofErr w:type="spellStart"/>
+      <w:r>
+        <w:rPr>
+          <w:rFonts w:hint="cs"/>
+          <w:rtl/>
+        </w:rPr>
+        <w:t>מפריימינג</w:t>
+      </w:r>
+      <w:proofErr w:type="spellEnd"/>
+      <w:r>
+        <w:rPr>
+          <w:rFonts w:hint="cs"/>
+          <w:rtl/>
+        </w:rPr>
+        <w:t xml:space="preserve"> סמנטי.</w:t>
       </w:r>
     </w:p>
     <w:p>
@@ -946,7 +991,55 @@
           <w:sz w:val="16"/>
           <w:szCs w:val="16"/>
         </w:rPr>
-        <w:t>MacLeod, C. (1998). Implicit perception: Perceptual processing without awareness. In K. Kirsner, C. Speelman, M. Mayberry, A. O'BrienMalone, M. Anderson, &amp; C. MacLeod (Eds.), Implicit and explicit mental processes (pp. 57-78). Mahwah, NJ: Erlbaum.</w:t>
+        <w:t xml:space="preserve">MacLeod, C. (1998). Implicit perception: Perceptual processing without awareness. In K. </w:t>
+      </w:r>
+      <w:proofErr w:type="spellStart"/>
+      <w:r>
+        <w:rPr>
+          <w:sz w:val="16"/>
+          <w:szCs w:val="16"/>
+        </w:rPr>
+        <w:t>Kirsner</w:t>
+      </w:r>
+      <w:proofErr w:type="spellEnd"/>
+      <w:r>
+        <w:rPr>
+          <w:sz w:val="16"/>
+          <w:szCs w:val="16"/>
+        </w:rPr>
+        <w:t xml:space="preserve">, C. </w:t>
+      </w:r>
+      <w:proofErr w:type="spellStart"/>
+      <w:r>
+        <w:rPr>
+          <w:sz w:val="16"/>
+          <w:szCs w:val="16"/>
+        </w:rPr>
+        <w:t>Speelman</w:t>
+      </w:r>
+      <w:proofErr w:type="spellEnd"/>
+      <w:r>
+        <w:rPr>
+          <w:sz w:val="16"/>
+          <w:szCs w:val="16"/>
+        </w:rPr>
+        <w:t xml:space="preserve">, M. Mayberry, A. </w:t>
+      </w:r>
+      <w:proofErr w:type="spellStart"/>
+      <w:r>
+        <w:rPr>
+          <w:sz w:val="16"/>
+          <w:szCs w:val="16"/>
+        </w:rPr>
+        <w:t>O'BrienMalone</w:t>
+      </w:r>
+      <w:proofErr w:type="spellEnd"/>
+      <w:r>
+        <w:rPr>
+          <w:sz w:val="16"/>
+          <w:szCs w:val="16"/>
+        </w:rPr>
+        <w:t>, M. Anderson, &amp; C. MacLeod (Eds.), Implicit and explicit mental processes (pp. 57-78). Mahwah, NJ: Erlbaum.</w:t>
       </w:r>
     </w:p>
     <w:p>
@@ -957,12 +1050,21 @@
           <w:numId w:val="1"/>
         </w:numPr>
       </w:pPr>
-      <w:r>
-        <w:rPr>
-          <w:rFonts w:hint="cs"/>
-          <w:rtl/>
-        </w:rPr>
-        <w:t xml:space="preserve">אפקטי </w:t>
+      <w:proofErr w:type="spellStart"/>
+      <w:r>
+        <w:rPr>
+          <w:rFonts w:hint="cs"/>
+          <w:rtl/>
+        </w:rPr>
+        <w:t>אפקטי</w:t>
+      </w:r>
+      <w:proofErr w:type="spellEnd"/>
+      <w:r>
+        <w:rPr>
+          <w:rFonts w:hint="cs"/>
+          <w:rtl/>
+        </w:rPr>
+        <w:t xml:space="preserve"> </w:t>
       </w:r>
       <w:r>
         <w:t>priming</w:t>
@@ -998,7 +1100,55 @@
           <w:sz w:val="18"/>
           <w:szCs w:val="18"/>
         </w:rPr>
-        <w:t>Van den Bussche, E., Van den Noortgate, W., &amp; Reynvoet, B. (2009b). Mechanisms of masked priming: A meta-analysis. Psychological Bulletin, 135, 452–477</w:t>
+        <w:t xml:space="preserve">Van den </w:t>
+      </w:r>
+      <w:proofErr w:type="spellStart"/>
+      <w:r>
+        <w:rPr>
+          <w:sz w:val="18"/>
+          <w:szCs w:val="18"/>
+        </w:rPr>
+        <w:t>Bussche</w:t>
+      </w:r>
+      <w:proofErr w:type="spellEnd"/>
+      <w:r>
+        <w:rPr>
+          <w:sz w:val="18"/>
+          <w:szCs w:val="18"/>
+        </w:rPr>
+        <w:t xml:space="preserve">, E., Van den </w:t>
+      </w:r>
+      <w:proofErr w:type="spellStart"/>
+      <w:r>
+        <w:rPr>
+          <w:sz w:val="18"/>
+          <w:szCs w:val="18"/>
+        </w:rPr>
+        <w:t>Noortgate</w:t>
+      </w:r>
+      <w:proofErr w:type="spellEnd"/>
+      <w:r>
+        <w:rPr>
+          <w:sz w:val="18"/>
+          <w:szCs w:val="18"/>
+        </w:rPr>
+        <w:t xml:space="preserve">, W., &amp; </w:t>
+      </w:r>
+      <w:proofErr w:type="spellStart"/>
+      <w:r>
+        <w:rPr>
+          <w:sz w:val="18"/>
+          <w:szCs w:val="18"/>
+        </w:rPr>
+        <w:t>Reynvoet</w:t>
+      </w:r>
+      <w:proofErr w:type="spellEnd"/>
+      <w:r>
+        <w:rPr>
+          <w:sz w:val="18"/>
+          <w:szCs w:val="18"/>
+        </w:rPr>
+        <w:t>, B. (2009b). Mechanisms of masked priming: A meta-analysis. Psychological Bulletin, 135, 452–477</w:t>
       </w:r>
     </w:p>
     <w:p>
@@ -1054,9 +1204,11 @@
         </w:rPr>
         <w:t xml:space="preserve">במאמר של </w:t>
       </w:r>
+      <w:proofErr w:type="spellStart"/>
       <w:r>
         <w:t>koudier</w:t>
       </w:r>
+      <w:proofErr w:type="spellEnd"/>
     </w:p>
     <w:p>
       <w:pPr>
@@ -1083,12 +1235,101 @@
           <w:szCs w:val="16"/>
         </w:rPr>
       </w:pPr>
+      <w:proofErr w:type="spellStart"/>
       <w:r>
         <w:rPr>
           <w:sz w:val="16"/>
           <w:szCs w:val="16"/>
         </w:rPr>
-        <w:t>Dehaene, S., Naccache, L., Cohen, L., Le Bihan, D., Mangin, J.-F., Poline, J.-B. &amp; Rivie`re, D. 2001 Cerebral mechanisms of word masking and unconscious repetition priming</w:t>
+        <w:t>Dehaene</w:t>
+      </w:r>
+      <w:proofErr w:type="spellEnd"/>
+      <w:r>
+        <w:rPr>
+          <w:sz w:val="16"/>
+          <w:szCs w:val="16"/>
+        </w:rPr>
+        <w:t xml:space="preserve">, S., </w:t>
+      </w:r>
+      <w:proofErr w:type="spellStart"/>
+      <w:r>
+        <w:rPr>
+          <w:sz w:val="16"/>
+          <w:szCs w:val="16"/>
+        </w:rPr>
+        <w:t>Naccache</w:t>
+      </w:r>
+      <w:proofErr w:type="spellEnd"/>
+      <w:r>
+        <w:rPr>
+          <w:sz w:val="16"/>
+          <w:szCs w:val="16"/>
+        </w:rPr>
+        <w:t xml:space="preserve">, L., Cohen, L., Le </w:t>
+      </w:r>
+      <w:proofErr w:type="spellStart"/>
+      <w:r>
+        <w:rPr>
+          <w:sz w:val="16"/>
+          <w:szCs w:val="16"/>
+        </w:rPr>
+        <w:t>Bihan</w:t>
+      </w:r>
+      <w:proofErr w:type="spellEnd"/>
+      <w:r>
+        <w:rPr>
+          <w:sz w:val="16"/>
+          <w:szCs w:val="16"/>
+        </w:rPr>
+        <w:t xml:space="preserve">, D., </w:t>
+      </w:r>
+      <w:proofErr w:type="spellStart"/>
+      <w:r>
+        <w:rPr>
+          <w:sz w:val="16"/>
+          <w:szCs w:val="16"/>
+        </w:rPr>
+        <w:t>Mangin</w:t>
+      </w:r>
+      <w:proofErr w:type="spellEnd"/>
+      <w:r>
+        <w:rPr>
+          <w:sz w:val="16"/>
+          <w:szCs w:val="16"/>
+        </w:rPr>
+        <w:t xml:space="preserve">, J.-F., </w:t>
+      </w:r>
+      <w:proofErr w:type="spellStart"/>
+      <w:r>
+        <w:rPr>
+          <w:sz w:val="16"/>
+          <w:szCs w:val="16"/>
+        </w:rPr>
+        <w:t>Poline</w:t>
+      </w:r>
+      <w:proofErr w:type="spellEnd"/>
+      <w:r>
+        <w:rPr>
+          <w:sz w:val="16"/>
+          <w:szCs w:val="16"/>
+        </w:rPr>
+        <w:t xml:space="preserve">, J.-B. &amp; </w:t>
+      </w:r>
+      <w:proofErr w:type="spellStart"/>
+      <w:r>
+        <w:rPr>
+          <w:sz w:val="16"/>
+          <w:szCs w:val="16"/>
+        </w:rPr>
+        <w:t>Rivie`re</w:t>
+      </w:r>
+      <w:proofErr w:type="spellEnd"/>
+      <w:r>
+        <w:rPr>
+          <w:sz w:val="16"/>
+          <w:szCs w:val="16"/>
+        </w:rPr>
+        <w:t>, D. 2001 Cerebral mechanisms of word masking and unconscious repetition priming</w:t>
       </w:r>
     </w:p>
     <w:p>
@@ -1105,7 +1346,23 @@
           <w:rtl/>
         </w:rPr>
         <w:lastRenderedPageBreak/>
-        <w:t>בעיות במחקרי פריימניג בעבר ואיך זמן הצגת מטרה משפיע על האפקט</w:t>
+        <w:t xml:space="preserve">בעיות במחקרי </w:t>
+      </w:r>
+      <w:proofErr w:type="spellStart"/>
+      <w:r>
+        <w:rPr>
+          <w:rFonts w:hint="cs"/>
+          <w:rtl/>
+        </w:rPr>
+        <w:t>פריימניג</w:t>
+      </w:r>
+      <w:proofErr w:type="spellEnd"/>
+      <w:r>
+        <w:rPr>
+          <w:rFonts w:hint="cs"/>
+          <w:rtl/>
+        </w:rPr>
+        <w:t xml:space="preserve"> בעבר ואיך זמן הצגת מטרה משפיע על האפקט</w:t>
       </w:r>
     </w:p>
     <w:p>
@@ -1122,7 +1379,23 @@
           <w:sz w:val="18"/>
           <w:szCs w:val="18"/>
         </w:rPr>
-        <w:t>Davis, C. &amp; Forster, K. I. 1994 Masked orthographic priming: the effect of prime-target legibility</w:t>
+        <w:t xml:space="preserve">Davis, C. &amp; Forster, K. I. 1994 Masked orthographic priming: the effect of </w:t>
+      </w:r>
+      <w:proofErr w:type="gramStart"/>
+      <w:r>
+        <w:rPr>
+          <w:sz w:val="18"/>
+          <w:szCs w:val="18"/>
+        </w:rPr>
+        <w:t>prime-target</w:t>
+      </w:r>
+      <w:proofErr w:type="gramEnd"/>
+      <w:r>
+        <w:rPr>
+          <w:sz w:val="18"/>
+          <w:szCs w:val="18"/>
+        </w:rPr>
+        <w:t xml:space="preserve"> legibility</w:t>
       </w:r>
     </w:p>
     <w:p>
@@ -1158,7 +1431,23 @@
           <w:sz w:val="18"/>
           <w:szCs w:val="18"/>
         </w:rPr>
-        <w:t>Humphreys, G. W., Evett, L. J. &amp; Taylor, D. E. 1982 Automatic phonological priming in visual word recognition</w:t>
+        <w:t xml:space="preserve">Humphreys, G. W., </w:t>
+      </w:r>
+      <w:proofErr w:type="spellStart"/>
+      <w:r>
+        <w:rPr>
+          <w:sz w:val="18"/>
+          <w:szCs w:val="18"/>
+        </w:rPr>
+        <w:t>Evett</w:t>
+      </w:r>
+      <w:proofErr w:type="spellEnd"/>
+      <w:r>
+        <w:rPr>
+          <w:sz w:val="18"/>
+          <w:szCs w:val="18"/>
+        </w:rPr>
+        <w:t>, L. J. &amp; Taylor, D. E. 1982 Automatic phonological priming in visual word recognition</w:t>
       </w:r>
     </w:p>
     <w:p>
@@ -1211,7 +1500,23 @@
           <w:sz w:val="18"/>
           <w:szCs w:val="18"/>
         </w:rPr>
-        <w:t>Humphreys, G. W., Besner, D. &amp; Quinlan, P. T. 1988 Event perception and the word repetition effect.</w:t>
+        <w:t xml:space="preserve">Humphreys, G. W., </w:t>
+      </w:r>
+      <w:proofErr w:type="spellStart"/>
+      <w:r>
+        <w:rPr>
+          <w:sz w:val="18"/>
+          <w:szCs w:val="18"/>
+        </w:rPr>
+        <w:t>Besner</w:t>
+      </w:r>
+      <w:proofErr w:type="spellEnd"/>
+      <w:r>
+        <w:rPr>
+          <w:sz w:val="18"/>
+          <w:szCs w:val="18"/>
+        </w:rPr>
+        <w:t>, D. &amp; Quinlan, P. T. 1988 Event perception and the word repetition effect.</w:t>
       </w:r>
     </w:p>
     <w:p>
@@ -1244,8 +1549,17 @@
           <w:sz w:val="18"/>
           <w:szCs w:val="18"/>
         </w:rPr>
-        <w:t>Forster, K. I. &amp; Davis, C. 1984 Repetition priming and frequency attenuation in lexical access</w:t>
-      </w:r>
+        <w:t xml:space="preserve">Forster, K. I. &amp; Davis, C. 1984 Repetition priming and frequency attenuation in lexical </w:t>
+      </w:r>
+      <w:proofErr w:type="gramStart"/>
+      <w:r>
+        <w:rPr>
+          <w:sz w:val="18"/>
+          <w:szCs w:val="18"/>
+        </w:rPr>
+        <w:t>access</w:t>
+      </w:r>
+      <w:proofErr w:type="gramEnd"/>
     </w:p>
     <w:p>
       <w:pPr>
@@ -1323,7 +1637,23 @@
           <w:sz w:val="18"/>
           <w:szCs w:val="18"/>
         </w:rPr>
-        <w:t>Forster, K. I., Davis, C., Schoknecht, C. &amp; Carter, R. 1987 Masked priming with graphemically related forms: repetition or partial activation?</w:t>
+        <w:t xml:space="preserve">Forster, K. I., Davis, C., </w:t>
+      </w:r>
+      <w:proofErr w:type="spellStart"/>
+      <w:r>
+        <w:rPr>
+          <w:sz w:val="18"/>
+          <w:szCs w:val="18"/>
+        </w:rPr>
+        <w:t>Schoknecht</w:t>
+      </w:r>
+      <w:proofErr w:type="spellEnd"/>
+      <w:r>
+        <w:rPr>
+          <w:sz w:val="18"/>
+          <w:szCs w:val="18"/>
+        </w:rPr>
+        <w:t>, C. &amp; Carter, R. 1987 Masked priming with graphemically related forms: repetition or partial activation?</w:t>
       </w:r>
     </w:p>
     <w:p>
@@ -1354,12 +1684,37 @@
           <w:szCs w:val="18"/>
         </w:rPr>
       </w:pPr>
+      <w:proofErr w:type="spellStart"/>
       <w:r>
         <w:rPr>
           <w:sz w:val="18"/>
           <w:szCs w:val="18"/>
         </w:rPr>
-        <w:t>Rastle, K., Davis, M. H., Marslen-Wilson, W. D. &amp; Tyler, L. K. 2000 Morphological and semantic effects in visual word recognition: a time-course study</w:t>
+        <w:t>Rastle</w:t>
+      </w:r>
+      <w:proofErr w:type="spellEnd"/>
+      <w:r>
+        <w:rPr>
+          <w:sz w:val="18"/>
+          <w:szCs w:val="18"/>
+        </w:rPr>
+        <w:t xml:space="preserve">, K., Davis, M. H., </w:t>
+      </w:r>
+      <w:proofErr w:type="spellStart"/>
+      <w:r>
+        <w:rPr>
+          <w:sz w:val="18"/>
+          <w:szCs w:val="18"/>
+        </w:rPr>
+        <w:t>Marslen</w:t>
+      </w:r>
+      <w:proofErr w:type="spellEnd"/>
+      <w:r>
+        <w:rPr>
+          <w:sz w:val="18"/>
+          <w:szCs w:val="18"/>
+        </w:rPr>
+        <w:t>-Wilson, W. D. &amp; Tyler, L. K. 2000 Morphological and semantic effects in visual word recognition: a time-course study</w:t>
       </w:r>
     </w:p>
     <w:p>
@@ -1393,8 +1748,17 @@
           <w:sz w:val="18"/>
           <w:szCs w:val="18"/>
         </w:rPr>
-        <w:t>Ferrand, L. &amp; Grainger, J. 1992 Phonology and orthography in visual word recognition: evidence from masked nonword priming</w:t>
-      </w:r>
+        <w:t xml:space="preserve">Ferrand, L. &amp; Grainger, J. 1992 Phonology and orthography in visual word recognition: evidence from masked nonword </w:t>
+      </w:r>
+      <w:proofErr w:type="gramStart"/>
+      <w:r>
+        <w:rPr>
+          <w:sz w:val="18"/>
+          <w:szCs w:val="18"/>
+        </w:rPr>
+        <w:t>priming</w:t>
+      </w:r>
+      <w:proofErr w:type="gramEnd"/>
     </w:p>
     <w:p>
       <w:pPr>
@@ -1423,12 +1787,21 @@
           <w:szCs w:val="18"/>
         </w:rPr>
       </w:pPr>
+      <w:proofErr w:type="spellStart"/>
       <w:r>
         <w:rPr>
           <w:sz w:val="18"/>
           <w:szCs w:val="18"/>
         </w:rPr>
-        <w:t>Lukatela, G., Frost, S. J. &amp; Turvey, M. T. 1998 Phonological priming by masked nonword primes in the lexical decision task</w:t>
+        <w:t>Lukatela</w:t>
+      </w:r>
+      <w:proofErr w:type="spellEnd"/>
+      <w:r>
+        <w:rPr>
+          <w:sz w:val="18"/>
+          <w:szCs w:val="18"/>
+        </w:rPr>
+        <w:t>, G., Frost, S. J. &amp; Turvey, M. T. 1998 Phonological priming by masked nonword primes in the lexical decision task</w:t>
       </w:r>
     </w:p>
     <w:p>
@@ -1456,12 +1829,37 @@
           <w:szCs w:val="18"/>
         </w:rPr>
       </w:pPr>
+      <w:proofErr w:type="spellStart"/>
       <w:r>
         <w:rPr>
           <w:sz w:val="18"/>
           <w:szCs w:val="18"/>
         </w:rPr>
-        <w:t>Kouider, S. &amp; Dupoux, E. 2001 A functional disconnection between spoken and visual word recognition: evidence from unconscious priming</w:t>
+        <w:t>Kouider</w:t>
+      </w:r>
+      <w:proofErr w:type="spellEnd"/>
+      <w:r>
+        <w:rPr>
+          <w:sz w:val="18"/>
+          <w:szCs w:val="18"/>
+        </w:rPr>
+        <w:t xml:space="preserve">, S. &amp; </w:t>
+      </w:r>
+      <w:proofErr w:type="spellStart"/>
+      <w:r>
+        <w:rPr>
+          <w:sz w:val="18"/>
+          <w:szCs w:val="18"/>
+        </w:rPr>
+        <w:t>Dupoux</w:t>
+      </w:r>
+      <w:proofErr w:type="spellEnd"/>
+      <w:r>
+        <w:rPr>
+          <w:sz w:val="18"/>
+          <w:szCs w:val="18"/>
+        </w:rPr>
+        <w:t>, E. 2001 A functional disconnection between spoken and visual word recognition: evidence from unconscious priming</w:t>
       </w:r>
     </w:p>
     <w:p>
@@ -1507,13 +1905,47 @@
           <w:szCs w:val="18"/>
         </w:rPr>
       </w:pPr>
+      <w:proofErr w:type="spellStart"/>
       <w:r>
         <w:rPr>
           <w:sz w:val="18"/>
           <w:szCs w:val="18"/>
         </w:rPr>
-        <w:t>Perea, M. &amp; Gotor, A. 1997 Associative and semantic priming effects occur at very short stimulus-onset asynchronies in lexical decision and naming</w:t>
-      </w:r>
+        <w:t>Perea</w:t>
+      </w:r>
+      <w:proofErr w:type="spellEnd"/>
+      <w:r>
+        <w:rPr>
+          <w:sz w:val="18"/>
+          <w:szCs w:val="18"/>
+        </w:rPr>
+        <w:t xml:space="preserve">, M. &amp; </w:t>
+      </w:r>
+      <w:proofErr w:type="spellStart"/>
+      <w:r>
+        <w:rPr>
+          <w:sz w:val="18"/>
+          <w:szCs w:val="18"/>
+        </w:rPr>
+        <w:t>Gotor</w:t>
+      </w:r>
+      <w:proofErr w:type="spellEnd"/>
+      <w:r>
+        <w:rPr>
+          <w:sz w:val="18"/>
+          <w:szCs w:val="18"/>
+        </w:rPr>
+        <w:t xml:space="preserve">, A. 1997 Associative and semantic priming effects occur at very short stimulus-onset asynchronies in lexical decision and </w:t>
+      </w:r>
+      <w:proofErr w:type="gramStart"/>
+      <w:r>
+        <w:rPr>
+          <w:sz w:val="18"/>
+          <w:szCs w:val="18"/>
+        </w:rPr>
+        <w:t>naming</w:t>
+      </w:r>
+      <w:proofErr w:type="gramEnd"/>
     </w:p>
     <w:p>
       <w:pPr>
@@ -1564,8 +1996,33 @@
           <w:sz w:val="18"/>
           <w:szCs w:val="18"/>
         </w:rPr>
-        <w:t>Grainger, J. &amp; Frenck-Mestre, C. 1998 Masked translation priming in bilinguals</w:t>
-      </w:r>
+        <w:t xml:space="preserve">Grainger, J. &amp; </w:t>
+      </w:r>
+      <w:proofErr w:type="spellStart"/>
+      <w:r>
+        <w:rPr>
+          <w:sz w:val="18"/>
+          <w:szCs w:val="18"/>
+        </w:rPr>
+        <w:t>Frenck</w:t>
+      </w:r>
+      <w:proofErr w:type="spellEnd"/>
+      <w:r>
+        <w:rPr>
+          <w:sz w:val="18"/>
+          <w:szCs w:val="18"/>
+        </w:rPr>
+        <w:t xml:space="preserve">-Mestre, C. 1998 Masked translation priming in </w:t>
+      </w:r>
+      <w:proofErr w:type="gramStart"/>
+      <w:r>
+        <w:rPr>
+          <w:sz w:val="18"/>
+          <w:szCs w:val="18"/>
+        </w:rPr>
+        <w:t>bilinguals</w:t>
+      </w:r>
+      <w:proofErr w:type="gramEnd"/>
     </w:p>
     <w:p>
       <w:pPr>
@@ -1582,8 +2039,33 @@
           <w:sz w:val="18"/>
           <w:szCs w:val="18"/>
         </w:rPr>
-        <w:t>Jiang, N. 1999 Testing explanations for asymmetry in crosslanguage priming</w:t>
-      </w:r>
+        <w:t xml:space="preserve">Jiang, N. 1999 Testing explanations for asymmetry in </w:t>
+      </w:r>
+      <w:proofErr w:type="spellStart"/>
+      <w:r>
+        <w:rPr>
+          <w:sz w:val="18"/>
+          <w:szCs w:val="18"/>
+        </w:rPr>
+        <w:t>crosslanguage</w:t>
+      </w:r>
+      <w:proofErr w:type="spellEnd"/>
+      <w:r>
+        <w:rPr>
+          <w:sz w:val="18"/>
+          <w:szCs w:val="18"/>
+        </w:rPr>
+        <w:t xml:space="preserve"> </w:t>
+      </w:r>
+      <w:proofErr w:type="gramStart"/>
+      <w:r>
+        <w:rPr>
+          <w:sz w:val="18"/>
+          <w:szCs w:val="18"/>
+        </w:rPr>
+        <w:t>priming</w:t>
+      </w:r>
+      <w:proofErr w:type="gramEnd"/>
     </w:p>
     <w:p>
       <w:pPr>
@@ -1598,7 +2080,23 @@
           <w:rFonts w:hint="cs"/>
           <w:rtl/>
         </w:rPr>
-        <w:t>מגבלות זמניות להופעת אפקטי פריימינג</w:t>
+        <w:t xml:space="preserve">מגבלות זמניות להופעת </w:t>
+      </w:r>
+      <w:proofErr w:type="spellStart"/>
+      <w:r>
+        <w:rPr>
+          <w:rFonts w:hint="cs"/>
+          <w:rtl/>
+        </w:rPr>
+        <w:t>אפקטי</w:t>
+      </w:r>
+      <w:proofErr w:type="spellEnd"/>
+      <w:r>
+        <w:rPr>
+          <w:rFonts w:hint="cs"/>
+          <w:rtl/>
+        </w:rPr>
+        <w:t xml:space="preserve"> פריימינג</w:t>
       </w:r>
     </w:p>
     <w:p>
@@ -1611,13 +2109,47 @@
           <w:rtl/>
         </w:rPr>
       </w:pPr>
+      <w:proofErr w:type="spellStart"/>
       <w:r>
         <w:rPr>
           <w:sz w:val="18"/>
           <w:szCs w:val="18"/>
         </w:rPr>
-        <w:t>Perea, M. &amp; Gotor, A. 1997 Associative and semantic priming effects occur at very short stimulus-onset asynchronies in lexical decision and naming</w:t>
-      </w:r>
+        <w:t>Perea</w:t>
+      </w:r>
+      <w:proofErr w:type="spellEnd"/>
+      <w:r>
+        <w:rPr>
+          <w:sz w:val="18"/>
+          <w:szCs w:val="18"/>
+        </w:rPr>
+        <w:t xml:space="preserve">, M. &amp; </w:t>
+      </w:r>
+      <w:proofErr w:type="spellStart"/>
+      <w:r>
+        <w:rPr>
+          <w:sz w:val="18"/>
+          <w:szCs w:val="18"/>
+        </w:rPr>
+        <w:t>Gotor</w:t>
+      </w:r>
+      <w:proofErr w:type="spellEnd"/>
+      <w:r>
+        <w:rPr>
+          <w:sz w:val="18"/>
+          <w:szCs w:val="18"/>
+        </w:rPr>
+        <w:t xml:space="preserve">, A. 1997 Associative and semantic priming effects occur at very short stimulus-onset asynchronies in lexical decision and </w:t>
+      </w:r>
+      <w:proofErr w:type="gramStart"/>
+      <w:r>
+        <w:rPr>
+          <w:sz w:val="18"/>
+          <w:szCs w:val="18"/>
+        </w:rPr>
+        <w:t>naming</w:t>
+      </w:r>
+      <w:proofErr w:type="gramEnd"/>
     </w:p>
     <w:p>
       <w:pPr>
@@ -1628,12 +2160,37 @@
           <w:szCs w:val="18"/>
         </w:rPr>
       </w:pPr>
+      <w:proofErr w:type="spellStart"/>
       <w:r>
         <w:rPr>
           <w:sz w:val="18"/>
           <w:szCs w:val="18"/>
         </w:rPr>
-        <w:t>Kouider, S. &amp; Dupoux, E. 2005 Subliminal speech priming</w:t>
+        <w:t>Kouider</w:t>
+      </w:r>
+      <w:proofErr w:type="spellEnd"/>
+      <w:r>
+        <w:rPr>
+          <w:sz w:val="18"/>
+          <w:szCs w:val="18"/>
+        </w:rPr>
+        <w:t xml:space="preserve">, S. &amp; </w:t>
+      </w:r>
+      <w:proofErr w:type="spellStart"/>
+      <w:r>
+        <w:rPr>
+          <w:sz w:val="18"/>
+          <w:szCs w:val="18"/>
+        </w:rPr>
+        <w:t>Dupoux</w:t>
+      </w:r>
+      <w:proofErr w:type="spellEnd"/>
+      <w:r>
+        <w:rPr>
+          <w:sz w:val="18"/>
+          <w:szCs w:val="18"/>
+        </w:rPr>
+        <w:t>, E. 2005 Subliminal speech priming</w:t>
       </w:r>
     </w:p>
     <w:p>
@@ -1680,7 +2237,39 @@
           <w:sz w:val="18"/>
           <w:szCs w:val="18"/>
         </w:rPr>
-        <w:t>Grainger, J., Diependaele, K., Spinelli, E., Ferrand, L. &amp; Farioli, F. 2003 Masked repetition and phonological priming within and across modalities</w:t>
+        <w:t xml:space="preserve">Grainger, J., </w:t>
+      </w:r>
+      <w:proofErr w:type="spellStart"/>
+      <w:r>
+        <w:rPr>
+          <w:sz w:val="18"/>
+          <w:szCs w:val="18"/>
+        </w:rPr>
+        <w:t>Diependaele</w:t>
+      </w:r>
+      <w:proofErr w:type="spellEnd"/>
+      <w:r>
+        <w:rPr>
+          <w:sz w:val="18"/>
+          <w:szCs w:val="18"/>
+        </w:rPr>
+        <w:t xml:space="preserve">, K., Spinelli, E., Ferrand, L. &amp; </w:t>
+      </w:r>
+      <w:proofErr w:type="spellStart"/>
+      <w:r>
+        <w:rPr>
+          <w:sz w:val="18"/>
+          <w:szCs w:val="18"/>
+        </w:rPr>
+        <w:t>Farioli</w:t>
+      </w:r>
+      <w:proofErr w:type="spellEnd"/>
+      <w:r>
+        <w:rPr>
+          <w:sz w:val="18"/>
+          <w:szCs w:val="18"/>
+        </w:rPr>
+        <w:t>, F. 2003 Masked repetition and phonological priming within and across modalities</w:t>
       </w:r>
     </w:p>
     <w:p>
@@ -1734,12 +2323,69 @@
           <w:rtl/>
         </w:rPr>
       </w:pPr>
+      <w:proofErr w:type="spellStart"/>
       <w:r>
         <w:rPr>
           <w:sz w:val="18"/>
           <w:szCs w:val="18"/>
         </w:rPr>
-        <w:t>Kouider, S., Dehaene, S., Jobert, A. &amp; Le Bihan, D. In press. Cerebral bases of subliminal and supraliminal priming during reading</w:t>
+        <w:t>Kouider</w:t>
+      </w:r>
+      <w:proofErr w:type="spellEnd"/>
+      <w:r>
+        <w:rPr>
+          <w:sz w:val="18"/>
+          <w:szCs w:val="18"/>
+        </w:rPr>
+        <w:t xml:space="preserve">, S., </w:t>
+      </w:r>
+      <w:proofErr w:type="spellStart"/>
+      <w:r>
+        <w:rPr>
+          <w:sz w:val="18"/>
+          <w:szCs w:val="18"/>
+        </w:rPr>
+        <w:t>Dehaene</w:t>
+      </w:r>
+      <w:proofErr w:type="spellEnd"/>
+      <w:r>
+        <w:rPr>
+          <w:sz w:val="18"/>
+          <w:szCs w:val="18"/>
+        </w:rPr>
+        <w:t xml:space="preserve">, S., </w:t>
+      </w:r>
+      <w:proofErr w:type="spellStart"/>
+      <w:r>
+        <w:rPr>
+          <w:sz w:val="18"/>
+          <w:szCs w:val="18"/>
+        </w:rPr>
+        <w:t>Jobert</w:t>
+      </w:r>
+      <w:proofErr w:type="spellEnd"/>
+      <w:r>
+        <w:rPr>
+          <w:sz w:val="18"/>
+          <w:szCs w:val="18"/>
+        </w:rPr>
+        <w:t xml:space="preserve">, A. &amp; Le </w:t>
+      </w:r>
+      <w:proofErr w:type="spellStart"/>
+      <w:r>
+        <w:rPr>
+          <w:sz w:val="18"/>
+          <w:szCs w:val="18"/>
+        </w:rPr>
+        <w:t>Bihan</w:t>
+      </w:r>
+      <w:proofErr w:type="spellEnd"/>
+      <w:r>
+        <w:rPr>
+          <w:sz w:val="18"/>
+          <w:szCs w:val="18"/>
+        </w:rPr>
+        <w:t>, D. In press. Cerebral bases of subliminal and supraliminal priming during reading</w:t>
       </w:r>
     </w:p>
     <w:p>
@@ -1769,7 +2415,23 @@
           <w:sz w:val="18"/>
           <w:szCs w:val="18"/>
         </w:rPr>
-        <w:t>Devlin, J. T., Jamison, H. L., Matthews, P. M. &amp; Gonnerman, L. M. 2004 Morphology and the internal structure of words</w:t>
+        <w:t xml:space="preserve">Devlin, J. T., Jamison, H. L., Matthews, P. M. &amp; </w:t>
+      </w:r>
+      <w:proofErr w:type="spellStart"/>
+      <w:r>
+        <w:rPr>
+          <w:sz w:val="18"/>
+          <w:szCs w:val="18"/>
+        </w:rPr>
+        <w:t>Gonnerman</w:t>
+      </w:r>
+      <w:proofErr w:type="spellEnd"/>
+      <w:r>
+        <w:rPr>
+          <w:sz w:val="18"/>
+          <w:szCs w:val="18"/>
+        </w:rPr>
+        <w:t>, L. M. 2004 Morphology and the internal structure of words</w:t>
       </w:r>
     </w:p>
     <w:p>
@@ -1781,12 +2443,53 @@
           <w:szCs w:val="18"/>
         </w:rPr>
       </w:pPr>
+      <w:proofErr w:type="spellStart"/>
       <w:r>
         <w:rPr>
           <w:sz w:val="18"/>
           <w:szCs w:val="18"/>
         </w:rPr>
-        <w:t>Naccache, L. &amp; Dehaene, S. 2001b The priming method: imaging unconscious repetition priming reveals an abstract representation of number in the parietal lobes</w:t>
+        <w:t>Naccache</w:t>
+      </w:r>
+      <w:proofErr w:type="spellEnd"/>
+      <w:r>
+        <w:rPr>
+          <w:sz w:val="18"/>
+          <w:szCs w:val="18"/>
+        </w:rPr>
+        <w:t xml:space="preserve">, L. &amp; </w:t>
+      </w:r>
+      <w:proofErr w:type="spellStart"/>
+      <w:r>
+        <w:rPr>
+          <w:sz w:val="18"/>
+          <w:szCs w:val="18"/>
+        </w:rPr>
+        <w:t>Dehaene</w:t>
+      </w:r>
+      <w:proofErr w:type="spellEnd"/>
+      <w:r>
+        <w:rPr>
+          <w:sz w:val="18"/>
+          <w:szCs w:val="18"/>
+        </w:rPr>
+        <w:t xml:space="preserve">, S. 2001b </w:t>
+      </w:r>
+      <w:proofErr w:type="gramStart"/>
+      <w:r>
+        <w:rPr>
+          <w:sz w:val="18"/>
+          <w:szCs w:val="18"/>
+        </w:rPr>
+        <w:t>The</w:t>
+      </w:r>
+      <w:proofErr w:type="gramEnd"/>
+      <w:r>
+        <w:rPr>
+          <w:sz w:val="18"/>
+          <w:szCs w:val="18"/>
+        </w:rPr>
+        <w:t xml:space="preserve"> priming method: imaging unconscious repetition priming reveals an abstract representation of number in the parietal lobes</w:t>
       </w:r>
     </w:p>
     <w:p>
@@ -1815,7 +2518,23 @@
           <w:sz w:val="18"/>
           <w:szCs w:val="18"/>
         </w:rPr>
-        <w:t>Devlin, J. T., Jamison, H. L., Matthews, P. M. &amp; Gonnerman, L. M. 2004 Morphology and the internal structure of words.</w:t>
+        <w:t xml:space="preserve">Devlin, J. T., Jamison, H. L., Matthews, P. M. &amp; </w:t>
+      </w:r>
+      <w:proofErr w:type="spellStart"/>
+      <w:r>
+        <w:rPr>
+          <w:sz w:val="18"/>
+          <w:szCs w:val="18"/>
+        </w:rPr>
+        <w:t>Gonnerman</w:t>
+      </w:r>
+      <w:proofErr w:type="spellEnd"/>
+      <w:r>
+        <w:rPr>
+          <w:sz w:val="18"/>
+          <w:szCs w:val="18"/>
+        </w:rPr>
+        <w:t>, L. M. 2004 Morphology and the internal structure of words.</w:t>
       </w:r>
     </w:p>
     <w:p>
@@ -1844,7 +2563,71 @@
           <w:sz w:val="18"/>
           <w:szCs w:val="18"/>
         </w:rPr>
-        <w:t>Nakamura, K., Dehaene, S., Jorbert, A., Le Bihan, D. &amp; Kouider, S. 2005 Subliminal convergence of Kanji and Kana words: further evidence for functional parcellation of the posterior temporal cortex in visual word perception</w:t>
+        <w:t xml:space="preserve">Nakamura, K., </w:t>
+      </w:r>
+      <w:proofErr w:type="spellStart"/>
+      <w:r>
+        <w:rPr>
+          <w:sz w:val="18"/>
+          <w:szCs w:val="18"/>
+        </w:rPr>
+        <w:t>Dehaene</w:t>
+      </w:r>
+      <w:proofErr w:type="spellEnd"/>
+      <w:r>
+        <w:rPr>
+          <w:sz w:val="18"/>
+          <w:szCs w:val="18"/>
+        </w:rPr>
+        <w:t xml:space="preserve">, S., </w:t>
+      </w:r>
+      <w:proofErr w:type="spellStart"/>
+      <w:r>
+        <w:rPr>
+          <w:sz w:val="18"/>
+          <w:szCs w:val="18"/>
+        </w:rPr>
+        <w:t>Jorbert</w:t>
+      </w:r>
+      <w:proofErr w:type="spellEnd"/>
+      <w:r>
+        <w:rPr>
+          <w:sz w:val="18"/>
+          <w:szCs w:val="18"/>
+        </w:rPr>
+        <w:t xml:space="preserve">, A., Le </w:t>
+      </w:r>
+      <w:proofErr w:type="spellStart"/>
+      <w:r>
+        <w:rPr>
+          <w:sz w:val="18"/>
+          <w:szCs w:val="18"/>
+        </w:rPr>
+        <w:t>Bihan</w:t>
+      </w:r>
+      <w:proofErr w:type="spellEnd"/>
+      <w:r>
+        <w:rPr>
+          <w:sz w:val="18"/>
+          <w:szCs w:val="18"/>
+        </w:rPr>
+        <w:t xml:space="preserve">, D. &amp; </w:t>
+      </w:r>
+      <w:proofErr w:type="spellStart"/>
+      <w:r>
+        <w:rPr>
+          <w:sz w:val="18"/>
+          <w:szCs w:val="18"/>
+        </w:rPr>
+        <w:t>Kouider</w:t>
+      </w:r>
+      <w:proofErr w:type="spellEnd"/>
+      <w:r>
+        <w:rPr>
+          <w:sz w:val="18"/>
+          <w:szCs w:val="18"/>
+        </w:rPr>
+        <w:t>, S. 2005 Subliminal convergence of Kanji and Kana words: further evidence for functional parcellation of the posterior temporal cortex in visual word perception</w:t>
       </w:r>
     </w:p>
     <w:p>
@@ -1910,13 +2693,111 @@
           <w:szCs w:val="18"/>
         </w:rPr>
       </w:pPr>
+      <w:proofErr w:type="spellStart"/>
       <w:r>
         <w:rPr>
           <w:sz w:val="18"/>
           <w:szCs w:val="18"/>
         </w:rPr>
-        <w:t>Dehaene, S., Naccache, L., Le Clec’H, G., Koechlin, E., Mueller, M., Dehaene-Lambertz, G., van de Moortele, P. F. &amp; Le Bihan, D. 1998 Imaging unconscious semantic priming</w:t>
-      </w:r>
+        <w:t>Dehaene</w:t>
+      </w:r>
+      <w:proofErr w:type="spellEnd"/>
+      <w:r>
+        <w:rPr>
+          <w:sz w:val="18"/>
+          <w:szCs w:val="18"/>
+        </w:rPr>
+        <w:t xml:space="preserve">, S., </w:t>
+      </w:r>
+      <w:proofErr w:type="spellStart"/>
+      <w:r>
+        <w:rPr>
+          <w:sz w:val="18"/>
+          <w:szCs w:val="18"/>
+        </w:rPr>
+        <w:t>Naccache</w:t>
+      </w:r>
+      <w:proofErr w:type="spellEnd"/>
+      <w:r>
+        <w:rPr>
+          <w:sz w:val="18"/>
+          <w:szCs w:val="18"/>
+        </w:rPr>
+        <w:t xml:space="preserve">, L., Le </w:t>
+      </w:r>
+      <w:proofErr w:type="spellStart"/>
+      <w:r>
+        <w:rPr>
+          <w:sz w:val="18"/>
+          <w:szCs w:val="18"/>
+        </w:rPr>
+        <w:t>Clec’H</w:t>
+      </w:r>
+      <w:proofErr w:type="spellEnd"/>
+      <w:r>
+        <w:rPr>
+          <w:sz w:val="18"/>
+          <w:szCs w:val="18"/>
+        </w:rPr>
+        <w:t xml:space="preserve">, G., Koechlin, E., Mueller, M., </w:t>
+      </w:r>
+      <w:proofErr w:type="spellStart"/>
+      <w:r>
+        <w:rPr>
+          <w:sz w:val="18"/>
+          <w:szCs w:val="18"/>
+        </w:rPr>
+        <w:t>Dehaene-Lambertz</w:t>
+      </w:r>
+      <w:proofErr w:type="spellEnd"/>
+      <w:r>
+        <w:rPr>
+          <w:sz w:val="18"/>
+          <w:szCs w:val="18"/>
+        </w:rPr>
+        <w:t xml:space="preserve">, G., van de </w:t>
+      </w:r>
+      <w:proofErr w:type="spellStart"/>
+      <w:r>
+        <w:rPr>
+          <w:sz w:val="18"/>
+          <w:szCs w:val="18"/>
+        </w:rPr>
+        <w:t>Moortele</w:t>
+      </w:r>
+      <w:proofErr w:type="spellEnd"/>
+      <w:r>
+        <w:rPr>
+          <w:sz w:val="18"/>
+          <w:szCs w:val="18"/>
+        </w:rPr>
+        <w:t xml:space="preserve">, P. F. &amp; Le </w:t>
+      </w:r>
+      <w:proofErr w:type="spellStart"/>
+      <w:r>
+        <w:rPr>
+          <w:sz w:val="18"/>
+          <w:szCs w:val="18"/>
+        </w:rPr>
+        <w:t>Bihan</w:t>
+      </w:r>
+      <w:proofErr w:type="spellEnd"/>
+      <w:r>
+        <w:rPr>
+          <w:sz w:val="18"/>
+          <w:szCs w:val="18"/>
+        </w:rPr>
+        <w:t xml:space="preserve">, D. 1998 Imaging unconscious semantic </w:t>
+      </w:r>
+      <w:proofErr w:type="gramStart"/>
+      <w:r>
+        <w:rPr>
+          <w:sz w:val="18"/>
+          <w:szCs w:val="18"/>
+        </w:rPr>
+        <w:t>priming</w:t>
+      </w:r>
+      <w:proofErr w:type="gramEnd"/>
     </w:p>
     <w:p>
       <w:pPr>
@@ -1995,8 +2876,13 @@
       </w:pPr>
       <w:r>
         <w:lastRenderedPageBreak/>
-        <w:t>Forster, K. I., &amp; Davis, C. (1984). Repetition priming and frequency attenuation in lexical access</w:t>
-      </w:r>
+        <w:t xml:space="preserve">Forster, K. I., &amp; Davis, C. (1984). Repetition priming and frequency attenuation in lexical </w:t>
+      </w:r>
+      <w:proofErr w:type="gramStart"/>
+      <w:r>
+        <w:t>access</w:t>
+      </w:r>
+      <w:proofErr w:type="gramEnd"/>
       <w:r>
         <w:rPr>
           <w:i/>
@@ -2013,8 +2899,13 @@
           <w:numId w:val="2"/>
         </w:numPr>
       </w:pPr>
-      <w:r>
-        <w:t>Merikle, P. M. &amp; Daneman, M. 1998 Psychological investigations of unconscious perception</w:t>
+      <w:proofErr w:type="spellStart"/>
+      <w:r>
+        <w:t>Merikle</w:t>
+      </w:r>
+      <w:proofErr w:type="spellEnd"/>
+      <w:r>
+        <w:t>, P. M. &amp; Daneman, M. 1998 Psychological investigations of unconscious perception</w:t>
       </w:r>
     </w:p>
     <w:p>
@@ -2025,8 +2916,13 @@
           <w:numId w:val="2"/>
         </w:numPr>
       </w:pPr>
-      <w:r>
-        <w:t>Hoey, M. (2012). </w:t>
+      <w:proofErr w:type="spellStart"/>
+      <w:r>
+        <w:t>Hoey</w:t>
+      </w:r>
+      <w:proofErr w:type="spellEnd"/>
+      <w:r>
+        <w:t>, M. (2012). </w:t>
       </w:r>
       <w:r>
         <w:rPr>
@@ -2059,8 +2955,13 @@
         </w:numPr>
       </w:pPr>
       <w:r>
-        <w:t>Unconscious influences on decision making: A critical review</w:t>
-      </w:r>
+        <w:t xml:space="preserve">Unconscious influences on decision making: A critical </w:t>
+      </w:r>
+      <w:proofErr w:type="gramStart"/>
+      <w:r>
+        <w:t>review</w:t>
+      </w:r>
+      <w:proofErr w:type="gramEnd"/>
     </w:p>
     <w:p>
       <w:pPr>
@@ -2130,8 +3031,13 @@
         </w:numPr>
       </w:pPr>
       <w:r>
-        <w:t>122. Eddy M., Schmid A., Holcomb P.J. Masked repetition priming and event-related brain potentials: A new approach for tracking the time-course of object perception</w:t>
-      </w:r>
+        <w:t xml:space="preserve">122. Eddy M., Schmid A., Holcomb P.J. Masked repetition priming and event-related brain potentials: A new approach for tracking the time-course of object </w:t>
+      </w:r>
+      <w:proofErr w:type="gramStart"/>
+      <w:r>
+        <w:t>perception</w:t>
+      </w:r>
+      <w:proofErr w:type="gramEnd"/>
     </w:p>
     <w:p>
       <w:pPr>
@@ -2370,9 +3276,14 @@
       <w:pPr>
         <w:pStyle w:val="Heading3"/>
       </w:pPr>
+      <w:proofErr w:type="spellStart"/>
       <w:r>
         <w:lastRenderedPageBreak/>
-        <w:t>Kouider 2007 - Levels of processing during non-conscious perception a critical review of visual masking</w:t>
+        <w:t>Kouider</w:t>
+      </w:r>
+      <w:proofErr w:type="spellEnd"/>
+      <w:r>
+        <w:t xml:space="preserve"> 2007 - Levels of processing during non-conscious perception a critical review of visual masking</w:t>
       </w:r>
     </w:p>
     <w:p>
@@ -2776,7 +3687,23 @@
           <w:rFonts w:hint="cs"/>
           <w:rtl/>
         </w:rPr>
-        <w:t xml:space="preserve"> כדי שנבדקים לא יזהו אותו באופן מודע, אך כשבחנו זאת השתמשו בתנאי תאורה שונים מבניסוי עצמו מה שהוביל לכך שבניסוי עצמו הנבדקים ראו את ה-</w:t>
+        <w:t xml:space="preserve"> כדי שנבדקים לא יזהו אותו באופן מודע, אך כשבחנו זאת השתמשו בתנאי תאורה שונים </w:t>
+      </w:r>
+      <w:proofErr w:type="spellStart"/>
+      <w:r>
+        <w:rPr>
+          <w:rFonts w:hint="cs"/>
+          <w:rtl/>
+        </w:rPr>
+        <w:t>מבניסוי</w:t>
+      </w:r>
+      <w:proofErr w:type="spellEnd"/>
+      <w:r>
+        <w:rPr>
+          <w:rFonts w:hint="cs"/>
+          <w:rtl/>
+        </w:rPr>
+        <w:t xml:space="preserve"> עצמו מה שהוביל לכך שבניסוי עצמו הנבדקים ראו את ה-</w:t>
       </w:r>
       <w:r>
         <w:t>prime</w:t>
@@ -3060,8 +3987,21 @@
           <w:rtl/>
         </w:rPr>
       </w:pPr>
-      <w:r>
-        <w:t>Cheesman &amp; Merikle (1986)</w:t>
+      <w:proofErr w:type="spellStart"/>
+      <w:r>
+        <w:t>Cheesman</w:t>
+      </w:r>
+      <w:proofErr w:type="spellEnd"/>
+      <w:r>
+        <w:t xml:space="preserve"> &amp; </w:t>
+      </w:r>
+      <w:proofErr w:type="spellStart"/>
+      <w:r>
+        <w:t>Merikle</w:t>
+      </w:r>
+      <w:proofErr w:type="spellEnd"/>
+      <w:r>
+        <w:t xml:space="preserve"> (1986)</w:t>
       </w:r>
       <w:r>
         <w:rPr>
@@ -3083,9 +4023,11 @@
         </w:rPr>
         <w:t xml:space="preserve"> מטלת </w:t>
       </w:r>
+      <w:proofErr w:type="spellStart"/>
       <w:r>
         <w:t>stroop</w:t>
       </w:r>
+      <w:proofErr w:type="spellEnd"/>
       <w:r>
         <w:rPr>
           <w:rFonts w:hint="cs"/>
@@ -3126,7 +4068,23 @@
           <w:rFonts w:hint="cs"/>
           <w:rtl/>
         </w:rPr>
-        <w:t xml:space="preserve"> הוצג לזמן בינוני, השפעתו היתה תלויה ביחס ה-</w:t>
+        <w:t xml:space="preserve"> הוצג לזמן בינוני, השפעתו </w:t>
+      </w:r>
+      <w:proofErr w:type="spellStart"/>
+      <w:r>
+        <w:rPr>
+          <w:rFonts w:hint="cs"/>
+          <w:rtl/>
+        </w:rPr>
+        <w:t>היתה</w:t>
+      </w:r>
+      <w:proofErr w:type="spellEnd"/>
+      <w:r>
+        <w:rPr>
+          <w:rFonts w:hint="cs"/>
+          <w:rtl/>
+        </w:rPr>
+        <w:t xml:space="preserve"> תלויה ביחס ה-</w:t>
       </w:r>
       <m:oMath>
         <m:f>
@@ -3171,7 +4129,23 @@
           <w:rFonts w:hint="cs"/>
           <w:rtl/>
         </w:rPr>
-        <w:t xml:space="preserve"> הוא שיפר יותר את ז"ת למילת המטרה (כי נבדקים הסתמכו עליו יותר כמנבא למילה שתבוא).</w:t>
+        <w:t xml:space="preserve"> הוא שיפר יותר את </w:t>
+      </w:r>
+      <w:proofErr w:type="spellStart"/>
+      <w:r>
+        <w:rPr>
+          <w:rFonts w:hint="cs"/>
+          <w:rtl/>
+        </w:rPr>
+        <w:t>ז"ת</w:t>
+      </w:r>
+      <w:proofErr w:type="spellEnd"/>
+      <w:r>
+        <w:rPr>
+          <w:rFonts w:hint="cs"/>
+          <w:rtl/>
+        </w:rPr>
+        <w:t xml:space="preserve"> למילת המטרה (כי נבדקים הסתמכו עליו יותר כמנבא למילה שתבוא).</w:t>
       </w:r>
     </w:p>
     <w:p>
@@ -3186,7 +4160,23 @@
           <w:rFonts w:hint="cs"/>
           <w:rtl/>
         </w:rPr>
-        <w:t xml:space="preserve">כאשר הוצג לזמן קצר, הוא קיצר את ז"ת ללא תלות ביחס </w:t>
+        <w:t xml:space="preserve">כאשר הוצג לזמן קצר, הוא קיצר את </w:t>
+      </w:r>
+      <w:proofErr w:type="spellStart"/>
+      <w:r>
+        <w:rPr>
+          <w:rFonts w:hint="cs"/>
+          <w:rtl/>
+        </w:rPr>
+        <w:t>ז"ת</w:t>
+      </w:r>
+      <w:proofErr w:type="spellEnd"/>
+      <w:r>
+        <w:rPr>
+          <w:rFonts w:hint="cs"/>
+          <w:rtl/>
+        </w:rPr>
+        <w:t xml:space="preserve"> ללא תלות ביחס </w:t>
       </w:r>
       <m:oMath>
         <m:f>
@@ -3252,8 +4242,21 @@
           <w:rtl/>
         </w:rPr>
       </w:pPr>
-      <w:r>
-        <w:t>Kouider &amp; Dupoux (2004)</w:t>
+      <w:proofErr w:type="spellStart"/>
+      <w:r>
+        <w:t>Kouider</w:t>
+      </w:r>
+      <w:proofErr w:type="spellEnd"/>
+      <w:r>
+        <w:t xml:space="preserve"> &amp; </w:t>
+      </w:r>
+      <w:proofErr w:type="spellStart"/>
+      <w:r>
+        <w:t>Dupoux</w:t>
+      </w:r>
+      <w:proofErr w:type="spellEnd"/>
+      <w:r>
+        <w:t xml:space="preserve"> (2004)</w:t>
       </w:r>
       <w:r>
         <w:rPr>
@@ -3307,8 +4310,13 @@
           <w:rtl/>
         </w:rPr>
       </w:pPr>
-      <w:r>
-        <w:t>Debner &amp; Jacoby (1994)</w:t>
+      <w:proofErr w:type="spellStart"/>
+      <w:r>
+        <w:t>Debner</w:t>
+      </w:r>
+      <w:proofErr w:type="spellEnd"/>
+      <w:r>
+        <w:t xml:space="preserve"> &amp; Jacoby (1994)</w:t>
       </w:r>
       <w:r>
         <w:rPr>
@@ -3460,8 +4468,13 @@
         <w:t>) באופן מודע ובו משתמשים להשלמה (</w:t>
       </w:r>
       <w:r>
-        <w:t>ye___ = ye+llow</w:t>
-      </w:r>
+        <w:t xml:space="preserve">ye___ = </w:t>
+      </w:r>
+      <w:proofErr w:type="spellStart"/>
+      <w:r>
+        <w:t>ye+llow</w:t>
+      </w:r>
+      <w:proofErr w:type="spellEnd"/>
       <w:r>
         <w:rPr>
           <w:rFonts w:hint="cs"/>
@@ -3479,9 +4492,11 @@
         </w:rPr>
         <w:t xml:space="preserve"> (</w:t>
       </w:r>
+      <w:proofErr w:type="spellStart"/>
       <w:r>
         <w:t>llow</w:t>
       </w:r>
+      <w:proofErr w:type="spellEnd"/>
       <w:r>
         <w:rPr>
           <w:rFonts w:hint="cs"/>
@@ -3874,8 +4889,13 @@
           <w:rtl/>
         </w:rPr>
       </w:pPr>
-      <w:r>
-        <w:t>Kouider et al. in press</w:t>
+      <w:proofErr w:type="spellStart"/>
+      <w:r>
+        <w:t>Kouider</w:t>
+      </w:r>
+      <w:proofErr w:type="spellEnd"/>
+      <w:r>
+        <w:t xml:space="preserve"> et al. in press</w:t>
       </w:r>
       <w:r>
         <w:rPr>
@@ -4041,8 +5061,13 @@
           <w:rtl/>
         </w:rPr>
       </w:pPr>
-      <w:r>
-        <w:t>Dehaene et al. (1998</w:t>
+      <w:proofErr w:type="spellStart"/>
+      <w:r>
+        <w:t>Dehaene</w:t>
+      </w:r>
+      <w:proofErr w:type="spellEnd"/>
+      <w:r>
+        <w:t xml:space="preserve"> et al. (1998</w:t>
       </w:r>
       <w:r>
         <w:t>)</w:t>
@@ -4448,8 +5473,21 @@
           <w:rtl/>
         </w:rPr>
       </w:pPr>
-      <w:r>
-        <w:t>Naccache &amp; Dehaene (2001a)</w:t>
+      <w:proofErr w:type="spellStart"/>
+      <w:r>
+        <w:t>Naccache</w:t>
+      </w:r>
+      <w:proofErr w:type="spellEnd"/>
+      <w:r>
+        <w:t xml:space="preserve"> &amp; </w:t>
+      </w:r>
+      <w:proofErr w:type="spellStart"/>
+      <w:r>
+        <w:t>Dehaene</w:t>
+      </w:r>
+      <w:proofErr w:type="spellEnd"/>
+      <w:r>
+        <w:t xml:space="preserve"> (2001a)</w:t>
       </w:r>
       <w:r>
         <w:rPr>
@@ -4560,8 +5598,13 @@
         </w:rPr>
         <w:t xml:space="preserve">. </w:t>
       </w:r>
-      <w:r>
-        <w:t>Dehaene 2001a</w:t>
+      <w:proofErr w:type="spellStart"/>
+      <w:r>
+        <w:t>Dehaene</w:t>
+      </w:r>
+      <w:proofErr w:type="spellEnd"/>
+      <w:r>
+        <w:t xml:space="preserve"> 2001a</w:t>
       </w:r>
       <w:r>
         <w:rPr>
@@ -4627,8 +5670,13 @@
           <w:rtl/>
         </w:rPr>
       </w:pPr>
-      <w:r>
-        <w:t>Dell’Acqua &amp; Grainger</w:t>
+      <w:proofErr w:type="spellStart"/>
+      <w:r>
+        <w:t>Dell’Acqua</w:t>
+      </w:r>
+      <w:proofErr w:type="spellEnd"/>
+      <w:r>
+        <w:t xml:space="preserve"> &amp; Grainger</w:t>
       </w:r>
       <w:r>
         <w:t xml:space="preserve"> </w:t>
@@ -4682,7 +5730,23 @@
           <w:rFonts w:hint="cs"/>
           <w:rtl/>
         </w:rPr>
-        <w:t xml:space="preserve"> כי אי אפשר להכין תגובה להכל) שהנבדקים לא מכירים (פוסל </w:t>
+        <w:t xml:space="preserve"> כי אי אפשר להכין תגובה </w:t>
+      </w:r>
+      <w:proofErr w:type="spellStart"/>
+      <w:r>
+        <w:rPr>
+          <w:rFonts w:hint="cs"/>
+          <w:rtl/>
+        </w:rPr>
+        <w:t>להכל</w:t>
+      </w:r>
+      <w:proofErr w:type="spellEnd"/>
+      <w:r>
+        <w:rPr>
+          <w:rFonts w:hint="cs"/>
+          <w:rtl/>
+        </w:rPr>
+        <w:t xml:space="preserve">) שהנבדקים לא מכירים (פוסל </w:t>
       </w:r>
       <w:r>
         <w:t>stimulus response</w:t>
@@ -4781,20 +5845,35 @@
           <w:rtl/>
         </w:rPr>
       </w:pPr>
-      <w:r>
-        <w:t>Dehaene et al. (1998)</w:t>
+      <w:proofErr w:type="spellStart"/>
+      <w:r>
+        <w:t>Dehaene</w:t>
+      </w:r>
+      <w:proofErr w:type="spellEnd"/>
+      <w:r>
+        <w:t xml:space="preserve"> et al. (1998)</w:t>
       </w:r>
       <w:r>
         <w:t xml:space="preserve">, </w:t>
       </w:r>
-      <w:r>
-        <w:t>Eimer &amp;</w:t>
+      <w:proofErr w:type="spellStart"/>
+      <w:r>
+        <w:t>Eimer</w:t>
+      </w:r>
+      <w:proofErr w:type="spellEnd"/>
+      <w:r>
+        <w:t xml:space="preserve"> &amp;</w:t>
       </w:r>
       <w:r>
         <w:t xml:space="preserve"> </w:t>
       </w:r>
-      <w:r>
-        <w:t>Schlaghecken (1998)</w:t>
+      <w:proofErr w:type="spellStart"/>
+      <w:r>
+        <w:t>Schlaghecken</w:t>
+      </w:r>
+      <w:proofErr w:type="spellEnd"/>
+      <w:r>
+        <w:t xml:space="preserve"> (1998)</w:t>
       </w:r>
       <w:r>
         <w:rPr>
@@ -5012,8 +6091,21 @@
           <w:rtl/>
         </w:rPr>
       </w:pPr>
-      <w:r>
-        <w:t>Eimer &amp; Schlaghecken (1998)</w:t>
+      <w:proofErr w:type="spellStart"/>
+      <w:r>
+        <w:t>Eimer</w:t>
+      </w:r>
+      <w:proofErr w:type="spellEnd"/>
+      <w:r>
+        <w:t xml:space="preserve"> &amp; </w:t>
+      </w:r>
+      <w:proofErr w:type="spellStart"/>
+      <w:r>
+        <w:t>Schlaghecken</w:t>
+      </w:r>
+      <w:proofErr w:type="spellEnd"/>
+      <w:r>
+        <w:t xml:space="preserve"> (1998)</w:t>
       </w:r>
       <w:r>
         <w:rPr>
@@ -5394,8 +6486,13 @@
           <w:rtl/>
         </w:rPr>
       </w:pPr>
-      <w:r>
-        <w:t>Dehaene et al. (2001)</w:t>
+      <w:proofErr w:type="spellStart"/>
+      <w:r>
+        <w:t>Dehaene</w:t>
+      </w:r>
+      <w:proofErr w:type="spellEnd"/>
+      <w:r>
+        <w:t xml:space="preserve"> et al. (2001)</w:t>
       </w:r>
       <w:r>
         <w:rPr>
@@ -5477,8 +6574,13 @@
           <w:rtl/>
         </w:rPr>
       </w:pPr>
-      <w:r>
-        <w:t>Dehaene et al. (2004)</w:t>
+      <w:proofErr w:type="spellStart"/>
+      <w:r>
+        <w:t>Dehaene</w:t>
+      </w:r>
+      <w:proofErr w:type="spellEnd"/>
+      <w:r>
+        <w:t xml:space="preserve"> et al. (2004)</w:t>
       </w:r>
       <w:r>
         <w:rPr>
@@ -5656,6 +6758,7 @@
           <w:rtl/>
         </w:rPr>
       </w:pPr>
+      <w:proofErr w:type="spellStart"/>
       <w:r>
         <w:rPr>
           <w:rFonts w:hint="cs"/>
@@ -5663,7 +6766,11 @@
         <w:t>N</w:t>
       </w:r>
       <w:r>
-        <w:t>accache et al. (2005)</w:t>
+        <w:t>accache</w:t>
+      </w:r>
+      <w:proofErr w:type="spellEnd"/>
+      <w:r>
+        <w:t xml:space="preserve"> et al. (2005)</w:t>
       </w:r>
       <w:r>
         <w:rPr>
@@ -5713,7 +6820,23 @@
           <w:rFonts w:hint="cs"/>
           <w:rtl/>
         </w:rPr>
-        <w:t>תגובת אמיגדלה היתה מאוחרת (</w:t>
+        <w:t xml:space="preserve">תגובת אמיגדלה </w:t>
+      </w:r>
+      <w:proofErr w:type="spellStart"/>
+      <w:r>
+        <w:rPr>
+          <w:rFonts w:hint="cs"/>
+          <w:rtl/>
+        </w:rPr>
+        <w:t>היתה</w:t>
+      </w:r>
+      <w:proofErr w:type="spellEnd"/>
+      <w:r>
+        <w:rPr>
+          <w:rFonts w:hint="cs"/>
+          <w:rtl/>
+        </w:rPr>
+        <w:t xml:space="preserve"> מאוחרת (</w:t>
       </w:r>
       <w:r>
         <w:t>800ms</w:t>
@@ -5828,8 +6951,13 @@
           <w:rtl/>
         </w:rPr>
       </w:pPr>
-      <w:r>
-        <w:t>Naccache et al. (2002)</w:t>
+      <w:proofErr w:type="spellStart"/>
+      <w:r>
+        <w:t>Naccache</w:t>
+      </w:r>
+      <w:proofErr w:type="spellEnd"/>
+      <w:r>
+        <w:t xml:space="preserve"> et al. (2002)</w:t>
       </w:r>
       <w:r>
         <w:rPr>
@@ -5924,8 +7052,13 @@
           <w:rtl/>
         </w:rPr>
       </w:pPr>
-      <w:r>
-        <w:t>Dupoux et al. (2003)</w:t>
+      <w:proofErr w:type="spellStart"/>
+      <w:r>
+        <w:t>Dupoux</w:t>
+      </w:r>
+      <w:proofErr w:type="spellEnd"/>
+      <w:r>
+        <w:t xml:space="preserve"> et al. (2003)</w:t>
       </w:r>
       <w:r>
         <w:rPr>
@@ -5964,8 +7097,13 @@
           <w:rtl/>
         </w:rPr>
       </w:pPr>
-      <w:r>
-        <w:t>Lachter et al. (2004)</w:t>
+      <w:proofErr w:type="spellStart"/>
+      <w:r>
+        <w:t>Lachter</w:t>
+      </w:r>
+      <w:proofErr w:type="spellEnd"/>
+      <w:r>
+        <w:t xml:space="preserve"> et al. (2004)</w:t>
       </w:r>
       <w:r>
         <w:rPr>
@@ -6299,8 +7437,13 @@
           <w:rtl/>
         </w:rPr>
       </w:pPr>
-      <w:r>
-        <w:t>Rolke et al. (2001)</w:t>
+      <w:proofErr w:type="spellStart"/>
+      <w:r>
+        <w:t>Rolke</w:t>
+      </w:r>
+      <w:proofErr w:type="spellEnd"/>
+      <w:r>
+        <w:t xml:space="preserve"> et al. (2001)</w:t>
       </w:r>
       <w:r>
         <w:rPr>
@@ -6516,8 +7659,13 @@
           <w:rtl/>
         </w:rPr>
       </w:pPr>
-      <w:r>
-        <w:t>Audet et al. (1991)</w:t>
+      <w:proofErr w:type="spellStart"/>
+      <w:r>
+        <w:t>Audet</w:t>
+      </w:r>
+      <w:proofErr w:type="spellEnd"/>
+      <w:r>
+        <w:t xml:space="preserve"> et al. (1991)</w:t>
       </w:r>
       <w:r>
         <w:rPr>
@@ -6597,7 +7745,23 @@
           <w:rFonts w:hint="cs"/>
           <w:rtl/>
         </w:rPr>
-        <w:t xml:space="preserve"> היה בצד הפגום הוא עשה פסיליטציה לז"ת אך לא אינהיביציה.</w:t>
+        <w:t xml:space="preserve"> היה בצד הפגום הוא עשה פסיליטציה </w:t>
+      </w:r>
+      <w:proofErr w:type="spellStart"/>
+      <w:r>
+        <w:rPr>
+          <w:rFonts w:hint="cs"/>
+          <w:rtl/>
+        </w:rPr>
+        <w:t>לז"ת</w:t>
+      </w:r>
+      <w:proofErr w:type="spellEnd"/>
+      <w:r>
+        <w:rPr>
+          <w:rFonts w:hint="cs"/>
+          <w:rtl/>
+        </w:rPr>
+        <w:t xml:space="preserve"> אך לא אינהיביציה.</w:t>
       </w:r>
     </w:p>
     <w:p>
@@ -6678,8 +7842,17 @@
           <w:rFonts w:hint="cs"/>
           <w:rtl/>
         </w:rPr>
-        <w:t xml:space="preserve"> נתבקשו להגיב (לזהות) רק לאות אמצעית ב-(</w:t>
-      </w:r>
+        <w:t xml:space="preserve"> נתבקשו להגיב (לזהות) רק לאות אמצעית ב</w:t>
+      </w:r>
+      <w:proofErr w:type="gramStart"/>
+      <w:r>
+        <w:rPr>
+          <w:rFonts w:hint="cs"/>
+          <w:rtl/>
+        </w:rPr>
+        <w:t>-(</w:t>
+      </w:r>
+      <w:proofErr w:type="gramEnd"/>
       <w:r>
         <w:t>'+ T M'</w:t>
       </w:r>
@@ -6833,7 +8006,23 @@
           <w:rFonts w:hint="cs"/>
           <w:rtl/>
         </w:rPr>
-        <w:t>כאשר המטרה היתה כפולה של ה-</w:t>
+        <w:t xml:space="preserve">כאשר המטרה </w:t>
+      </w:r>
+      <w:proofErr w:type="spellStart"/>
+      <w:r>
+        <w:rPr>
+          <w:rFonts w:hint="cs"/>
+          <w:rtl/>
+        </w:rPr>
+        <w:t>היתה</w:t>
+      </w:r>
+      <w:proofErr w:type="spellEnd"/>
+      <w:r>
+        <w:rPr>
+          <w:rFonts w:hint="cs"/>
+          <w:rtl/>
+        </w:rPr>
+        <w:t xml:space="preserve"> כפולה של ה-</w:t>
       </w:r>
       <w:r>
         <w:t>Primes</w:t>
@@ -6878,7 +8067,15 @@
         </w:rPr>
       </w:pPr>
       <w:r>
-        <w:t>McGlinchey-Berroth et al. (1993)</w:t>
+        <w:t>McGlinchey-</w:t>
+      </w:r>
+      <w:proofErr w:type="spellStart"/>
+      <w:r>
+        <w:t>Berroth</w:t>
+      </w:r>
+      <w:proofErr w:type="spellEnd"/>
+      <w:r>
+        <w:t xml:space="preserve"> et al. (1993)</w:t>
       </w:r>
       <w:r>
         <w:rPr>
@@ -7333,7 +8530,15 @@
         <w:pStyle w:val="Heading3"/>
       </w:pPr>
       <w:r>
-        <w:t>Davis 1994 - Masked orthographic priming The effect of prime-target legibility</w:t>
+        <w:t xml:space="preserve">Davis 1994 - Masked orthographic priming </w:t>
+      </w:r>
+      <w:proofErr w:type="gramStart"/>
+      <w:r>
+        <w:t>The</w:t>
+      </w:r>
+      <w:proofErr w:type="gramEnd"/>
+      <w:r>
+        <w:t xml:space="preserve"> effect of prime-target legibility</w:t>
       </w:r>
     </w:p>
     <w:p>
@@ -7407,8 +8612,13 @@
           <w:rtl/>
         </w:rPr>
       </w:pPr>
-      <w:r>
-        <w:t>Evett and Humphreys (1981)</w:t>
+      <w:proofErr w:type="spellStart"/>
+      <w:r>
+        <w:t>Evett</w:t>
+      </w:r>
+      <w:proofErr w:type="spellEnd"/>
+      <w:r>
+        <w:t xml:space="preserve"> and Humphreys (1981)</w:t>
       </w:r>
       <w:r>
         <w:rPr>
@@ -7440,9 +8650,11 @@
         </w:rPr>
         <w:t xml:space="preserve"> ו-</w:t>
       </w:r>
+      <w:proofErr w:type="spellStart"/>
       <w:r>
         <w:t>orthigraphic</w:t>
       </w:r>
+      <w:proofErr w:type="spellEnd"/>
       <w:r>
         <w:rPr>
           <w:rFonts w:hint="cs"/>
@@ -7757,8 +8969,13 @@
         </w:rPr>
         <w:t>@@@@@@@@@@@@@@@@ לא קראתי את הרוב כי עברתי ל</w:t>
       </w:r>
-      <w:r>
-        <w:t>Dehane 2001</w:t>
+      <w:proofErr w:type="spellStart"/>
+      <w:r>
+        <w:t>Dehane</w:t>
+      </w:r>
+      <w:proofErr w:type="spellEnd"/>
+      <w:r>
+        <w:t xml:space="preserve"> 2001</w:t>
       </w:r>
       <w:r>
         <w:rPr>
@@ -7777,8 +8994,13 @@
       <w:pPr>
         <w:pStyle w:val="Heading3"/>
       </w:pPr>
-      <w:r>
-        <w:t>Dehaene 2001 - Cerebral mechanisms of word masking and unconscious repetition priming</w:t>
+      <w:proofErr w:type="spellStart"/>
+      <w:r>
+        <w:t>Dehaene</w:t>
+      </w:r>
+      <w:proofErr w:type="spellEnd"/>
+      <w:r>
+        <w:t xml:space="preserve"> 2001 - Cerebral mechanisms of word masking and unconscious repetition priming</w:t>
       </w:r>
     </w:p>
     <w:p>
@@ -7819,8 +9041,13 @@
         </w:rPr>
         <w:t xml:space="preserve"> עורר פעילות ב-</w:t>
       </w:r>
-      <w:r>
-        <w:t>extrastraie, fusiform, precentral</w:t>
+      <w:proofErr w:type="spellStart"/>
+      <w:r>
+        <w:t>extrastraie</w:t>
+      </w:r>
+      <w:proofErr w:type="spellEnd"/>
+      <w:r>
+        <w:t>, fusiform, precentral</w:t>
       </w:r>
       <w:r>
         <w:rPr>
@@ -8753,7 +9980,23 @@
           <w:rFonts w:hint="cs"/>
           <w:rtl/>
         </w:rPr>
-        <w:t>ככל שמתקדמים לאזורים קידמיים יותר, מילים ממוסכות גורמות לפחות פעילות.</w:t>
+        <w:t xml:space="preserve">ככל שמתקדמים לאזורים </w:t>
+      </w:r>
+      <w:proofErr w:type="spellStart"/>
+      <w:r>
+        <w:rPr>
+          <w:rFonts w:hint="cs"/>
+          <w:rtl/>
+        </w:rPr>
+        <w:t>קידמיים</w:t>
+      </w:r>
+      <w:proofErr w:type="spellEnd"/>
+      <w:r>
+        <w:rPr>
+          <w:rFonts w:hint="cs"/>
+          <w:rtl/>
+        </w:rPr>
+        <w:t xml:space="preserve"> יותר, מילים ממוסכות גורמות לפחות פעילות.</w:t>
       </w:r>
     </w:p>
     <w:p>
@@ -9226,7 +10469,39 @@
           <w:rFonts w:hint="cs"/>
           <w:rtl/>
         </w:rPr>
-        <w:t xml:space="preserve"> הורכבו מריבועים ומעויינים בעובי זהה לפונט ששומש (</w:t>
+        <w:t xml:space="preserve"> הורכבו מריבועים </w:t>
+      </w:r>
+      <w:proofErr w:type="spellStart"/>
+      <w:r>
+        <w:rPr>
+          <w:rFonts w:hint="cs"/>
+          <w:rtl/>
+        </w:rPr>
+        <w:t>ומעויינים</w:t>
+      </w:r>
+      <w:proofErr w:type="spellEnd"/>
+      <w:r>
+        <w:rPr>
+          <w:rFonts w:hint="cs"/>
+          <w:rtl/>
+        </w:rPr>
+        <w:t xml:space="preserve"> בעובי זהה לפונט </w:t>
+      </w:r>
+      <w:proofErr w:type="spellStart"/>
+      <w:r>
+        <w:rPr>
+          <w:rFonts w:hint="cs"/>
+          <w:rtl/>
+        </w:rPr>
+        <w:t>ששומש</w:t>
+      </w:r>
+      <w:proofErr w:type="spellEnd"/>
+      <w:r>
+        <w:rPr>
+          <w:rFonts w:hint="cs"/>
+          <w:rtl/>
+        </w:rPr>
+        <w:t xml:space="preserve"> (</w:t>
       </w:r>
       <m:oMath>
         <m:r>
@@ -9422,7 +10697,23 @@
           <w:rFonts w:hint="cs"/>
           <w:rtl/>
         </w:rPr>
-        <w:t xml:space="preserve"> 4 סשנים.</w:t>
+        <w:t xml:space="preserve"> 4 </w:t>
+      </w:r>
+      <w:proofErr w:type="spellStart"/>
+      <w:r>
+        <w:rPr>
+          <w:rFonts w:hint="cs"/>
+          <w:rtl/>
+        </w:rPr>
+        <w:t>סשנים</w:t>
+      </w:r>
+      <w:proofErr w:type="spellEnd"/>
+      <w:r>
+        <w:rPr>
+          <w:rFonts w:hint="cs"/>
+          <w:rtl/>
+        </w:rPr>
+        <w:t>.</w:t>
       </w:r>
     </w:p>
     <w:p>
@@ -9715,12 +11006,21 @@
           <w:rtl/>
         </w:rPr>
       </w:pPr>
-      <w:r>
-        <w:rPr>
-          <w:rFonts w:hint="cs"/>
-          <w:rtl/>
-        </w:rPr>
-        <w:t>ז"ת של נבדקים היו מהירים יותר כאשר ה-</w:t>
+      <w:proofErr w:type="spellStart"/>
+      <w:r>
+        <w:rPr>
+          <w:rFonts w:hint="cs"/>
+          <w:rtl/>
+        </w:rPr>
+        <w:t>ז"ת</w:t>
+      </w:r>
+      <w:proofErr w:type="spellEnd"/>
+      <w:r>
+        <w:rPr>
+          <w:rFonts w:hint="cs"/>
+          <w:rtl/>
+        </w:rPr>
+        <w:t xml:space="preserve"> של נבדקים היו מהירים יותר כאשר ה-</w:t>
       </w:r>
       <w:r>
         <w:t>prime</w:t>
@@ -9799,8 +11099,13 @@
         </w:rPr>
       </w:pPr>
       <w:r>
-        <w:t>Sandberg 2015 - Using the perceptual awareness scale PAS</w:t>
-      </w:r>
+        <w:t xml:space="preserve">Sandberg 2015 - Using the perceptual awareness scale </w:t>
+      </w:r>
+      <w:proofErr w:type="gramStart"/>
+      <w:r>
+        <w:t>PAS</w:t>
+      </w:r>
+      <w:proofErr w:type="gramEnd"/>
     </w:p>
     <w:p>
       <w:pPr>
@@ -10253,8 +11558,13 @@
         </w:rPr>
       </w:pPr>
       <w:r>
-        <w:t>Lin 2014 - Priming of awareness or how not to measure visual awareness</w:t>
-      </w:r>
+        <w:t xml:space="preserve">Lin 2014 - Priming of awareness or how not to measure visual </w:t>
+      </w:r>
+      <w:proofErr w:type="gramStart"/>
+      <w:r>
+        <w:t>awareness</w:t>
+      </w:r>
+      <w:proofErr w:type="gramEnd"/>
     </w:p>
     <w:p>
       <w:pPr>
@@ -10338,8 +11648,13 @@
       <w:pPr>
         <w:pStyle w:val="Heading2"/>
       </w:pPr>
-      <w:r>
-        <w:t>Dell'Acqua 1999 - Unconscious semantic priming from pictures</w:t>
+      <w:proofErr w:type="spellStart"/>
+      <w:r>
+        <w:t>Dell'Acqua</w:t>
+      </w:r>
+      <w:proofErr w:type="spellEnd"/>
+      <w:r>
+        <w:t xml:space="preserve"> 1999 - Unconscious semantic priming from pictures</w:t>
       </w:r>
     </w:p>
     <w:p>
@@ -10695,9 +12010,19 @@
           <w:rtl/>
         </w:rPr>
       </w:pPr>
-      <w:r>
-        <w:t>Dotan 2019 - Track it to crack it Dissecting processing stages with finger tracking</w:t>
-      </w:r>
+      <w:proofErr w:type="spellStart"/>
+      <w:r>
+        <w:t>Dotan</w:t>
+      </w:r>
+      <w:proofErr w:type="spellEnd"/>
+      <w:r>
+        <w:t xml:space="preserve"> 2019 - Track it to crack it Dissecting processing stages with finger </w:t>
+      </w:r>
+      <w:proofErr w:type="gramStart"/>
+      <w:r>
+        <w:t>tracking</w:t>
+      </w:r>
+      <w:proofErr w:type="gramEnd"/>
     </w:p>
     <w:p>
       <w:pPr>
@@ -10735,7 +12060,23 @@
           <w:sz w:val="16"/>
           <w:szCs w:val="16"/>
         </w:rPr>
-        <w:t>Xiao, K. and Yamauchi, T. (2017) The role of attention in subliminal semantic processing: A mouse tracking study. PLoS One 12, e0178740</w:t>
+        <w:t xml:space="preserve">Xiao, K. and Yamauchi, T. (2017) The role of attention in subliminal semantic processing: A mouse tracking study. </w:t>
+      </w:r>
+      <w:proofErr w:type="spellStart"/>
+      <w:r>
+        <w:rPr>
+          <w:sz w:val="16"/>
+          <w:szCs w:val="16"/>
+        </w:rPr>
+        <w:t>PLoS</w:t>
+      </w:r>
+      <w:proofErr w:type="spellEnd"/>
+      <w:r>
+        <w:rPr>
+          <w:sz w:val="16"/>
+          <w:szCs w:val="16"/>
+        </w:rPr>
+        <w:t xml:space="preserve"> One 12, e0178740</w:t>
       </w:r>
     </w:p>
     <w:p>
@@ -10746,12 +12087,37 @@
           <w:szCs w:val="18"/>
         </w:rPr>
       </w:pPr>
+      <w:proofErr w:type="spellStart"/>
       <w:r>
         <w:rPr>
           <w:sz w:val="18"/>
           <w:szCs w:val="18"/>
         </w:rPr>
-        <w:t>Cressman, E.K. et al. (2007) On-line control of pointing is modified by unseen visual shapes. Conscious. Cogn. 16, 265–275</w:t>
+        <w:t>Cressman</w:t>
+      </w:r>
+      <w:proofErr w:type="spellEnd"/>
+      <w:r>
+        <w:rPr>
+          <w:sz w:val="18"/>
+          <w:szCs w:val="18"/>
+        </w:rPr>
+        <w:t xml:space="preserve">, E.K. et al. (2007) On-line control of pointing is modified by unseen visual shapes. Conscious. </w:t>
+      </w:r>
+      <w:proofErr w:type="spellStart"/>
+      <w:r>
+        <w:rPr>
+          <w:sz w:val="18"/>
+          <w:szCs w:val="18"/>
+        </w:rPr>
+        <w:t>Cogn</w:t>
+      </w:r>
+      <w:proofErr w:type="spellEnd"/>
+      <w:r>
+        <w:rPr>
+          <w:sz w:val="18"/>
+          <w:szCs w:val="18"/>
+        </w:rPr>
+        <w:t>. 16, 265–275</w:t>
       </w:r>
     </w:p>
     <w:p>
@@ -11524,8 +12890,19 @@
           <w:sz w:val="14"/>
           <w:szCs w:val="14"/>
         </w:rPr>
-        <w:t>. Friedman, J. et al. (2013) Linking cognitive and reaching trajectories via intermittent movement contro</w:t>
-      </w:r>
+        <w:t xml:space="preserve">. Friedman, J. et al. (2013) Linking cognitive and reaching trajectories via intermittent movement </w:t>
+      </w:r>
+      <w:proofErr w:type="spellStart"/>
+      <w:proofErr w:type="gramStart"/>
+      <w:r>
+        <w:rPr>
+          <w:sz w:val="14"/>
+          <w:szCs w:val="14"/>
+        </w:rPr>
+        <w:t>contro</w:t>
+      </w:r>
+      <w:proofErr w:type="spellEnd"/>
+      <w:proofErr w:type="gramEnd"/>
     </w:p>
     <w:p>
       <w:pPr>
@@ -11705,7 +13082,23 @@
           <w:rFonts w:hint="cs"/>
           <w:rtl/>
         </w:rPr>
-        <w:t xml:space="preserve"> ייתכן שמסלולים יהיו זהים, אך בגלל שאחד התחיל מוקדם מהשני, יהיה ביניהם בנקודת זמן </w:t>
+        <w:t xml:space="preserve"> ייתכן שמסלולים יהיו זהים, אך בגלל שאחד התחיל מוקדם מהשני, יהיה ביניהם בנקודת </w:t>
+      </w:r>
+      <w:proofErr w:type="gramStart"/>
+      <w:r>
+        <w:rPr>
+          <w:rFonts w:hint="cs"/>
+          <w:rtl/>
+        </w:rPr>
+        <w:t>זמן</w:t>
+      </w:r>
+      <w:proofErr w:type="gramEnd"/>
+      <w:r>
+        <w:rPr>
+          <w:rFonts w:hint="cs"/>
+          <w:rtl/>
+        </w:rPr>
+        <w:t xml:space="preserve"> </w:t>
       </w:r>
     </w:p>
     <w:p>
@@ -12110,12 +13503,21 @@
       <w:r>
         <w:t xml:space="preserve">. </w:t>
       </w:r>
+      <w:proofErr w:type="spellStart"/>
       <w:r>
         <w:rPr>
           <w:sz w:val="12"/>
           <w:szCs w:val="12"/>
         </w:rPr>
-        <w:t>Hagura, N. et al. (2017) Perceptual decisions are biased by the cost to act</w:t>
+        <w:t>Hagura</w:t>
+      </w:r>
+      <w:proofErr w:type="spellEnd"/>
+      <w:r>
+        <w:rPr>
+          <w:sz w:val="12"/>
+          <w:szCs w:val="12"/>
+        </w:rPr>
+        <w:t>, N. et al. (2017) Perceptual decisions are biased by the cost to act</w:t>
       </w:r>
       <w:r>
         <w:rPr>
@@ -12295,17 +13697,55 @@
           <w:sz w:val="16"/>
           <w:szCs w:val="16"/>
         </w:rPr>
-        <w:t>. Dotan, D. et al. (2018) On-line confidence monitoring during decision making</w:t>
-      </w:r>
+        <w:t xml:space="preserve">. </w:t>
+      </w:r>
+      <w:proofErr w:type="spellStart"/>
+      <w:r>
+        <w:rPr>
+          <w:color w:val="FF0000"/>
+          <w:sz w:val="16"/>
+          <w:szCs w:val="16"/>
+        </w:rPr>
+        <w:t>Dotan</w:t>
+      </w:r>
+      <w:proofErr w:type="spellEnd"/>
+      <w:r>
+        <w:rPr>
+          <w:color w:val="FF0000"/>
+          <w:sz w:val="16"/>
+          <w:szCs w:val="16"/>
+        </w:rPr>
+        <w:t xml:space="preserve">, D. et al. (2018) On-line confidence monitoring during decision </w:t>
+      </w:r>
+      <w:proofErr w:type="gramStart"/>
+      <w:r>
+        <w:rPr>
+          <w:color w:val="FF0000"/>
+          <w:sz w:val="16"/>
+          <w:szCs w:val="16"/>
+        </w:rPr>
+        <w:t>making</w:t>
+      </w:r>
+      <w:proofErr w:type="gramEnd"/>
     </w:p>
     <w:p/>
     <w:p>
       <w:pPr>
         <w:pStyle w:val="Heading2"/>
       </w:pPr>
-      <w:r>
-        <w:t>Cressman 2007 - On-line control of pointing is modified by unseen visual shapes</w:t>
-      </w:r>
+      <w:proofErr w:type="spellStart"/>
+      <w:r>
+        <w:t>Cressman</w:t>
+      </w:r>
+      <w:proofErr w:type="spellEnd"/>
+      <w:r>
+        <w:t xml:space="preserve"> 2007 - On-line control of pointing is modified by unseen visual </w:t>
+      </w:r>
+      <w:proofErr w:type="gramStart"/>
+      <w:r>
+        <w:t>shapes</w:t>
+      </w:r>
+      <w:proofErr w:type="gramEnd"/>
     </w:p>
     <w:p>
       <w:pPr>
@@ -12346,6 +13786,7 @@
       </w:pPr>
       <w:r>
         <w:rPr>
+          <w:noProof/>
           <w:rtl/>
         </w:rPr>
         <w:lastRenderedPageBreak/>
@@ -12390,7 +13831,6 @@
       <w:pPr>
         <w:pStyle w:val="NoSpacing"/>
         <w:rPr>
-          <w:rFonts w:hint="cs"/>
           <w:rtl/>
         </w:rPr>
       </w:pPr>
@@ -12426,7 +13866,23 @@
           <w:rFonts w:hint="cs"/>
           <w:rtl/>
         </w:rPr>
-        <w:t xml:space="preserve"> ואז מסיכה שמצביע לכיוון מסוים, והם היו צריכים לשנות את כיוון ההצבעה לריבוע עליו מצביעה המסיכה.</w:t>
+        <w:t xml:space="preserve"> ואז מסיכה שמצביע לכיוון מסוים, והם היו צריכים לשנות את כיוון ההצבעה לריבוע עליו מצביעה </w:t>
+      </w:r>
+      <w:proofErr w:type="spellStart"/>
+      <w:r>
+        <w:rPr>
+          <w:rFonts w:hint="cs"/>
+          <w:rtl/>
+        </w:rPr>
+        <w:t>המסיכה</w:t>
+      </w:r>
+      <w:proofErr w:type="spellEnd"/>
+      <w:r>
+        <w:rPr>
+          <w:rFonts w:hint="cs"/>
+          <w:rtl/>
+        </w:rPr>
+        <w:t>.</w:t>
       </w:r>
       <w:r>
         <w:rPr>
@@ -12443,7 +13899,23 @@
           <w:rFonts w:hint="cs"/>
           <w:rtl/>
         </w:rPr>
-        <w:t xml:space="preserve"> ואליו מצביעה המסיכה היו לפעמים </w:t>
+        <w:t xml:space="preserve"> ואליו מצביעה </w:t>
+      </w:r>
+      <w:proofErr w:type="spellStart"/>
+      <w:r>
+        <w:rPr>
+          <w:rFonts w:hint="cs"/>
+          <w:rtl/>
+        </w:rPr>
+        <w:t>המסיכה</w:t>
+      </w:r>
+      <w:proofErr w:type="spellEnd"/>
+      <w:r>
+        <w:rPr>
+          <w:rFonts w:hint="cs"/>
+          <w:rtl/>
+        </w:rPr>
+        <w:t xml:space="preserve"> היו לפעמים </w:t>
       </w:r>
       <w:r>
         <w:t>congruent</w:t>
@@ -12485,7 +13957,6 @@
       <w:pPr>
         <w:pStyle w:val="NoSpacing"/>
         <w:rPr>
-          <w:rFonts w:hint="cs"/>
           <w:rtl/>
         </w:rPr>
       </w:pPr>
@@ -12709,80 +14180,1535 @@
     <w:p>
       <w:pPr>
         <w:pStyle w:val="NoSpacing"/>
-        <w:rPr>
-          <w:rtl/>
-        </w:rPr>
-      </w:pPr>
-      <w:r>
-        <w:rPr>
-          <w:rFonts w:hint="cs"/>
-          <w:rtl/>
-        </w:rPr>
-        <w:t>@@@ קראתי רק את השיטה @@@</w:t>
-      </w:r>
-    </w:p>
-    <w:p>
-      <w:pPr>
-        <w:pStyle w:val="NoSpacing"/>
-        <w:rPr>
-          <w:rtl/>
-        </w:rPr>
-      </w:pPr>
-      <w:r>
-        <w:rPr>
-          <w:rFonts w:hint="cs"/>
-          <w:rtl/>
-        </w:rPr>
-        <w:t>מטלת הושטה.</w:t>
-      </w:r>
-    </w:p>
-    <w:p>
-      <w:pPr>
-        <w:pStyle w:val="NoSpacing"/>
-        <w:rPr>
-          <w:rtl/>
-        </w:rPr>
-      </w:pPr>
-      <w:r>
-        <w:rPr>
-          <w:rFonts w:hint="cs"/>
-          <w:rtl/>
-        </w:rPr>
-        <w:t>משתמשים רק ביד ימין להושטה.</w:t>
-      </w:r>
-    </w:p>
-    <w:p>
-      <w:pPr>
-        <w:pStyle w:val="NoSpacing"/>
-        <w:rPr>
-          <w:rtl/>
-        </w:rPr>
-      </w:pPr>
-      <w:r>
-        <w:t>Practice block</w:t>
-      </w:r>
-      <w:r>
-        <w:rPr>
-          <w:rFonts w:hint="cs"/>
-          <w:rtl/>
-        </w:rPr>
-        <w:t xml:space="preserve"> של 56 טריילים.</w:t>
-      </w:r>
-    </w:p>
-    <w:p>
-      <w:pPr>
-        <w:pStyle w:val="NoSpacing"/>
-        <w:rPr>
-          <w:rFonts w:hint="cs"/>
-          <w:rtl/>
-        </w:rPr>
-      </w:pPr>
-      <w:r>
-        <w:rPr>
-          <w:rFonts w:hint="cs"/>
-          <w:rtl/>
-        </w:rPr>
-        <w:t>בנוסף 560 טריילים של הניסוי עצמו.</w:t>
+      </w:pPr>
+      <w:r>
+        <w:rPr>
+          <w:rFonts w:hint="cs"/>
+          <w:rtl/>
+        </w:rPr>
+        <w:t>זה לא סיכום מלא</w:t>
+      </w:r>
+      <w:r>
+        <w:rPr>
+          <w:rFonts w:hint="cs"/>
+          <w:rtl/>
+        </w:rPr>
+        <w:t>, רק נקודות.</w:t>
+      </w:r>
+    </w:p>
+    <w:p>
+      <w:pPr>
+        <w:pStyle w:val="NoSpacing"/>
+        <w:rPr>
+          <w:rtl/>
+        </w:rPr>
+      </w:pPr>
+    </w:p>
+    <w:p>
+      <w:pPr>
+        <w:pStyle w:val="NoSpacing"/>
+        <w:rPr>
+          <w:rtl/>
+        </w:rPr>
+      </w:pPr>
+      <w:r>
+        <w:rPr>
+          <w:rFonts w:hint="cs"/>
+          <w:rtl/>
+        </w:rPr>
+        <w:t>מראים ש</w:t>
+      </w:r>
+      <w:r>
+        <w:rPr>
+          <w:rFonts w:hint="cs"/>
+          <w:rtl/>
+        </w:rPr>
+        <w:t>כאשר ישנן מספר מטרות אפשריות, ישנה תחרות בין הפעולות המתאימות לכל מטרה</w:t>
+      </w:r>
+      <w:r>
+        <w:rPr>
+          <w:rFonts w:hint="cs"/>
+          <w:rtl/>
+        </w:rPr>
+        <w:t xml:space="preserve"> (ז"א שהפעולה לא נבחרת לפני הביצוע שלה).</w:t>
+      </w:r>
+    </w:p>
+    <w:p>
+      <w:pPr>
+        <w:pStyle w:val="NoSpacing"/>
+        <w:rPr>
+          <w:rtl/>
+        </w:rPr>
+      </w:pPr>
+    </w:p>
+    <w:p>
+      <w:pPr>
+        <w:pStyle w:val="NoSpacing"/>
+        <w:rPr>
+          <w:b/>
+          <w:bCs/>
+          <w:rtl/>
+        </w:rPr>
+      </w:pPr>
+      <w:r>
+        <w:rPr>
+          <w:rFonts w:hint="cs"/>
+          <w:b/>
+          <w:bCs/>
+          <w:rtl/>
+        </w:rPr>
+        <w:t xml:space="preserve">שיטה כללית בניסויים שלהם: </w:t>
+      </w:r>
+      <w:r>
+        <w:rPr>
+          <w:rFonts w:hint="cs"/>
+          <w:rtl/>
+        </w:rPr>
+        <w:t>(לוו דווקא ספציפי בזה)</w:t>
+      </w:r>
+    </w:p>
+    <w:p>
+      <w:pPr>
+        <w:pStyle w:val="NoSpacing"/>
+        <w:rPr>
+          <w:rtl/>
+        </w:rPr>
+      </w:pPr>
+      <w:r>
+        <w:rPr>
+          <w:rFonts w:hint="cs"/>
+          <w:rtl/>
+        </w:rPr>
+        <w:t xml:space="preserve">נבדקים מתבקשים להחל את התנועה עד </w:t>
+      </w:r>
+      <w:r>
+        <w:t>325ms</w:t>
+      </w:r>
+      <w:r>
+        <w:rPr>
+          <w:rFonts w:hint="cs"/>
+          <w:rtl/>
+        </w:rPr>
+        <w:t xml:space="preserve"> אחרי המטרה, ולתקן </w:t>
+      </w:r>
+      <w:r>
+        <w:rPr>
+          <w:rFonts w:hint="cs"/>
+          <w:rtl/>
+        </w:rPr>
+        <w:t xml:space="preserve">ולהגיע למסך </w:t>
+      </w:r>
+      <w:r>
+        <w:rPr>
+          <w:rFonts w:hint="cs"/>
+          <w:rtl/>
+        </w:rPr>
+        <w:t xml:space="preserve">עד </w:t>
+      </w:r>
+      <w:r>
+        <w:t>425ms</w:t>
+      </w:r>
+      <w:r>
+        <w:rPr>
+          <w:rFonts w:hint="cs"/>
+          <w:rtl/>
+        </w:rPr>
+        <w:t>.</w:t>
+      </w:r>
+    </w:p>
+    <w:p>
+      <w:pPr>
+        <w:pStyle w:val="NoSpacing"/>
+        <w:rPr>
+          <w:rtl/>
+        </w:rPr>
+      </w:pPr>
+    </w:p>
+    <w:p>
+      <w:pPr>
+        <w:pStyle w:val="NoSpacing"/>
+        <w:rPr>
+          <w:rtl/>
+        </w:rPr>
+      </w:pPr>
+      <w:r>
+        <w:rPr>
+          <w:rFonts w:hint="cs"/>
+          <w:rtl/>
+        </w:rPr>
+        <w:t>נבדקים מתחילים בתנועה בכיוון ממוצע שתלוי ב: מיקומי המטרות, הסיכוי של כל מיקום שתהיה בו מטרה, עוצמת כל מטרה.</w:t>
+      </w:r>
+    </w:p>
+    <w:p>
+      <w:pPr>
+        <w:pStyle w:val="NoSpacing"/>
+        <w:rPr>
+          <w:rtl/>
+        </w:rPr>
+      </w:pPr>
+    </w:p>
+    <w:p>
+      <w:pPr>
+        <w:pStyle w:val="NoSpacing"/>
+        <w:rPr>
+          <w:rtl/>
+        </w:rPr>
+      </w:pPr>
+      <w:r>
+        <w:rPr>
+          <w:rFonts w:hint="cs"/>
+          <w:rtl/>
+        </w:rPr>
+        <w:t>מספיק 20-30 נבדקים.</w:t>
+      </w:r>
+      <w:r>
+        <w:rPr>
+          <w:rFonts w:hint="cs"/>
+          <w:rtl/>
+        </w:rPr>
+        <w:t xml:space="preserve"> אך </w:t>
+      </w:r>
+      <w:r>
+        <w:rPr>
+          <w:rFonts w:hint="cs"/>
+          <w:rtl/>
+        </w:rPr>
+        <w:t xml:space="preserve">בד"כ פוסלים </w:t>
+      </w:r>
+      <w:r>
+        <w:t>data</w:t>
+      </w:r>
+      <w:r>
+        <w:rPr>
+          <w:rFonts w:hint="cs"/>
+          <w:rtl/>
+        </w:rPr>
+        <w:t xml:space="preserve"> של 1 מתוך 4 </w:t>
+      </w:r>
+      <w:r>
+        <w:rPr>
+          <w:rFonts w:hint="cs"/>
+          <w:rtl/>
+        </w:rPr>
+        <w:t>כי אינו</w:t>
+      </w:r>
+      <w:r>
+        <w:rPr>
+          <w:rFonts w:hint="cs"/>
+          <w:rtl/>
+        </w:rPr>
+        <w:t xml:space="preserve"> מתאים לניתוח</w:t>
+      </w:r>
+      <w:r>
+        <w:rPr>
+          <w:rFonts w:hint="cs"/>
+          <w:rtl/>
+        </w:rPr>
+        <w:t>, אז כדאי קצת יותר.</w:t>
+      </w:r>
+    </w:p>
+    <w:p>
+      <w:pPr>
+        <w:pStyle w:val="NoSpacing"/>
+        <w:rPr>
+          <w:rtl/>
+        </w:rPr>
+      </w:pPr>
+      <w:r>
+        <w:rPr>
+          <w:rFonts w:hint="cs"/>
+          <w:rtl/>
+        </w:rPr>
+        <w:t>מורידים נבדקים שלא התחילו תנועה בזמן או לא היו מדויקים בתנועה, מי שאחרי זה נשאר לו פחות מ-50% מה-</w:t>
+      </w:r>
+      <w:r>
+        <w:t>trials</w:t>
+      </w:r>
+      <w:r>
+        <w:rPr>
+          <w:rFonts w:hint="cs"/>
+          <w:rtl/>
+        </w:rPr>
+        <w:t>, נפסל.</w:t>
+      </w:r>
+    </w:p>
+    <w:p>
+      <w:pPr>
+        <w:pStyle w:val="NoSpacing"/>
+        <w:rPr>
+          <w:rtl/>
+        </w:rPr>
+      </w:pPr>
+      <w:r>
+        <w:rPr>
+          <w:rFonts w:hint="cs"/>
+          <w:rtl/>
+        </w:rPr>
+        <w:t xml:space="preserve">לא מדויקים בתנועה = </w:t>
+      </w:r>
+      <w:r>
+        <w:rPr>
+          <w:rFonts w:hint="cs"/>
+          <w:rtl/>
+        </w:rPr>
+        <w:t xml:space="preserve">נגעו </w:t>
+      </w:r>
+      <w:r>
+        <w:rPr>
+          <w:rFonts w:hint="cs"/>
+          <w:rtl/>
+        </w:rPr>
+        <w:t>מחוץ ל</w:t>
+      </w:r>
+      <w:r>
+        <w:rPr>
+          <w:rFonts w:hint="cs"/>
+          <w:rtl/>
+        </w:rPr>
+        <w:t>טווח 6 ס"מ מסביב למטרה כפי שמפורט בהמשך, או שלא הגיעו עד המסך.</w:t>
+      </w:r>
+    </w:p>
+    <w:p>
+      <w:pPr>
+        <w:pStyle w:val="NoSpacing"/>
+        <w:rPr>
+          <w:rtl/>
+        </w:rPr>
+      </w:pPr>
+      <w:r>
+        <w:rPr>
+          <w:rFonts w:hint="cs"/>
+          <w:rtl/>
+        </w:rPr>
+        <w:t xml:space="preserve">משאירים רק נבדקים עם 4-8 </w:t>
+      </w:r>
+      <w:r>
+        <w:t>trials</w:t>
+      </w:r>
+      <w:r>
+        <w:rPr>
+          <w:rFonts w:hint="cs"/>
+          <w:rtl/>
+        </w:rPr>
+        <w:t xml:space="preserve"> טובים בכל תנאי.</w:t>
+      </w:r>
+    </w:p>
+    <w:p>
+      <w:pPr>
+        <w:pStyle w:val="NoSpacing"/>
+      </w:pPr>
+    </w:p>
+    <w:p>
+      <w:pPr>
+        <w:pStyle w:val="NoSpacing"/>
+        <w:rPr>
+          <w:rtl/>
+        </w:rPr>
+      </w:pPr>
+      <w:r>
+        <w:rPr>
+          <w:rFonts w:hint="cs"/>
+          <w:rtl/>
+        </w:rPr>
+        <w:t xml:space="preserve">נבדקים משתמשים רק </w:t>
+      </w:r>
+      <w:r>
+        <w:rPr>
+          <w:rFonts w:hint="cs"/>
+          <w:rtl/>
+        </w:rPr>
+        <w:t xml:space="preserve">ביד </w:t>
+      </w:r>
+      <w:r>
+        <w:rPr>
+          <w:rFonts w:hint="cs"/>
+          <w:rtl/>
+        </w:rPr>
+        <w:t>ימין להושטה.</w:t>
+      </w:r>
+    </w:p>
+    <w:p>
+      <w:pPr>
+        <w:pStyle w:val="NoSpacing"/>
+        <w:rPr>
+          <w:rtl/>
+        </w:rPr>
+      </w:pPr>
+    </w:p>
+    <w:p>
+      <w:pPr>
+        <w:pStyle w:val="NoSpacing"/>
+        <w:rPr>
+          <w:rtl/>
+        </w:rPr>
+      </w:pPr>
+      <w:r>
+        <w:rPr>
+          <w:rFonts w:hint="cs"/>
+          <w:rtl/>
+        </w:rPr>
+        <w:t xml:space="preserve">מרחק נקודת התחלה ממסך (מרחק על ציר </w:t>
+      </w:r>
+      <w:r>
+        <w:rPr>
+          <w:rFonts w:hint="cs"/>
+        </w:rPr>
+        <w:t>Z</w:t>
+      </w:r>
+      <w:r>
+        <w:rPr>
+          <w:rFonts w:hint="cs"/>
+          <w:rtl/>
+        </w:rPr>
+        <w:t>, לא ווקטור למרכז מסך) הוא 40 ס"מ.</w:t>
+      </w:r>
+    </w:p>
+    <w:p>
+      <w:pPr>
+        <w:pStyle w:val="NoSpacing"/>
+        <w:rPr>
+          <w:rtl/>
+        </w:rPr>
+      </w:pPr>
+      <w:r>
+        <w:rPr>
+          <w:rFonts w:hint="cs"/>
+          <w:rtl/>
+        </w:rPr>
+        <w:t>מטרה בקוטר 2 ס"מ.</w:t>
+      </w:r>
+      <w:r>
+        <w:rPr>
+          <w:rFonts w:hint="cs"/>
+          <w:rtl/>
+        </w:rPr>
+        <w:t xml:space="preserve"> </w:t>
+      </w:r>
+      <w:r>
+        <w:rPr>
+          <w:rFonts w:hint="cs"/>
+          <w:rtl/>
+        </w:rPr>
+        <w:t>ר</w:t>
+      </w:r>
+      <w:r>
+        <w:rPr>
+          <w:rFonts w:hint="cs"/>
+          <w:rtl/>
+        </w:rPr>
+        <w:t xml:space="preserve">יבוע בגודל 6 ס"מ מסביבה </w:t>
+      </w:r>
+      <w:r>
+        <w:rPr>
+          <w:rFonts w:hint="cs"/>
+          <w:rtl/>
+        </w:rPr>
+        <w:t>מהווה את ה</w:t>
+      </w:r>
+      <w:r>
+        <w:rPr>
+          <w:rFonts w:hint="cs"/>
+          <w:rtl/>
+        </w:rPr>
+        <w:t>טווח בו נגיעה של נבדקים במסך תיספר כנגיעה במטרה.</w:t>
+      </w:r>
+    </w:p>
+    <w:p>
+      <w:pPr>
+        <w:pStyle w:val="NoSpacing"/>
+        <w:rPr>
+          <w:rtl/>
+        </w:rPr>
+      </w:pPr>
+      <w:r>
+        <w:rPr>
+          <w:rFonts w:hint="cs"/>
+          <w:rtl/>
+        </w:rPr>
+        <w:t>מרחק בין מטרות 20 ס"מ.</w:t>
+      </w:r>
+    </w:p>
+    <w:p>
+      <w:pPr>
+        <w:pStyle w:val="NoSpacing"/>
+        <w:rPr>
+          <w:rtl/>
+        </w:rPr>
+      </w:pPr>
+    </w:p>
+    <w:p>
+      <w:pPr>
+        <w:pStyle w:val="NoSpacing"/>
+      </w:pPr>
+      <w:r>
+        <w:rPr>
+          <w:rFonts w:hint="cs"/>
+          <w:rtl/>
+        </w:rPr>
+        <w:t xml:space="preserve">כדי להרגיל נבדקים למטלה, עושים בלוק שלם של אימון (40 </w:t>
+      </w:r>
+      <w:r>
+        <w:t>trials</w:t>
+      </w:r>
+      <w:r>
+        <w:rPr>
+          <w:rFonts w:hint="cs"/>
+          <w:rtl/>
+        </w:rPr>
+        <w:t>).</w:t>
+      </w:r>
+    </w:p>
+    <w:p>
+      <w:pPr>
+        <w:pStyle w:val="NoSpacing"/>
+      </w:pPr>
+    </w:p>
+    <w:p>
+      <w:pPr>
+        <w:pStyle w:val="NoSpacing"/>
+        <w:rPr>
+          <w:rtl/>
+        </w:rPr>
+      </w:pPr>
+      <w:r>
+        <w:rPr>
+          <w:rFonts w:hint="cs"/>
+          <w:highlight w:val="yellow"/>
+          <w:rtl/>
+        </w:rPr>
+        <w:t xml:space="preserve">יש </w:t>
+      </w:r>
+      <w:r>
+        <w:rPr>
+          <w:rFonts w:hint="cs"/>
+          <w:highlight w:val="yellow"/>
+          <w:rtl/>
+        </w:rPr>
+        <w:t xml:space="preserve">במאמר פרק עם </w:t>
+      </w:r>
+      <w:r>
+        <w:rPr>
+          <w:rFonts w:hint="cs"/>
+          <w:highlight w:val="yellow"/>
+          <w:rtl/>
+        </w:rPr>
+        <w:t>הסברים טובים על ניתוח המידע של התנועה.</w:t>
+      </w:r>
+    </w:p>
+    <w:p>
+      <w:pPr>
+        <w:pStyle w:val="NoSpacing"/>
+        <w:rPr>
+          <w:rFonts w:hint="cs"/>
+          <w:rtl/>
+        </w:rPr>
+      </w:pPr>
+      <w:r>
+        <w:rPr>
+          <w:rFonts w:hint="cs"/>
+          <w:highlight w:val="yellow"/>
+          <w:rtl/>
+        </w:rPr>
+        <w:t xml:space="preserve">פרק טוב על פסילת </w:t>
+      </w:r>
+      <w:r>
+        <w:rPr>
+          <w:highlight w:val="yellow"/>
+        </w:rPr>
+        <w:t>trials</w:t>
+      </w:r>
+      <w:r>
+        <w:rPr>
+          <w:rFonts w:hint="cs"/>
+          <w:highlight w:val="yellow"/>
+          <w:rtl/>
+        </w:rPr>
+        <w:t>.</w:t>
+      </w:r>
+    </w:p>
+    <w:p>
+      <w:pPr>
+        <w:pStyle w:val="NoSpacing"/>
+      </w:pPr>
+    </w:p>
+    <w:p>
+      <w:pPr>
+        <w:pStyle w:val="Heading2"/>
+      </w:pPr>
+      <w:proofErr w:type="spellStart"/>
+      <w:r>
+        <w:lastRenderedPageBreak/>
+        <w:t>Ghez</w:t>
+      </w:r>
+      <w:proofErr w:type="spellEnd"/>
+      <w:r>
+        <w:t xml:space="preserve"> 1997 - Discrete and continuous planning of hand movements and isometric force trajectories</w:t>
+      </w:r>
+    </w:p>
+    <w:p>
+      <w:pPr>
+        <w:pStyle w:val="NoSpacing"/>
+        <w:rPr>
+          <w:rtl/>
+        </w:rPr>
+      </w:pPr>
+      <w:r>
+        <w:t xml:space="preserve">Discrete </w:t>
+      </w:r>
+      <w:r>
+        <w:t>specification</w:t>
+      </w:r>
+      <w:r>
+        <w:rPr>
+          <w:rFonts w:hint="cs"/>
+          <w:rtl/>
+        </w:rPr>
+        <w:t xml:space="preserve"> </w:t>
+      </w:r>
+      <w:r>
+        <w:rPr>
+          <w:rtl/>
+        </w:rPr>
+        <w:t>–</w:t>
+      </w:r>
+      <w:r>
+        <w:rPr>
+          <w:rFonts w:hint="cs"/>
+          <w:rtl/>
+        </w:rPr>
+        <w:t xml:space="preserve"> </w:t>
+      </w:r>
+      <w:r>
+        <w:rPr>
+          <w:rFonts w:hint="cs"/>
+          <w:rtl/>
+        </w:rPr>
+        <w:t xml:space="preserve">כשיש או ימינה או שמאלה בתנועה אבל אין צף ביניהן. קורה כאשר המטרות בזווית של 90 מעלות ומעלה זו </w:t>
+      </w:r>
+    </w:p>
+    <w:p>
+      <w:pPr>
+        <w:pStyle w:val="NoSpacing"/>
+        <w:ind w:left="1440" w:firstLine="720"/>
+        <w:rPr>
+          <w:rtl/>
+        </w:rPr>
+      </w:pPr>
+      <w:r>
+        <w:rPr>
+          <w:rFonts w:hint="cs"/>
+          <w:rtl/>
+        </w:rPr>
+        <w:t>מזו.</w:t>
+      </w:r>
+    </w:p>
+    <w:p>
+      <w:pPr>
+        <w:pStyle w:val="NoSpacing"/>
+        <w:rPr>
+          <w:rtl/>
+        </w:rPr>
+      </w:pPr>
+      <w:r>
+        <w:t>Continuous movement</w:t>
+      </w:r>
+      <w:r>
+        <w:rPr>
+          <w:rFonts w:hint="cs"/>
+          <w:rtl/>
+        </w:rPr>
+        <w:t xml:space="preserve"> </w:t>
+      </w:r>
+      <w:r>
+        <w:rPr>
+          <w:rtl/>
+        </w:rPr>
+        <w:t>–</w:t>
+      </w:r>
+      <w:r>
+        <w:rPr>
+          <w:rFonts w:hint="cs"/>
+          <w:rtl/>
+        </w:rPr>
+        <w:t xml:space="preserve"> </w:t>
+      </w:r>
+      <w:r>
+        <w:rPr>
+          <w:rFonts w:hint="cs"/>
+          <w:rtl/>
+        </w:rPr>
+        <w:t>כשיש ימינה ושמאל אבל יש גם תגובות באמצע. קורה כאשר המטרות בזווית של 60 מעלות ומטה.</w:t>
+      </w:r>
+    </w:p>
+    <w:p>
+      <w:pPr>
+        <w:pStyle w:val="NoSpacing"/>
+        <w:rPr>
+          <w:rtl/>
+        </w:rPr>
+      </w:pPr>
+      <w:r>
+        <w:rPr>
+          <w:rFonts w:hint="cs"/>
+          <w:rtl/>
+        </w:rPr>
+        <w:t>שלושה ניסויים:</w:t>
+      </w:r>
+    </w:p>
+    <w:p>
+      <w:pPr>
+        <w:pStyle w:val="NoSpacing"/>
+        <w:numPr>
+          <w:ilvl w:val="0"/>
+          <w:numId w:val="4"/>
+        </w:numPr>
+        <w:rPr>
+          <w:rtl/>
+        </w:rPr>
+      </w:pPr>
+      <w:r>
+        <w:rPr>
+          <w:rFonts w:hint="cs"/>
+          <w:rtl/>
+        </w:rPr>
+        <w:t>מודד בכלל כוח אז לא תיעדתי פה.</w:t>
+      </w:r>
+    </w:p>
+    <w:p>
+      <w:pPr>
+        <w:pStyle w:val="NoSpacing"/>
+        <w:numPr>
+          <w:ilvl w:val="0"/>
+          <w:numId w:val="4"/>
+        </w:numPr>
+        <w:rPr>
+          <w:rtl/>
+        </w:rPr>
+      </w:pPr>
+      <w:r>
+        <w:rPr>
+          <w:rFonts w:hint="cs"/>
+          <w:rtl/>
+        </w:rPr>
+        <w:t xml:space="preserve">לנבדקים הוצגו </w:t>
+      </w:r>
+      <w:r>
+        <w:rPr>
+          <w:rFonts w:hint="cs"/>
+          <w:rtl/>
+        </w:rPr>
+        <w:t xml:space="preserve">4 </w:t>
+      </w:r>
+      <w:r>
+        <w:rPr>
+          <w:rFonts w:hint="cs"/>
+          <w:rtl/>
+        </w:rPr>
+        <w:t xml:space="preserve">מטרות על מסך </w:t>
+      </w:r>
+      <w:r>
+        <w:rPr>
+          <w:rFonts w:hint="cs"/>
+          <w:rtl/>
+        </w:rPr>
+        <w:t xml:space="preserve">מגע והם היו צריכים להזיז יד מנקודת התחלה </w:t>
+      </w:r>
+      <w:r>
+        <w:rPr>
+          <w:rFonts w:hint="cs"/>
+          <w:rtl/>
+        </w:rPr>
+        <w:t xml:space="preserve">לנקודה שסומנה </w:t>
+      </w:r>
+      <w:r>
+        <w:rPr>
+          <w:rFonts w:hint="cs"/>
+          <w:rtl/>
+        </w:rPr>
+        <w:t>בשחור</w:t>
+      </w:r>
+      <w:r>
+        <w:rPr>
+          <w:rFonts w:hint="cs"/>
+          <w:rtl/>
+        </w:rPr>
+        <w:t xml:space="preserve">. הזווית בין המטרות השתנתה בין </w:t>
+      </w:r>
+      <w:proofErr w:type="spellStart"/>
+      <w:r>
+        <w:rPr>
+          <w:rFonts w:hint="cs"/>
+          <w:rtl/>
+        </w:rPr>
+        <w:t>טריילים</w:t>
+      </w:r>
+      <w:proofErr w:type="spellEnd"/>
+      <w:r>
+        <w:rPr>
+          <w:rFonts w:hint="cs"/>
+          <w:rtl/>
+        </w:rPr>
+        <w:t>, לדוגמא 3 זוויות:</w:t>
+      </w:r>
+    </w:p>
+    <w:p>
+      <w:pPr>
+        <w:pStyle w:val="NoSpacing"/>
+        <w:ind w:firstLine="720"/>
+        <w:rPr>
+          <w:rtl/>
+        </w:rPr>
+      </w:pPr>
+      <w:r>
+        <w:rPr>
+          <w:noProof/>
+          <w:rtl/>
+        </w:rPr>
+        <w:drawing>
+          <wp:inline distT="0" distB="0" distL="0" distR="0" wp14:anchorId="5948EBD3" wp14:editId="5D8BE2E1">
+            <wp:extent cx="1450340" cy="1168400"/>
+            <wp:effectExtent l="0" t="0" r="0" b="0"/>
+            <wp:docPr id="12" name="Picture 12"/>
+            <wp:cNvGraphicFramePr>
+              <a:graphicFrameLocks xmlns:a="http://schemas.openxmlformats.org/drawingml/2006/main" noChangeAspect="1"/>
+            </wp:cNvGraphicFramePr>
+            <a:graphic xmlns:a="http://schemas.openxmlformats.org/drawingml/2006/main">
+              <a:graphicData uri="http://schemas.openxmlformats.org/drawingml/2006/picture">
+                <pic:pic xmlns:pic="http://schemas.openxmlformats.org/drawingml/2006/picture">
+                  <pic:nvPicPr>
+                    <pic:cNvPr id="1" name=""/>
+                    <pic:cNvPicPr/>
+                  </pic:nvPicPr>
+                  <pic:blipFill rotWithShape="1">
+                    <a:blip r:embed="rId26"/>
+                    <a:srcRect t="4329" b="73541"/>
+                    <a:stretch/>
+                  </pic:blipFill>
+                  <pic:spPr bwMode="auto">
+                    <a:xfrm>
+                      <a:off x="0" y="0"/>
+                      <a:ext cx="1453544" cy="1170981"/>
+                    </a:xfrm>
+                    <a:prstGeom prst="rect">
+                      <a:avLst/>
+                    </a:prstGeom>
+                    <a:ln>
+                      <a:noFill/>
+                    </a:ln>
+                    <a:extLst>
+                      <a:ext uri="{53640926-AAD7-44D8-BBD7-CCE9431645EC}">
+                        <a14:shadowObscured xmlns:a14="http://schemas.microsoft.com/office/drawing/2010/main"/>
+                      </a:ext>
+                    </a:extLst>
+                  </pic:spPr>
+                </pic:pic>
+              </a:graphicData>
+            </a:graphic>
+          </wp:inline>
+        </w:drawing>
+      </w:r>
+      <w:r>
+        <w:rPr>
+          <w:noProof/>
+          <w:rtl/>
+        </w:rPr>
+        <w:drawing>
+          <wp:inline distT="0" distB="0" distL="0" distR="0" wp14:anchorId="6C07FF85" wp14:editId="09E27294">
+            <wp:extent cx="1450340" cy="1168400"/>
+            <wp:effectExtent l="0" t="0" r="0" b="0"/>
+            <wp:docPr id="11" name="Picture 11"/>
+            <wp:cNvGraphicFramePr>
+              <a:graphicFrameLocks xmlns:a="http://schemas.openxmlformats.org/drawingml/2006/main" noChangeAspect="1"/>
+            </wp:cNvGraphicFramePr>
+            <a:graphic xmlns:a="http://schemas.openxmlformats.org/drawingml/2006/main">
+              <a:graphicData uri="http://schemas.openxmlformats.org/drawingml/2006/picture">
+                <pic:pic xmlns:pic="http://schemas.openxmlformats.org/drawingml/2006/picture">
+                  <pic:nvPicPr>
+                    <pic:cNvPr id="1" name=""/>
+                    <pic:cNvPicPr/>
+                  </pic:nvPicPr>
+                  <pic:blipFill rotWithShape="1">
+                    <a:blip r:embed="rId26"/>
+                    <a:srcRect l="175" t="39810" r="-175" b="38060"/>
+                    <a:stretch/>
+                  </pic:blipFill>
+                  <pic:spPr bwMode="auto">
+                    <a:xfrm>
+                      <a:off x="0" y="0"/>
+                      <a:ext cx="1453544" cy="1170981"/>
+                    </a:xfrm>
+                    <a:prstGeom prst="rect">
+                      <a:avLst/>
+                    </a:prstGeom>
+                    <a:ln>
+                      <a:noFill/>
+                    </a:ln>
+                    <a:extLst>
+                      <a:ext uri="{53640926-AAD7-44D8-BBD7-CCE9431645EC}">
+                        <a14:shadowObscured xmlns:a14="http://schemas.microsoft.com/office/drawing/2010/main"/>
+                      </a:ext>
+                    </a:extLst>
+                  </pic:spPr>
+                </pic:pic>
+              </a:graphicData>
+            </a:graphic>
+          </wp:inline>
+        </w:drawing>
+      </w:r>
+      <w:r>
+        <w:rPr>
+          <w:noProof/>
+          <w:rtl/>
+        </w:rPr>
+        <w:drawing>
+          <wp:inline distT="0" distB="0" distL="0" distR="0" wp14:anchorId="79751B3C" wp14:editId="6D05FEF0">
+            <wp:extent cx="1450340" cy="1168400"/>
+            <wp:effectExtent l="0" t="0" r="0" b="0"/>
+            <wp:docPr id="13" name="Picture 13"/>
+            <wp:cNvGraphicFramePr>
+              <a:graphicFrameLocks xmlns:a="http://schemas.openxmlformats.org/drawingml/2006/main" noChangeAspect="1"/>
+            </wp:cNvGraphicFramePr>
+            <a:graphic xmlns:a="http://schemas.openxmlformats.org/drawingml/2006/main">
+              <a:graphicData uri="http://schemas.openxmlformats.org/drawingml/2006/picture">
+                <pic:pic xmlns:pic="http://schemas.openxmlformats.org/drawingml/2006/picture">
+                  <pic:nvPicPr>
+                    <pic:cNvPr id="1" name=""/>
+                    <pic:cNvPicPr/>
+                  </pic:nvPicPr>
+                  <pic:blipFill rotWithShape="1">
+                    <a:blip r:embed="rId26"/>
+                    <a:srcRect l="-263" t="73005" r="263" b="4865"/>
+                    <a:stretch/>
+                  </pic:blipFill>
+                  <pic:spPr bwMode="auto">
+                    <a:xfrm>
+                      <a:off x="0" y="0"/>
+                      <a:ext cx="1453544" cy="1170981"/>
+                    </a:xfrm>
+                    <a:prstGeom prst="rect">
+                      <a:avLst/>
+                    </a:prstGeom>
+                    <a:ln>
+                      <a:noFill/>
+                    </a:ln>
+                    <a:extLst>
+                      <a:ext uri="{53640926-AAD7-44D8-BBD7-CCE9431645EC}">
+                        <a14:shadowObscured xmlns:a14="http://schemas.microsoft.com/office/drawing/2010/main"/>
+                      </a:ext>
+                    </a:extLst>
+                  </pic:spPr>
+                </pic:pic>
+              </a:graphicData>
+            </a:graphic>
+          </wp:inline>
+        </w:drawing>
+      </w:r>
+    </w:p>
+    <w:p>
+      <w:pPr>
+        <w:pStyle w:val="NoSpacing"/>
+        <w:ind w:left="720"/>
+        <w:rPr>
+          <w:rtl/>
+        </w:rPr>
+      </w:pPr>
+      <w:r>
+        <w:rPr>
+          <w:rFonts w:hint="cs"/>
+          <w:rtl/>
+        </w:rPr>
+        <w:t xml:space="preserve">המרחק בין המטרות לנקודת ההתחלה על </w:t>
+      </w:r>
+      <w:proofErr w:type="spellStart"/>
+      <w:r>
+        <w:rPr>
+          <w:rFonts w:hint="cs"/>
+          <w:rtl/>
+        </w:rPr>
+        <w:t>הוקטור</w:t>
+      </w:r>
+      <w:proofErr w:type="spellEnd"/>
+      <w:r>
+        <w:rPr>
+          <w:rFonts w:hint="cs"/>
+          <w:rtl/>
+        </w:rPr>
+        <w:t xml:space="preserve"> המחבר אותן היה 3.2 ו9.6 ס"מ, מזה אפשר לחשב את המרחק בין מטרות בשני הצדדים.</w:t>
+      </w:r>
+    </w:p>
+    <w:p>
+      <w:pPr>
+        <w:pStyle w:val="NoSpacing"/>
+        <w:ind w:firstLine="720"/>
+        <w:rPr>
+          <w:rtl/>
+        </w:rPr>
+      </w:pPr>
+      <w:r>
+        <w:rPr>
+          <w:rFonts w:hint="cs"/>
+          <w:rtl/>
+        </w:rPr>
+        <w:t>נבדקים שמעו 4 צלילים, מתישהו ביניהם סומנה נקודת המטרה, והם התבקשו להגיב בצליל ה-4.</w:t>
+      </w:r>
+    </w:p>
+    <w:p>
+      <w:pPr>
+        <w:pStyle w:val="NoSpacing"/>
+        <w:numPr>
+          <w:ilvl w:val="0"/>
+          <w:numId w:val="4"/>
+        </w:numPr>
+      </w:pPr>
+      <w:r>
+        <w:rPr>
+          <w:rFonts w:hint="cs"/>
+          <w:rtl/>
+        </w:rPr>
+        <w:t xml:space="preserve">לנבדקים הוצגו </w:t>
+      </w:r>
+      <w:r>
+        <w:rPr>
+          <w:rFonts w:hint="cs"/>
+          <w:rtl/>
+        </w:rPr>
+        <w:t>4</w:t>
+      </w:r>
+      <w:r>
+        <w:rPr>
+          <w:rFonts w:hint="cs"/>
+          <w:rtl/>
+        </w:rPr>
+        <w:t xml:space="preserve"> מטרות, כשהזווית ביניהן 60 מעלות, אך המרחק ביניהן משתנה</w:t>
+      </w:r>
+      <w:r>
+        <w:rPr>
+          <w:rFonts w:hint="cs"/>
+          <w:rtl/>
+        </w:rPr>
+        <w:t xml:space="preserve"> (כנראה מתרחקות ומתקרבות מנקודת ההתחלה על הקוו שלהן)</w:t>
+      </w:r>
+      <w:r>
+        <w:rPr>
+          <w:rFonts w:hint="cs"/>
+          <w:rtl/>
+        </w:rPr>
+        <w:t>.</w:t>
+      </w:r>
+    </w:p>
+    <w:p>
+      <w:pPr>
+        <w:pStyle w:val="NoSpacing"/>
+        <w:rPr>
+          <w:rtl/>
+        </w:rPr>
+      </w:pPr>
+    </w:p>
+    <w:p>
+      <w:pPr>
+        <w:pStyle w:val="NoSpacing"/>
+        <w:rPr>
+          <w:rtl/>
+        </w:rPr>
+      </w:pPr>
+      <w:r>
+        <w:rPr>
+          <w:rFonts w:hint="cs"/>
+          <w:rtl/>
+        </w:rPr>
+        <w:t>נבדקים נתבקשו לבצע תנועה אחידה ללא תיקונים.</w:t>
+      </w:r>
+    </w:p>
+    <w:p>
+      <w:pPr>
+        <w:pStyle w:val="NoSpacing"/>
+        <w:rPr>
+          <w:rtl/>
+        </w:rPr>
+      </w:pPr>
+      <w:r>
+        <w:rPr>
+          <w:rFonts w:hint="cs"/>
+          <w:rtl/>
+        </w:rPr>
+        <w:t>בנוסף, הסתירו את היד שלהם כך שלא יוכלו לעשות תיקון ויזואלי של התנועה</w:t>
+      </w:r>
+      <w:r>
+        <w:rPr>
+          <w:rFonts w:hint="cs"/>
+          <w:rtl/>
+        </w:rPr>
+        <w:t xml:space="preserve">. אך אחרי כל </w:t>
+      </w:r>
+      <w:proofErr w:type="spellStart"/>
+      <w:r>
+        <w:rPr>
+          <w:rFonts w:hint="cs"/>
+          <w:rtl/>
+        </w:rPr>
+        <w:t>טרייל</w:t>
+      </w:r>
+      <w:proofErr w:type="spellEnd"/>
+      <w:r>
+        <w:rPr>
+          <w:rFonts w:hint="cs"/>
+          <w:rtl/>
+        </w:rPr>
+        <w:t xml:space="preserve"> הציגו את המסלול שלהם.</w:t>
+      </w:r>
+    </w:p>
+    <w:p>
+      <w:pPr>
+        <w:pStyle w:val="NoSpacing"/>
+        <w:rPr>
+          <w:rtl/>
+        </w:rPr>
+      </w:pPr>
+      <w:r>
+        <w:rPr>
+          <w:rFonts w:hint="cs"/>
+          <w:rtl/>
+        </w:rPr>
+        <w:t>היו 2 תנאים:</w:t>
+      </w:r>
+    </w:p>
+    <w:p>
+      <w:pPr>
+        <w:pStyle w:val="NoSpacing"/>
+        <w:numPr>
+          <w:ilvl w:val="0"/>
+          <w:numId w:val="1"/>
+        </w:numPr>
+      </w:pPr>
+      <w:r>
+        <w:rPr>
+          <w:rFonts w:hint="cs"/>
+          <w:rtl/>
+        </w:rPr>
+        <w:t xml:space="preserve">צפוי </w:t>
+      </w:r>
+      <w:r>
+        <w:rPr>
+          <w:rtl/>
+        </w:rPr>
+        <w:t>–</w:t>
+      </w:r>
+      <w:r>
+        <w:rPr>
+          <w:rFonts w:hint="cs"/>
+          <w:rtl/>
+        </w:rPr>
+        <w:t xml:space="preserve"> הוצג רמז לאיפה תופיע המטרה לפני הופעתה.</w:t>
+      </w:r>
+    </w:p>
+    <w:p>
+      <w:pPr>
+        <w:pStyle w:val="NoSpacing"/>
+        <w:numPr>
+          <w:ilvl w:val="0"/>
+          <w:numId w:val="1"/>
+        </w:numPr>
+      </w:pPr>
+      <w:r>
+        <w:rPr>
+          <w:rFonts w:hint="cs"/>
+          <w:rtl/>
+        </w:rPr>
+        <w:t xml:space="preserve">לא צפוי </w:t>
+      </w:r>
+      <w:r>
+        <w:rPr>
+          <w:rtl/>
+        </w:rPr>
+        <w:t>–</w:t>
+      </w:r>
+      <w:r>
+        <w:rPr>
+          <w:rFonts w:hint="cs"/>
+          <w:rtl/>
+        </w:rPr>
+        <w:t xml:space="preserve"> ללא רמז.</w:t>
+      </w:r>
+    </w:p>
+    <w:p>
+      <w:pPr>
+        <w:pStyle w:val="NoSpacing"/>
+        <w:rPr>
+          <w:rtl/>
+        </w:rPr>
+      </w:pPr>
+    </w:p>
+    <w:p>
+      <w:pPr>
+        <w:pStyle w:val="NoSpacing"/>
+        <w:rPr>
+          <w:b/>
+          <w:bCs/>
+          <w:rtl/>
+        </w:rPr>
+      </w:pPr>
+      <w:r>
+        <w:rPr>
+          <w:rFonts w:hint="cs"/>
+          <w:b/>
+          <w:bCs/>
+          <w:rtl/>
+        </w:rPr>
+        <w:t>תוצאות</w:t>
+      </w:r>
+    </w:p>
+    <w:p>
+      <w:pPr>
+        <w:pStyle w:val="NoSpacing"/>
+        <w:rPr>
+          <w:rtl/>
+        </w:rPr>
+      </w:pPr>
+      <w:r>
+        <w:rPr>
+          <w:rFonts w:hint="cs"/>
+          <w:highlight w:val="yellow"/>
+          <w:rtl/>
+        </w:rPr>
+        <w:t>זווית של 60 מעלות בין גירויים היא אופטימלית</w:t>
+      </w:r>
+      <w:r>
+        <w:rPr>
+          <w:rFonts w:hint="cs"/>
+          <w:rtl/>
+        </w:rPr>
+        <w:t xml:space="preserve"> כי</w:t>
+      </w:r>
+      <w:r>
+        <w:rPr>
+          <w:rFonts w:hint="cs"/>
+          <w:rtl/>
+        </w:rPr>
+        <w:t xml:space="preserve"> יש הבדל ניכר בין מצב בו הנבדקים מנחשים (הולכים במסלול </w:t>
+      </w:r>
+      <w:proofErr w:type="spellStart"/>
+      <w:r>
+        <w:rPr>
+          <w:rFonts w:hint="cs"/>
+          <w:rtl/>
+        </w:rPr>
+        <w:t>דיפולטי</w:t>
+      </w:r>
+      <w:proofErr w:type="spellEnd"/>
+      <w:r>
+        <w:rPr>
+          <w:rFonts w:hint="cs"/>
+          <w:rtl/>
+        </w:rPr>
+        <w:t xml:space="preserve"> שהוא באמצע בין הנקודות) לבין מצב בו הם יודעים מראש לאן לזוז (יש 2 מסלולים נפרדים, אחד לכל תשובה).</w:t>
+      </w:r>
+    </w:p>
+    <w:p>
+      <w:pPr>
+        <w:pStyle w:val="NoSpacing"/>
+        <w:rPr>
+          <w:rtl/>
+        </w:rPr>
+      </w:pPr>
+      <w:r>
+        <w:rPr>
+          <w:rFonts w:hint="cs"/>
+          <w:rtl/>
+        </w:rPr>
+        <w:t>בזוויות קטנות יותר קשה להבחין בין מסלולי התנועה, ולכן קשה לנתח,</w:t>
+      </w:r>
+    </w:p>
+    <w:p>
+      <w:pPr>
+        <w:pStyle w:val="NoSpacing"/>
+        <w:rPr>
+          <w:rtl/>
+        </w:rPr>
+      </w:pPr>
+      <w:r>
+        <w:rPr>
+          <w:rFonts w:hint="cs"/>
+          <w:rtl/>
+        </w:rPr>
+        <w:t xml:space="preserve">בזוויות גדולות יותר נבדקים </w:t>
+      </w:r>
+      <w:proofErr w:type="spellStart"/>
+      <w:r>
+        <w:rPr>
+          <w:rFonts w:hint="cs"/>
+          <w:rtl/>
+        </w:rPr>
+        <w:t>דובקים</w:t>
+      </w:r>
+      <w:proofErr w:type="spellEnd"/>
+      <w:r>
+        <w:rPr>
+          <w:rFonts w:hint="cs"/>
+          <w:rtl/>
+        </w:rPr>
+        <w:t xml:space="preserve"> במסלול ההתחלתי שבחרנו (ימינה / שמאלה), ולכן לא נראה </w:t>
+      </w:r>
+      <w:r>
+        <w:rPr>
+          <w:rFonts w:hint="cs"/>
+          <w:rtl/>
+        </w:rPr>
+        <w:t>התחרטות במסלול.</w:t>
+      </w:r>
+    </w:p>
+    <w:p>
+      <w:pPr>
+        <w:pStyle w:val="NoSpacing"/>
+        <w:rPr>
+          <w:rtl/>
+        </w:rPr>
+      </w:pPr>
+      <w:r>
+        <w:rPr>
+          <w:noProof/>
+          <w:rtl/>
+        </w:rPr>
+        <w:drawing>
+          <wp:inline distT="0" distB="0" distL="0" distR="0" wp14:anchorId="4080D9CF" wp14:editId="6F9EB5BA">
+            <wp:extent cx="2638089" cy="2051050"/>
+            <wp:effectExtent l="0" t="0" r="0" b="6350"/>
+            <wp:docPr id="14" name="Picture 14"/>
+            <wp:cNvGraphicFramePr>
+              <a:graphicFrameLocks xmlns:a="http://schemas.openxmlformats.org/drawingml/2006/main" noChangeAspect="1"/>
+            </wp:cNvGraphicFramePr>
+            <a:graphic xmlns:a="http://schemas.openxmlformats.org/drawingml/2006/main">
+              <a:graphicData uri="http://schemas.openxmlformats.org/drawingml/2006/picture">
+                <pic:pic xmlns:pic="http://schemas.openxmlformats.org/drawingml/2006/picture">
+                  <pic:nvPicPr>
+                    <pic:cNvPr id="1" name=""/>
+                    <pic:cNvPicPr/>
+                  </pic:nvPicPr>
+                  <pic:blipFill>
+                    <a:blip r:embed="rId27"/>
+                    <a:stretch>
+                      <a:fillRect/>
+                    </a:stretch>
+                  </pic:blipFill>
+                  <pic:spPr>
+                    <a:xfrm>
+                      <a:off x="0" y="0"/>
+                      <a:ext cx="2648188" cy="2058902"/>
+                    </a:xfrm>
+                    <a:prstGeom prst="rect">
+                      <a:avLst/>
+                    </a:prstGeom>
+                  </pic:spPr>
+                </pic:pic>
+              </a:graphicData>
+            </a:graphic>
+          </wp:inline>
+        </w:drawing>
+      </w:r>
+    </w:p>
+    <w:p>
+      <w:pPr>
+        <w:pStyle w:val="NoSpacing"/>
+        <w:rPr>
+          <w:rtl/>
+        </w:rPr>
+      </w:pPr>
+    </w:p>
+    <w:p>
+      <w:pPr>
+        <w:pStyle w:val="NoSpacing"/>
+      </w:pPr>
+      <w:r>
+        <w:rPr>
+          <w:rFonts w:hint="cs"/>
+          <w:rtl/>
+        </w:rPr>
+        <w:t xml:space="preserve">כשהמטרה אינה צפויה הנבדקים מבצעים תנועה בכיוון </w:t>
+      </w:r>
+      <w:proofErr w:type="spellStart"/>
+      <w:r>
+        <w:rPr>
+          <w:rFonts w:hint="cs"/>
+          <w:rtl/>
+        </w:rPr>
+        <w:t>דפולטי</w:t>
+      </w:r>
+      <w:proofErr w:type="spellEnd"/>
+      <w:r>
+        <w:rPr>
+          <w:rFonts w:hint="cs"/>
+          <w:rtl/>
+        </w:rPr>
+        <w:t xml:space="preserve">. התנועה עוברת מודולציה בהתאם לכיוון המטרה </w:t>
+      </w:r>
+      <w:r>
+        <w:rPr>
+          <w:rFonts w:hint="cs"/>
+          <w:rtl/>
+        </w:rPr>
+        <w:t xml:space="preserve">רק לאחר 100 </w:t>
+      </w:r>
+      <w:proofErr w:type="spellStart"/>
+      <w:r>
+        <w:rPr>
+          <w:rFonts w:hint="cs"/>
+          <w:rtl/>
+        </w:rPr>
+        <w:t>מילישינות</w:t>
+      </w:r>
+      <w:proofErr w:type="spellEnd"/>
+      <w:r>
+        <w:rPr>
+          <w:rFonts w:hint="cs"/>
+          <w:rtl/>
+        </w:rPr>
+        <w:t xml:space="preserve"> מהצגת המטרה, וזה קורה עד 300 מילישניות מהצגתה. מאפייני התנועה שעוברים מודולציה הם תאוצה ו-</w:t>
+      </w:r>
+      <w:r>
+        <w:t>extent</w:t>
+      </w:r>
+      <w:r>
+        <w:rPr>
+          <w:rFonts w:hint="cs"/>
+          <w:rtl/>
+        </w:rPr>
+        <w:t xml:space="preserve"> (נראה לי תנועה בכללי כזה?).</w:t>
+      </w:r>
+    </w:p>
+    <w:p>
+      <w:pPr>
+        <w:pStyle w:val="NoSpacing"/>
+      </w:pPr>
+    </w:p>
+    <w:p>
+      <w:pPr>
+        <w:pStyle w:val="NoSpacing"/>
+        <w:rPr>
+          <w:rtl/>
+        </w:rPr>
+      </w:pPr>
+      <w:r>
+        <w:rPr>
+          <w:rFonts w:hint="cs"/>
+          <w:rtl/>
+        </w:rPr>
+        <w:t xml:space="preserve">הם מחלצים 3 </w:t>
+      </w:r>
+      <w:r>
+        <w:rPr>
+          <w:rFonts w:hint="cs"/>
+          <w:highlight w:val="yellow"/>
+          <w:rtl/>
+        </w:rPr>
+        <w:t>מדדים שיכולים להיות רלוונטיים עבורנו</w:t>
+      </w:r>
+      <w:r>
+        <w:rPr>
+          <w:rFonts w:hint="cs"/>
+          <w:rtl/>
+        </w:rPr>
+        <w:t>, כי מצד אחד כאשר הנבטח בטוח בעצמו (</w:t>
+      </w:r>
+      <w:r>
+        <w:t>SOA</w:t>
+      </w:r>
+      <w:r>
+        <w:rPr>
+          <w:rFonts w:hint="cs"/>
+          <w:rtl/>
+        </w:rPr>
+        <w:t xml:space="preserve"> ארוך) התגובות לשני הצדדים השונים נבדלות מאוד, ומצב שני כשאינו בטוח (</w:t>
+      </w:r>
+      <w:r>
+        <w:t>SOA</w:t>
+      </w:r>
+      <w:r>
+        <w:rPr>
+          <w:rFonts w:hint="cs"/>
+          <w:rtl/>
+        </w:rPr>
+        <w:t xml:space="preserve"> קצר) התגובות נראות אותו הדבר.</w:t>
+      </w:r>
+    </w:p>
+    <w:p>
+      <w:pPr>
+        <w:pStyle w:val="NoSpacing"/>
+        <w:rPr>
+          <w:rtl/>
+        </w:rPr>
+      </w:pPr>
+      <w:r>
+        <w:rPr>
+          <w:rFonts w:hint="cs"/>
+          <w:rtl/>
+        </w:rPr>
+        <w:t xml:space="preserve">המדדים הם: </w:t>
+      </w:r>
+      <w:r>
+        <w:rPr>
+          <w:rFonts w:hint="cs"/>
+          <w:rtl/>
+        </w:rPr>
+        <w:t xml:space="preserve">כיוון ברגע בו </w:t>
+      </w:r>
+      <w:r>
+        <w:rPr>
+          <w:rFonts w:hint="cs"/>
+          <w:rtl/>
+        </w:rPr>
+        <w:t>ה</w:t>
+      </w:r>
+      <w:r>
+        <w:rPr>
+          <w:rFonts w:hint="cs"/>
+          <w:rtl/>
+        </w:rPr>
+        <w:t>תאוצה מקסימלית, כיוון בנקודה סופית.</w:t>
+      </w:r>
+    </w:p>
+    <w:p>
+      <w:pPr>
+        <w:pStyle w:val="NoSpacing"/>
+      </w:pPr>
+      <w:r>
+        <w:rPr>
+          <w:rtl/>
+        </w:rPr>
+        <w:lastRenderedPageBreak/>
+        <w:drawing>
+          <wp:inline distT="0" distB="0" distL="0" distR="0" wp14:anchorId="30748F54" wp14:editId="0975169F">
+            <wp:extent cx="2813673" cy="3397250"/>
+            <wp:effectExtent l="0" t="0" r="6350" b="0"/>
+            <wp:docPr id="15" name="Picture 15"/>
+            <wp:cNvGraphicFramePr>
+              <a:graphicFrameLocks xmlns:a="http://schemas.openxmlformats.org/drawingml/2006/main" noChangeAspect="1"/>
+            </wp:cNvGraphicFramePr>
+            <a:graphic xmlns:a="http://schemas.openxmlformats.org/drawingml/2006/main">
+              <a:graphicData uri="http://schemas.openxmlformats.org/drawingml/2006/picture">
+                <pic:pic xmlns:pic="http://schemas.openxmlformats.org/drawingml/2006/picture">
+                  <pic:nvPicPr>
+                    <pic:cNvPr id="1" name=""/>
+                    <pic:cNvPicPr/>
+                  </pic:nvPicPr>
+                  <pic:blipFill>
+                    <a:blip r:embed="rId28"/>
+                    <a:stretch>
+                      <a:fillRect/>
+                    </a:stretch>
+                  </pic:blipFill>
+                  <pic:spPr>
+                    <a:xfrm>
+                      <a:off x="0" y="0"/>
+                      <a:ext cx="2821177" cy="3406310"/>
+                    </a:xfrm>
+                    <a:prstGeom prst="rect">
+                      <a:avLst/>
+                    </a:prstGeom>
+                  </pic:spPr>
+                </pic:pic>
+              </a:graphicData>
+            </a:graphic>
+          </wp:inline>
+        </w:drawing>
       </w:r>
     </w:p>
     <w:p>
@@ -13123,6 +16049,95 @@
       </w:rPr>
     </w:lvl>
   </w:abstractNum>
+  <w:abstractNum w:abstractNumId="3" w15:restartNumberingAfterBreak="0">
+    <w:nsid w:val="5A966AAB"/>
+    <w:multiLevelType w:val="hybridMultilevel"/>
+    <w:tmpl w:val="EDA0DA16"/>
+    <w:lvl w:ilvl="0" w:tplc="0409000F">
+      <w:start w:val="1"/>
+      <w:numFmt w:val="decimal"/>
+      <w:lvlText w:val="%1."/>
+      <w:lvlJc w:val="left"/>
+      <w:pPr>
+        <w:ind w:left="720" w:hanging="360"/>
+      </w:pPr>
+      <w:rPr>
+        <w:rFonts w:hint="default"/>
+      </w:rPr>
+    </w:lvl>
+    <w:lvl w:ilvl="1" w:tplc="04090019" w:tentative="1">
+      <w:start w:val="1"/>
+      <w:numFmt w:val="lowerLetter"/>
+      <w:lvlText w:val="%2."/>
+      <w:lvlJc w:val="left"/>
+      <w:pPr>
+        <w:ind w:left="1440" w:hanging="360"/>
+      </w:pPr>
+    </w:lvl>
+    <w:lvl w:ilvl="2" w:tplc="0409001B" w:tentative="1">
+      <w:start w:val="1"/>
+      <w:numFmt w:val="lowerRoman"/>
+      <w:lvlText w:val="%3."/>
+      <w:lvlJc w:val="right"/>
+      <w:pPr>
+        <w:ind w:left="2160" w:hanging="180"/>
+      </w:pPr>
+    </w:lvl>
+    <w:lvl w:ilvl="3" w:tplc="0409000F" w:tentative="1">
+      <w:start w:val="1"/>
+      <w:numFmt w:val="decimal"/>
+      <w:lvlText w:val="%4."/>
+      <w:lvlJc w:val="left"/>
+      <w:pPr>
+        <w:ind w:left="2880" w:hanging="360"/>
+      </w:pPr>
+    </w:lvl>
+    <w:lvl w:ilvl="4" w:tplc="04090019" w:tentative="1">
+      <w:start w:val="1"/>
+      <w:numFmt w:val="lowerLetter"/>
+      <w:lvlText w:val="%5."/>
+      <w:lvlJc w:val="left"/>
+      <w:pPr>
+        <w:ind w:left="3600" w:hanging="360"/>
+      </w:pPr>
+    </w:lvl>
+    <w:lvl w:ilvl="5" w:tplc="0409001B" w:tentative="1">
+      <w:start w:val="1"/>
+      <w:numFmt w:val="lowerRoman"/>
+      <w:lvlText w:val="%6."/>
+      <w:lvlJc w:val="right"/>
+      <w:pPr>
+        <w:ind w:left="4320" w:hanging="180"/>
+      </w:pPr>
+    </w:lvl>
+    <w:lvl w:ilvl="6" w:tplc="0409000F" w:tentative="1">
+      <w:start w:val="1"/>
+      <w:numFmt w:val="decimal"/>
+      <w:lvlText w:val="%7."/>
+      <w:lvlJc w:val="left"/>
+      <w:pPr>
+        <w:ind w:left="5040" w:hanging="360"/>
+      </w:pPr>
+    </w:lvl>
+    <w:lvl w:ilvl="7" w:tplc="04090019" w:tentative="1">
+      <w:start w:val="1"/>
+      <w:numFmt w:val="lowerLetter"/>
+      <w:lvlText w:val="%8."/>
+      <w:lvlJc w:val="left"/>
+      <w:pPr>
+        <w:ind w:left="5760" w:hanging="360"/>
+      </w:pPr>
+    </w:lvl>
+    <w:lvl w:ilvl="8" w:tplc="0409001B" w:tentative="1">
+      <w:start w:val="1"/>
+      <w:numFmt w:val="lowerRoman"/>
+      <w:lvlText w:val="%9."/>
+      <w:lvlJc w:val="right"/>
+      <w:pPr>
+        <w:ind w:left="6480" w:hanging="180"/>
+      </w:pPr>
+    </w:lvl>
+  </w:abstractNum>
   <w:num w:numId="1">
     <w:abstractNumId w:val="2"/>
   </w:num>
@@ -13131,6 +16146,9 @@
   </w:num>
   <w:num w:numId="3">
     <w:abstractNumId w:val="0"/>
+  </w:num>
+  <w:num w:numId="4">
+    <w:abstractNumId w:val="3"/>
   </w:num>
 </w:numbering>
 </file>
@@ -13732,6 +16750,7 @@
   <w:style w:type="character" w:default="1" w:styleId="DefaultParagraphFont">
     <w:name w:val="Default Paragraph Font"/>
     <w:uiPriority w:val="1"/>
+    <w:semiHidden/>
     <w:unhideWhenUsed/>
   </w:style>
   <w:style w:type="table" w:default="1" w:styleId="TableNormal">

</xml_diff>

<commit_message>
Add 4 letter word lists
</commit_message>
<xml_diff>
--- a/paper/general.docx
+++ b/paper/general.docx
@@ -114,11 +114,9 @@
         </w:rPr>
         <w:t>מייל לגבי שימוש ב-</w:t>
       </w:r>
-      <w:proofErr w:type="spellStart"/>
       <w:r>
         <w:t>NatNet</w:t>
       </w:r>
-      <w:proofErr w:type="spellEnd"/>
     </w:p>
     <w:p>
       <w:pPr>
@@ -131,27 +129,9 @@
           <w:rtl/>
         </w:rPr>
       </w:pPr>
-      <w:proofErr w:type="spellStart"/>
-      <w:r>
-        <w:t>Fwd</w:t>
-      </w:r>
-      <w:proofErr w:type="spellEnd"/>
-      <w:r>
-        <w:t xml:space="preserve">: Mocap in experiments option 1 - </w:t>
-      </w:r>
-      <w:proofErr w:type="spellStart"/>
-      <w:r>
-        <w:t>NatNet</w:t>
-      </w:r>
-      <w:proofErr w:type="spellEnd"/>
-      <w:r>
-        <w:t xml:space="preserve"> SDK direct to </w:t>
-      </w:r>
-      <w:proofErr w:type="spellStart"/>
-      <w:r>
-        <w:t>Matlab</w:t>
-      </w:r>
-      <w:proofErr w:type="spellEnd"/>
+      <w:r>
+        <w:t>Fwd: Mocap in experiments option 1 - NatNet SDK direct to Matlab</w:t>
+      </w:r>
     </w:p>
     <w:p>
       <w:pPr>
@@ -794,17 +774,8 @@
           <w:rFonts w:hint="cs"/>
           <w:rtl/>
         </w:rPr>
-        <w:t xml:space="preserve"> מסכה </w:t>
-      </w:r>
-      <w:proofErr w:type="gramStart"/>
-      <w:r>
-        <w:rPr>
-          <w:rFonts w:hint="cs"/>
-          <w:rtl/>
-        </w:rPr>
-        <w:t>קצרה</w:t>
-      </w:r>
-      <w:proofErr w:type="gramEnd"/>
+        <w:t xml:space="preserve"> מסכה קצרה</w:t>
+      </w:r>
     </w:p>
     <w:p>
       <w:pPr>
@@ -894,23 +865,7 @@
           <w:rFonts w:hint="cs"/>
           <w:rtl/>
         </w:rPr>
-        <w:t xml:space="preserve"> בכלל נובע מאסוציאציה של תגובות ולא </w:t>
-      </w:r>
-      <w:proofErr w:type="spellStart"/>
-      <w:r>
-        <w:rPr>
-          <w:rFonts w:hint="cs"/>
-          <w:rtl/>
-        </w:rPr>
-        <w:t>מפריימינג</w:t>
-      </w:r>
-      <w:proofErr w:type="spellEnd"/>
-      <w:r>
-        <w:rPr>
-          <w:rFonts w:hint="cs"/>
-          <w:rtl/>
-        </w:rPr>
-        <w:t xml:space="preserve"> סמנטי.</w:t>
+        <w:t xml:space="preserve"> בכלל נובע מאסוציאציה של תגובות ולא מפריימינג סמנטי.</w:t>
       </w:r>
     </w:p>
     <w:p>
@@ -991,55 +946,7 @@
           <w:sz w:val="16"/>
           <w:szCs w:val="16"/>
         </w:rPr>
-        <w:t xml:space="preserve">MacLeod, C. (1998). Implicit perception: Perceptual processing without awareness. In K. </w:t>
-      </w:r>
-      <w:proofErr w:type="spellStart"/>
-      <w:r>
-        <w:rPr>
-          <w:sz w:val="16"/>
-          <w:szCs w:val="16"/>
-        </w:rPr>
-        <w:t>Kirsner</w:t>
-      </w:r>
-      <w:proofErr w:type="spellEnd"/>
-      <w:r>
-        <w:rPr>
-          <w:sz w:val="16"/>
-          <w:szCs w:val="16"/>
-        </w:rPr>
-        <w:t xml:space="preserve">, C. </w:t>
-      </w:r>
-      <w:proofErr w:type="spellStart"/>
-      <w:r>
-        <w:rPr>
-          <w:sz w:val="16"/>
-          <w:szCs w:val="16"/>
-        </w:rPr>
-        <w:t>Speelman</w:t>
-      </w:r>
-      <w:proofErr w:type="spellEnd"/>
-      <w:r>
-        <w:rPr>
-          <w:sz w:val="16"/>
-          <w:szCs w:val="16"/>
-        </w:rPr>
-        <w:t xml:space="preserve">, M. Mayberry, A. </w:t>
-      </w:r>
-      <w:proofErr w:type="spellStart"/>
-      <w:r>
-        <w:rPr>
-          <w:sz w:val="16"/>
-          <w:szCs w:val="16"/>
-        </w:rPr>
-        <w:t>O'BrienMalone</w:t>
-      </w:r>
-      <w:proofErr w:type="spellEnd"/>
-      <w:r>
-        <w:rPr>
-          <w:sz w:val="16"/>
-          <w:szCs w:val="16"/>
-        </w:rPr>
-        <w:t>, M. Anderson, &amp; C. MacLeod (Eds.), Implicit and explicit mental processes (pp. 57-78). Mahwah, NJ: Erlbaum.</w:t>
+        <w:t>MacLeod, C. (1998). Implicit perception: Perceptual processing without awareness. In K. Kirsner, C. Speelman, M. Mayberry, A. O'BrienMalone, M. Anderson, &amp; C. MacLeod (Eds.), Implicit and explicit mental processes (pp. 57-78). Mahwah, NJ: Erlbaum.</w:t>
       </w:r>
     </w:p>
     <w:p>
@@ -1050,21 +957,12 @@
           <w:numId w:val="1"/>
         </w:numPr>
       </w:pPr>
-      <w:proofErr w:type="spellStart"/>
-      <w:r>
-        <w:rPr>
-          <w:rFonts w:hint="cs"/>
-          <w:rtl/>
-        </w:rPr>
-        <w:t>אפקטי</w:t>
-      </w:r>
-      <w:proofErr w:type="spellEnd"/>
-      <w:r>
-        <w:rPr>
-          <w:rFonts w:hint="cs"/>
-          <w:rtl/>
-        </w:rPr>
-        <w:t xml:space="preserve"> </w:t>
+      <w:r>
+        <w:rPr>
+          <w:rFonts w:hint="cs"/>
+          <w:rtl/>
+        </w:rPr>
+        <w:t xml:space="preserve">אפקטי </w:t>
       </w:r>
       <w:r>
         <w:t>priming</w:t>
@@ -1100,55 +998,7 @@
           <w:sz w:val="18"/>
           <w:szCs w:val="18"/>
         </w:rPr>
-        <w:t xml:space="preserve">Van den </w:t>
-      </w:r>
-      <w:proofErr w:type="spellStart"/>
-      <w:r>
-        <w:rPr>
-          <w:sz w:val="18"/>
-          <w:szCs w:val="18"/>
-        </w:rPr>
-        <w:t>Bussche</w:t>
-      </w:r>
-      <w:proofErr w:type="spellEnd"/>
-      <w:r>
-        <w:rPr>
-          <w:sz w:val="18"/>
-          <w:szCs w:val="18"/>
-        </w:rPr>
-        <w:t xml:space="preserve">, E., Van den </w:t>
-      </w:r>
-      <w:proofErr w:type="spellStart"/>
-      <w:r>
-        <w:rPr>
-          <w:sz w:val="18"/>
-          <w:szCs w:val="18"/>
-        </w:rPr>
-        <w:t>Noortgate</w:t>
-      </w:r>
-      <w:proofErr w:type="spellEnd"/>
-      <w:r>
-        <w:rPr>
-          <w:sz w:val="18"/>
-          <w:szCs w:val="18"/>
-        </w:rPr>
-        <w:t xml:space="preserve">, W., &amp; </w:t>
-      </w:r>
-      <w:proofErr w:type="spellStart"/>
-      <w:r>
-        <w:rPr>
-          <w:sz w:val="18"/>
-          <w:szCs w:val="18"/>
-        </w:rPr>
-        <w:t>Reynvoet</w:t>
-      </w:r>
-      <w:proofErr w:type="spellEnd"/>
-      <w:r>
-        <w:rPr>
-          <w:sz w:val="18"/>
-          <w:szCs w:val="18"/>
-        </w:rPr>
-        <w:t>, B. (2009b). Mechanisms of masked priming: A meta-analysis. Psychological Bulletin, 135, 452–477</w:t>
+        <w:t>Van den Bussche, E., Van den Noortgate, W., &amp; Reynvoet, B. (2009b). Mechanisms of masked priming: A meta-analysis. Psychological Bulletin, 135, 452–477</w:t>
       </w:r>
     </w:p>
     <w:p>
@@ -1204,11 +1054,9 @@
         </w:rPr>
         <w:t xml:space="preserve">במאמר של </w:t>
       </w:r>
-      <w:proofErr w:type="spellStart"/>
       <w:r>
         <w:t>koudier</w:t>
       </w:r>
-      <w:proofErr w:type="spellEnd"/>
     </w:p>
     <w:p>
       <w:pPr>
@@ -1235,101 +1083,12 @@
           <w:szCs w:val="16"/>
         </w:rPr>
       </w:pPr>
-      <w:proofErr w:type="spellStart"/>
       <w:r>
         <w:rPr>
           <w:sz w:val="16"/>
           <w:szCs w:val="16"/>
         </w:rPr>
-        <w:t>Dehaene</w:t>
-      </w:r>
-      <w:proofErr w:type="spellEnd"/>
-      <w:r>
-        <w:rPr>
-          <w:sz w:val="16"/>
-          <w:szCs w:val="16"/>
-        </w:rPr>
-        <w:t xml:space="preserve">, S., </w:t>
-      </w:r>
-      <w:proofErr w:type="spellStart"/>
-      <w:r>
-        <w:rPr>
-          <w:sz w:val="16"/>
-          <w:szCs w:val="16"/>
-        </w:rPr>
-        <w:t>Naccache</w:t>
-      </w:r>
-      <w:proofErr w:type="spellEnd"/>
-      <w:r>
-        <w:rPr>
-          <w:sz w:val="16"/>
-          <w:szCs w:val="16"/>
-        </w:rPr>
-        <w:t xml:space="preserve">, L., Cohen, L., Le </w:t>
-      </w:r>
-      <w:proofErr w:type="spellStart"/>
-      <w:r>
-        <w:rPr>
-          <w:sz w:val="16"/>
-          <w:szCs w:val="16"/>
-        </w:rPr>
-        <w:t>Bihan</w:t>
-      </w:r>
-      <w:proofErr w:type="spellEnd"/>
-      <w:r>
-        <w:rPr>
-          <w:sz w:val="16"/>
-          <w:szCs w:val="16"/>
-        </w:rPr>
-        <w:t xml:space="preserve">, D., </w:t>
-      </w:r>
-      <w:proofErr w:type="spellStart"/>
-      <w:r>
-        <w:rPr>
-          <w:sz w:val="16"/>
-          <w:szCs w:val="16"/>
-        </w:rPr>
-        <w:t>Mangin</w:t>
-      </w:r>
-      <w:proofErr w:type="spellEnd"/>
-      <w:r>
-        <w:rPr>
-          <w:sz w:val="16"/>
-          <w:szCs w:val="16"/>
-        </w:rPr>
-        <w:t xml:space="preserve">, J.-F., </w:t>
-      </w:r>
-      <w:proofErr w:type="spellStart"/>
-      <w:r>
-        <w:rPr>
-          <w:sz w:val="16"/>
-          <w:szCs w:val="16"/>
-        </w:rPr>
-        <w:t>Poline</w:t>
-      </w:r>
-      <w:proofErr w:type="spellEnd"/>
-      <w:r>
-        <w:rPr>
-          <w:sz w:val="16"/>
-          <w:szCs w:val="16"/>
-        </w:rPr>
-        <w:t xml:space="preserve">, J.-B. &amp; </w:t>
-      </w:r>
-      <w:proofErr w:type="spellStart"/>
-      <w:r>
-        <w:rPr>
-          <w:sz w:val="16"/>
-          <w:szCs w:val="16"/>
-        </w:rPr>
-        <w:t>Rivie`re</w:t>
-      </w:r>
-      <w:proofErr w:type="spellEnd"/>
-      <w:r>
-        <w:rPr>
-          <w:sz w:val="16"/>
-          <w:szCs w:val="16"/>
-        </w:rPr>
-        <w:t>, D. 2001 Cerebral mechanisms of word masking and unconscious repetition priming</w:t>
+        <w:t>Dehaene, S., Naccache, L., Cohen, L., Le Bihan, D., Mangin, J.-F., Poline, J.-B. &amp; Rivie`re, D. 2001 Cerebral mechanisms of word masking and unconscious repetition priming</w:t>
       </w:r>
     </w:p>
     <w:p>
@@ -1346,23 +1105,7 @@
           <w:rtl/>
         </w:rPr>
         <w:lastRenderedPageBreak/>
-        <w:t xml:space="preserve">בעיות במחקרי </w:t>
-      </w:r>
-      <w:proofErr w:type="spellStart"/>
-      <w:r>
-        <w:rPr>
-          <w:rFonts w:hint="cs"/>
-          <w:rtl/>
-        </w:rPr>
-        <w:t>פריימניג</w:t>
-      </w:r>
-      <w:proofErr w:type="spellEnd"/>
-      <w:r>
-        <w:rPr>
-          <w:rFonts w:hint="cs"/>
-          <w:rtl/>
-        </w:rPr>
-        <w:t xml:space="preserve"> בעבר ואיך זמן הצגת מטרה משפיע על האפקט</w:t>
+        <w:t>בעיות במחקרי פריימניג בעבר ואיך זמן הצגת מטרה משפיע על האפקט</w:t>
       </w:r>
     </w:p>
     <w:p>
@@ -1379,23 +1122,7 @@
           <w:sz w:val="18"/>
           <w:szCs w:val="18"/>
         </w:rPr>
-        <w:t xml:space="preserve">Davis, C. &amp; Forster, K. I. 1994 Masked orthographic priming: the effect of </w:t>
-      </w:r>
-      <w:proofErr w:type="gramStart"/>
-      <w:r>
-        <w:rPr>
-          <w:sz w:val="18"/>
-          <w:szCs w:val="18"/>
-        </w:rPr>
-        <w:t>prime-target</w:t>
-      </w:r>
-      <w:proofErr w:type="gramEnd"/>
-      <w:r>
-        <w:rPr>
-          <w:sz w:val="18"/>
-          <w:szCs w:val="18"/>
-        </w:rPr>
-        <w:t xml:space="preserve"> legibility</w:t>
+        <w:t>Davis, C. &amp; Forster, K. I. 1994 Masked orthographic priming: the effect of prime-target legibility</w:t>
       </w:r>
     </w:p>
     <w:p>
@@ -1431,23 +1158,7 @@
           <w:sz w:val="18"/>
           <w:szCs w:val="18"/>
         </w:rPr>
-        <w:t xml:space="preserve">Humphreys, G. W., </w:t>
-      </w:r>
-      <w:proofErr w:type="spellStart"/>
-      <w:r>
-        <w:rPr>
-          <w:sz w:val="18"/>
-          <w:szCs w:val="18"/>
-        </w:rPr>
-        <w:t>Evett</w:t>
-      </w:r>
-      <w:proofErr w:type="spellEnd"/>
-      <w:r>
-        <w:rPr>
-          <w:sz w:val="18"/>
-          <w:szCs w:val="18"/>
-        </w:rPr>
-        <w:t>, L. J. &amp; Taylor, D. E. 1982 Automatic phonological priming in visual word recognition</w:t>
+        <w:t>Humphreys, G. W., Evett, L. J. &amp; Taylor, D. E. 1982 Automatic phonological priming in visual word recognition</w:t>
       </w:r>
     </w:p>
     <w:p>
@@ -1500,23 +1211,7 @@
           <w:sz w:val="18"/>
           <w:szCs w:val="18"/>
         </w:rPr>
-        <w:t xml:space="preserve">Humphreys, G. W., </w:t>
-      </w:r>
-      <w:proofErr w:type="spellStart"/>
-      <w:r>
-        <w:rPr>
-          <w:sz w:val="18"/>
-          <w:szCs w:val="18"/>
-        </w:rPr>
-        <w:t>Besner</w:t>
-      </w:r>
-      <w:proofErr w:type="spellEnd"/>
-      <w:r>
-        <w:rPr>
-          <w:sz w:val="18"/>
-          <w:szCs w:val="18"/>
-        </w:rPr>
-        <w:t>, D. &amp; Quinlan, P. T. 1988 Event perception and the word repetition effect.</w:t>
+        <w:t>Humphreys, G. W., Besner, D. &amp; Quinlan, P. T. 1988 Event perception and the word repetition effect.</w:t>
       </w:r>
     </w:p>
     <w:p>
@@ -1549,17 +1244,8 @@
           <w:sz w:val="18"/>
           <w:szCs w:val="18"/>
         </w:rPr>
-        <w:t xml:space="preserve">Forster, K. I. &amp; Davis, C. 1984 Repetition priming and frequency attenuation in lexical </w:t>
-      </w:r>
-      <w:proofErr w:type="gramStart"/>
-      <w:r>
-        <w:rPr>
-          <w:sz w:val="18"/>
-          <w:szCs w:val="18"/>
-        </w:rPr>
-        <w:t>access</w:t>
-      </w:r>
-      <w:proofErr w:type="gramEnd"/>
+        <w:t>Forster, K. I. &amp; Davis, C. 1984 Repetition priming and frequency attenuation in lexical access</w:t>
+      </w:r>
     </w:p>
     <w:p>
       <w:pPr>
@@ -1637,23 +1323,7 @@
           <w:sz w:val="18"/>
           <w:szCs w:val="18"/>
         </w:rPr>
-        <w:t xml:space="preserve">Forster, K. I., Davis, C., </w:t>
-      </w:r>
-      <w:proofErr w:type="spellStart"/>
-      <w:r>
-        <w:rPr>
-          <w:sz w:val="18"/>
-          <w:szCs w:val="18"/>
-        </w:rPr>
-        <w:t>Schoknecht</w:t>
-      </w:r>
-      <w:proofErr w:type="spellEnd"/>
-      <w:r>
-        <w:rPr>
-          <w:sz w:val="18"/>
-          <w:szCs w:val="18"/>
-        </w:rPr>
-        <w:t>, C. &amp; Carter, R. 1987 Masked priming with graphemically related forms: repetition or partial activation?</w:t>
+        <w:t>Forster, K. I., Davis, C., Schoknecht, C. &amp; Carter, R. 1987 Masked priming with graphemically related forms: repetition or partial activation?</w:t>
       </w:r>
     </w:p>
     <w:p>
@@ -1684,37 +1354,12 @@
           <w:szCs w:val="18"/>
         </w:rPr>
       </w:pPr>
-      <w:proofErr w:type="spellStart"/>
       <w:r>
         <w:rPr>
           <w:sz w:val="18"/>
           <w:szCs w:val="18"/>
         </w:rPr>
-        <w:t>Rastle</w:t>
-      </w:r>
-      <w:proofErr w:type="spellEnd"/>
-      <w:r>
-        <w:rPr>
-          <w:sz w:val="18"/>
-          <w:szCs w:val="18"/>
-        </w:rPr>
-        <w:t xml:space="preserve">, K., Davis, M. H., </w:t>
-      </w:r>
-      <w:proofErr w:type="spellStart"/>
-      <w:r>
-        <w:rPr>
-          <w:sz w:val="18"/>
-          <w:szCs w:val="18"/>
-        </w:rPr>
-        <w:t>Marslen</w:t>
-      </w:r>
-      <w:proofErr w:type="spellEnd"/>
-      <w:r>
-        <w:rPr>
-          <w:sz w:val="18"/>
-          <w:szCs w:val="18"/>
-        </w:rPr>
-        <w:t>-Wilson, W. D. &amp; Tyler, L. K. 2000 Morphological and semantic effects in visual word recognition: a time-course study</w:t>
+        <w:t>Rastle, K., Davis, M. H., Marslen-Wilson, W. D. &amp; Tyler, L. K. 2000 Morphological and semantic effects in visual word recognition: a time-course study</w:t>
       </w:r>
     </w:p>
     <w:p>
@@ -1748,17 +1393,26 @@
           <w:sz w:val="18"/>
           <w:szCs w:val="18"/>
         </w:rPr>
-        <w:t xml:space="preserve">Ferrand, L. &amp; Grainger, J. 1992 Phonology and orthography in visual word recognition: evidence from masked nonword </w:t>
-      </w:r>
-      <w:proofErr w:type="gramStart"/>
-      <w:r>
+        <w:t>Ferrand, L. &amp; Grainger, J. 1992 Phonology and orthography in visual word recognition: evidence from masked nonword priming</w:t>
+      </w:r>
+    </w:p>
+    <w:p>
+      <w:pPr>
+        <w:pStyle w:val="ListParagraph"/>
+        <w:ind w:left="1440"/>
         <w:rPr>
           <w:sz w:val="18"/>
           <w:szCs w:val="18"/>
-        </w:rPr>
-        <w:t>priming</w:t>
-      </w:r>
-      <w:proofErr w:type="gramEnd"/>
+          <w:rtl/>
+        </w:rPr>
+      </w:pPr>
+      <w:r>
+        <w:rPr>
+          <w:sz w:val="18"/>
+          <w:szCs w:val="18"/>
+        </w:rPr>
+        <w:t>Ferrand, L. &amp; Grainger, J. 1993 The time course of orthographic and phonological code activation in the early phases of visual word recognition</w:t>
+      </w:r>
     </w:p>
     <w:p>
       <w:pPr>
@@ -1767,7 +1421,6 @@
         <w:rPr>
           <w:sz w:val="18"/>
           <w:szCs w:val="18"/>
-          <w:rtl/>
         </w:rPr>
       </w:pPr>
       <w:r>
@@ -1775,33 +1428,7 @@
           <w:sz w:val="18"/>
           <w:szCs w:val="18"/>
         </w:rPr>
-        <w:t>Ferrand, L. &amp; Grainger, J. 1993 The time course of orthographic and phonological code activation in the early phases of visual word recognition</w:t>
-      </w:r>
-    </w:p>
-    <w:p>
-      <w:pPr>
-        <w:pStyle w:val="ListParagraph"/>
-        <w:ind w:left="1440"/>
-        <w:rPr>
-          <w:sz w:val="18"/>
-          <w:szCs w:val="18"/>
-        </w:rPr>
-      </w:pPr>
-      <w:proofErr w:type="spellStart"/>
-      <w:r>
-        <w:rPr>
-          <w:sz w:val="18"/>
-          <w:szCs w:val="18"/>
-        </w:rPr>
-        <w:t>Lukatela</w:t>
-      </w:r>
-      <w:proofErr w:type="spellEnd"/>
-      <w:r>
-        <w:rPr>
-          <w:sz w:val="18"/>
-          <w:szCs w:val="18"/>
-        </w:rPr>
-        <w:t>, G., Frost, S. J. &amp; Turvey, M. T. 1998 Phonological priming by masked nonword primes in the lexical decision task</w:t>
+        <w:t>Lukatela, G., Frost, S. J. &amp; Turvey, M. T. 1998 Phonological priming by masked nonword primes in the lexical decision task</w:t>
       </w:r>
     </w:p>
     <w:p>
@@ -1829,37 +1456,12 @@
           <w:szCs w:val="18"/>
         </w:rPr>
       </w:pPr>
-      <w:proofErr w:type="spellStart"/>
       <w:r>
         <w:rPr>
           <w:sz w:val="18"/>
           <w:szCs w:val="18"/>
         </w:rPr>
-        <w:t>Kouider</w:t>
-      </w:r>
-      <w:proofErr w:type="spellEnd"/>
-      <w:r>
-        <w:rPr>
-          <w:sz w:val="18"/>
-          <w:szCs w:val="18"/>
-        </w:rPr>
-        <w:t xml:space="preserve">, S. &amp; </w:t>
-      </w:r>
-      <w:proofErr w:type="spellStart"/>
-      <w:r>
-        <w:rPr>
-          <w:sz w:val="18"/>
-          <w:szCs w:val="18"/>
-        </w:rPr>
-        <w:t>Dupoux</w:t>
-      </w:r>
-      <w:proofErr w:type="spellEnd"/>
-      <w:r>
-        <w:rPr>
-          <w:sz w:val="18"/>
-          <w:szCs w:val="18"/>
-        </w:rPr>
-        <w:t>, E. 2001 A functional disconnection between spoken and visual word recognition: evidence from unconscious priming</w:t>
+        <w:t>Kouider, S. &amp; Dupoux, E. 2001 A functional disconnection between spoken and visual word recognition: evidence from unconscious priming</w:t>
       </w:r>
     </w:p>
     <w:p>
@@ -1905,47 +1507,13 @@
           <w:szCs w:val="18"/>
         </w:rPr>
       </w:pPr>
-      <w:proofErr w:type="spellStart"/>
       <w:r>
         <w:rPr>
           <w:sz w:val="18"/>
           <w:szCs w:val="18"/>
         </w:rPr>
-        <w:t>Perea</w:t>
-      </w:r>
-      <w:proofErr w:type="spellEnd"/>
-      <w:r>
-        <w:rPr>
-          <w:sz w:val="18"/>
-          <w:szCs w:val="18"/>
-        </w:rPr>
-        <w:t xml:space="preserve">, M. &amp; </w:t>
-      </w:r>
-      <w:proofErr w:type="spellStart"/>
-      <w:r>
-        <w:rPr>
-          <w:sz w:val="18"/>
-          <w:szCs w:val="18"/>
-        </w:rPr>
-        <w:t>Gotor</w:t>
-      </w:r>
-      <w:proofErr w:type="spellEnd"/>
-      <w:r>
-        <w:rPr>
-          <w:sz w:val="18"/>
-          <w:szCs w:val="18"/>
-        </w:rPr>
-        <w:t xml:space="preserve">, A. 1997 Associative and semantic priming effects occur at very short stimulus-onset asynchronies in lexical decision and </w:t>
-      </w:r>
-      <w:proofErr w:type="gramStart"/>
-      <w:r>
-        <w:rPr>
-          <w:sz w:val="18"/>
-          <w:szCs w:val="18"/>
-        </w:rPr>
-        <w:t>naming</w:t>
-      </w:r>
-      <w:proofErr w:type="gramEnd"/>
+        <w:t>Perea, M. &amp; Gotor, A. 1997 Associative and semantic priming effects occur at very short stimulus-onset asynchronies in lexical decision and naming</w:t>
+      </w:r>
     </w:p>
     <w:p>
       <w:pPr>
@@ -1996,76 +1564,26 @@
           <w:sz w:val="18"/>
           <w:szCs w:val="18"/>
         </w:rPr>
-        <w:t xml:space="preserve">Grainger, J. &amp; </w:t>
-      </w:r>
-      <w:proofErr w:type="spellStart"/>
-      <w:r>
+        <w:t>Grainger, J. &amp; Frenck-Mestre, C. 1998 Masked translation priming in bilinguals</w:t>
+      </w:r>
+    </w:p>
+    <w:p>
+      <w:pPr>
+        <w:pStyle w:val="ListParagraph"/>
+        <w:ind w:left="1440"/>
         <w:rPr>
           <w:sz w:val="18"/>
           <w:szCs w:val="18"/>
-        </w:rPr>
-        <w:t>Frenck</w:t>
-      </w:r>
-      <w:proofErr w:type="spellEnd"/>
+          <w:rtl/>
+        </w:rPr>
+      </w:pPr>
       <w:r>
         <w:rPr>
           <w:sz w:val="18"/>
           <w:szCs w:val="18"/>
         </w:rPr>
-        <w:t xml:space="preserve">-Mestre, C. 1998 Masked translation priming in </w:t>
-      </w:r>
-      <w:proofErr w:type="gramStart"/>
-      <w:r>
-        <w:rPr>
-          <w:sz w:val="18"/>
-          <w:szCs w:val="18"/>
-        </w:rPr>
-        <w:t>bilinguals</w:t>
-      </w:r>
-      <w:proofErr w:type="gramEnd"/>
-    </w:p>
-    <w:p>
-      <w:pPr>
-        <w:pStyle w:val="ListParagraph"/>
-        <w:ind w:left="1440"/>
-        <w:rPr>
-          <w:sz w:val="18"/>
-          <w:szCs w:val="18"/>
-          <w:rtl/>
-        </w:rPr>
-      </w:pPr>
-      <w:r>
-        <w:rPr>
-          <w:sz w:val="18"/>
-          <w:szCs w:val="18"/>
-        </w:rPr>
-        <w:t xml:space="preserve">Jiang, N. 1999 Testing explanations for asymmetry in </w:t>
-      </w:r>
-      <w:proofErr w:type="spellStart"/>
-      <w:r>
-        <w:rPr>
-          <w:sz w:val="18"/>
-          <w:szCs w:val="18"/>
-        </w:rPr>
-        <w:t>crosslanguage</w:t>
-      </w:r>
-      <w:proofErr w:type="spellEnd"/>
-      <w:r>
-        <w:rPr>
-          <w:sz w:val="18"/>
-          <w:szCs w:val="18"/>
-        </w:rPr>
-        <w:t xml:space="preserve"> </w:t>
-      </w:r>
-      <w:proofErr w:type="gramStart"/>
-      <w:r>
-        <w:rPr>
-          <w:sz w:val="18"/>
-          <w:szCs w:val="18"/>
-        </w:rPr>
-        <w:t>priming</w:t>
-      </w:r>
-      <w:proofErr w:type="gramEnd"/>
+        <w:t>Jiang, N. 1999 Testing explanations for asymmetry in crosslanguage priming</w:t>
+      </w:r>
     </w:p>
     <w:p>
       <w:pPr>
@@ -2080,23 +1598,7 @@
           <w:rFonts w:hint="cs"/>
           <w:rtl/>
         </w:rPr>
-        <w:t xml:space="preserve">מגבלות זמניות להופעת </w:t>
-      </w:r>
-      <w:proofErr w:type="spellStart"/>
-      <w:r>
-        <w:rPr>
-          <w:rFonts w:hint="cs"/>
-          <w:rtl/>
-        </w:rPr>
-        <w:t>אפקטי</w:t>
-      </w:r>
-      <w:proofErr w:type="spellEnd"/>
-      <w:r>
-        <w:rPr>
-          <w:rFonts w:hint="cs"/>
-          <w:rtl/>
-        </w:rPr>
-        <w:t xml:space="preserve"> פריימינג</w:t>
+        <w:t>מגבלות זמניות להופעת אפקטי פריימינג</w:t>
       </w:r>
     </w:p>
     <w:p>
@@ -2109,88 +1611,29 @@
           <w:rtl/>
         </w:rPr>
       </w:pPr>
-      <w:proofErr w:type="spellStart"/>
       <w:r>
         <w:rPr>
           <w:sz w:val="18"/>
           <w:szCs w:val="18"/>
         </w:rPr>
-        <w:t>Perea</w:t>
-      </w:r>
-      <w:proofErr w:type="spellEnd"/>
-      <w:r>
+        <w:t>Perea, M. &amp; Gotor, A. 1997 Associative and semantic priming effects occur at very short stimulus-onset asynchronies in lexical decision and naming</w:t>
+      </w:r>
+    </w:p>
+    <w:p>
+      <w:pPr>
+        <w:pStyle w:val="ListParagraph"/>
+        <w:ind w:left="1440"/>
         <w:rPr>
           <w:sz w:val="18"/>
           <w:szCs w:val="18"/>
         </w:rPr>
-        <w:t xml:space="preserve">, M. &amp; </w:t>
-      </w:r>
-      <w:proofErr w:type="spellStart"/>
+      </w:pPr>
       <w:r>
         <w:rPr>
           <w:sz w:val="18"/>
           <w:szCs w:val="18"/>
         </w:rPr>
-        <w:t>Gotor</w:t>
-      </w:r>
-      <w:proofErr w:type="spellEnd"/>
-      <w:r>
-        <w:rPr>
-          <w:sz w:val="18"/>
-          <w:szCs w:val="18"/>
-        </w:rPr>
-        <w:t xml:space="preserve">, A. 1997 Associative and semantic priming effects occur at very short stimulus-onset asynchronies in lexical decision and </w:t>
-      </w:r>
-      <w:proofErr w:type="gramStart"/>
-      <w:r>
-        <w:rPr>
-          <w:sz w:val="18"/>
-          <w:szCs w:val="18"/>
-        </w:rPr>
-        <w:t>naming</w:t>
-      </w:r>
-      <w:proofErr w:type="gramEnd"/>
-    </w:p>
-    <w:p>
-      <w:pPr>
-        <w:pStyle w:val="ListParagraph"/>
-        <w:ind w:left="1440"/>
-        <w:rPr>
-          <w:sz w:val="18"/>
-          <w:szCs w:val="18"/>
-        </w:rPr>
-      </w:pPr>
-      <w:proofErr w:type="spellStart"/>
-      <w:r>
-        <w:rPr>
-          <w:sz w:val="18"/>
-          <w:szCs w:val="18"/>
-        </w:rPr>
-        <w:t>Kouider</w:t>
-      </w:r>
-      <w:proofErr w:type="spellEnd"/>
-      <w:r>
-        <w:rPr>
-          <w:sz w:val="18"/>
-          <w:szCs w:val="18"/>
-        </w:rPr>
-        <w:t xml:space="preserve">, S. &amp; </w:t>
-      </w:r>
-      <w:proofErr w:type="spellStart"/>
-      <w:r>
-        <w:rPr>
-          <w:sz w:val="18"/>
-          <w:szCs w:val="18"/>
-        </w:rPr>
-        <w:t>Dupoux</w:t>
-      </w:r>
-      <w:proofErr w:type="spellEnd"/>
-      <w:r>
-        <w:rPr>
-          <w:sz w:val="18"/>
-          <w:szCs w:val="18"/>
-        </w:rPr>
-        <w:t>, E. 2005 Subliminal speech priming</w:t>
+        <w:t>Kouider, S. &amp; Dupoux, E. 2005 Subliminal speech priming</w:t>
       </w:r>
     </w:p>
     <w:p>
@@ -2237,39 +1680,7 @@
           <w:sz w:val="18"/>
           <w:szCs w:val="18"/>
         </w:rPr>
-        <w:t xml:space="preserve">Grainger, J., </w:t>
-      </w:r>
-      <w:proofErr w:type="spellStart"/>
-      <w:r>
-        <w:rPr>
-          <w:sz w:val="18"/>
-          <w:szCs w:val="18"/>
-        </w:rPr>
-        <w:t>Diependaele</w:t>
-      </w:r>
-      <w:proofErr w:type="spellEnd"/>
-      <w:r>
-        <w:rPr>
-          <w:sz w:val="18"/>
-          <w:szCs w:val="18"/>
-        </w:rPr>
-        <w:t xml:space="preserve">, K., Spinelli, E., Ferrand, L. &amp; </w:t>
-      </w:r>
-      <w:proofErr w:type="spellStart"/>
-      <w:r>
-        <w:rPr>
-          <w:sz w:val="18"/>
-          <w:szCs w:val="18"/>
-        </w:rPr>
-        <w:t>Farioli</w:t>
-      </w:r>
-      <w:proofErr w:type="spellEnd"/>
-      <w:r>
-        <w:rPr>
-          <w:sz w:val="18"/>
-          <w:szCs w:val="18"/>
-        </w:rPr>
-        <w:t>, F. 2003 Masked repetition and phonological priming within and across modalities</w:t>
+        <w:t>Grainger, J., Diependaele, K., Spinelli, E., Ferrand, L. &amp; Farioli, F. 2003 Masked repetition and phonological priming within and across modalities</w:t>
       </w:r>
     </w:p>
     <w:p>
@@ -2323,69 +1734,12 @@
           <w:rtl/>
         </w:rPr>
       </w:pPr>
-      <w:proofErr w:type="spellStart"/>
       <w:r>
         <w:rPr>
           <w:sz w:val="18"/>
           <w:szCs w:val="18"/>
         </w:rPr>
-        <w:t>Kouider</w:t>
-      </w:r>
-      <w:proofErr w:type="spellEnd"/>
-      <w:r>
-        <w:rPr>
-          <w:sz w:val="18"/>
-          <w:szCs w:val="18"/>
-        </w:rPr>
-        <w:t xml:space="preserve">, S., </w:t>
-      </w:r>
-      <w:proofErr w:type="spellStart"/>
-      <w:r>
-        <w:rPr>
-          <w:sz w:val="18"/>
-          <w:szCs w:val="18"/>
-        </w:rPr>
-        <w:t>Dehaene</w:t>
-      </w:r>
-      <w:proofErr w:type="spellEnd"/>
-      <w:r>
-        <w:rPr>
-          <w:sz w:val="18"/>
-          <w:szCs w:val="18"/>
-        </w:rPr>
-        <w:t xml:space="preserve">, S., </w:t>
-      </w:r>
-      <w:proofErr w:type="spellStart"/>
-      <w:r>
-        <w:rPr>
-          <w:sz w:val="18"/>
-          <w:szCs w:val="18"/>
-        </w:rPr>
-        <w:t>Jobert</w:t>
-      </w:r>
-      <w:proofErr w:type="spellEnd"/>
-      <w:r>
-        <w:rPr>
-          <w:sz w:val="18"/>
-          <w:szCs w:val="18"/>
-        </w:rPr>
-        <w:t xml:space="preserve">, A. &amp; Le </w:t>
-      </w:r>
-      <w:proofErr w:type="spellStart"/>
-      <w:r>
-        <w:rPr>
-          <w:sz w:val="18"/>
-          <w:szCs w:val="18"/>
-        </w:rPr>
-        <w:t>Bihan</w:t>
-      </w:r>
-      <w:proofErr w:type="spellEnd"/>
-      <w:r>
-        <w:rPr>
-          <w:sz w:val="18"/>
-          <w:szCs w:val="18"/>
-        </w:rPr>
-        <w:t>, D. In press. Cerebral bases of subliminal and supraliminal priming during reading</w:t>
+        <w:t>Kouider, S., Dehaene, S., Jobert, A. &amp; Le Bihan, D. In press. Cerebral bases of subliminal and supraliminal priming during reading</w:t>
       </w:r>
     </w:p>
     <w:p>
@@ -2415,81 +1769,24 @@
           <w:sz w:val="18"/>
           <w:szCs w:val="18"/>
         </w:rPr>
-        <w:t xml:space="preserve">Devlin, J. T., Jamison, H. L., Matthews, P. M. &amp; </w:t>
-      </w:r>
-      <w:proofErr w:type="spellStart"/>
-      <w:r>
+        <w:t>Devlin, J. T., Jamison, H. L., Matthews, P. M. &amp; Gonnerman, L. M. 2004 Morphology and the internal structure of words</w:t>
+      </w:r>
+    </w:p>
+    <w:p>
+      <w:pPr>
+        <w:pStyle w:val="ListParagraph"/>
+        <w:ind w:left="2160"/>
         <w:rPr>
           <w:sz w:val="18"/>
           <w:szCs w:val="18"/>
         </w:rPr>
-        <w:t>Gonnerman</w:t>
-      </w:r>
-      <w:proofErr w:type="spellEnd"/>
+      </w:pPr>
       <w:r>
         <w:rPr>
           <w:sz w:val="18"/>
           <w:szCs w:val="18"/>
         </w:rPr>
-        <w:t>, L. M. 2004 Morphology and the internal structure of words</w:t>
-      </w:r>
-    </w:p>
-    <w:p>
-      <w:pPr>
-        <w:pStyle w:val="ListParagraph"/>
-        <w:ind w:left="2160"/>
-        <w:rPr>
-          <w:sz w:val="18"/>
-          <w:szCs w:val="18"/>
-        </w:rPr>
-      </w:pPr>
-      <w:proofErr w:type="spellStart"/>
-      <w:r>
-        <w:rPr>
-          <w:sz w:val="18"/>
-          <w:szCs w:val="18"/>
-        </w:rPr>
-        <w:t>Naccache</w:t>
-      </w:r>
-      <w:proofErr w:type="spellEnd"/>
-      <w:r>
-        <w:rPr>
-          <w:sz w:val="18"/>
-          <w:szCs w:val="18"/>
-        </w:rPr>
-        <w:t xml:space="preserve">, L. &amp; </w:t>
-      </w:r>
-      <w:proofErr w:type="spellStart"/>
-      <w:r>
-        <w:rPr>
-          <w:sz w:val="18"/>
-          <w:szCs w:val="18"/>
-        </w:rPr>
-        <w:t>Dehaene</w:t>
-      </w:r>
-      <w:proofErr w:type="spellEnd"/>
-      <w:r>
-        <w:rPr>
-          <w:sz w:val="18"/>
-          <w:szCs w:val="18"/>
-        </w:rPr>
-        <w:t xml:space="preserve">, S. 2001b </w:t>
-      </w:r>
-      <w:proofErr w:type="gramStart"/>
-      <w:r>
-        <w:rPr>
-          <w:sz w:val="18"/>
-          <w:szCs w:val="18"/>
-        </w:rPr>
-        <w:t>The</w:t>
-      </w:r>
-      <w:proofErr w:type="gramEnd"/>
-      <w:r>
-        <w:rPr>
-          <w:sz w:val="18"/>
-          <w:szCs w:val="18"/>
-        </w:rPr>
-        <w:t xml:space="preserve"> priming method: imaging unconscious repetition priming reveals an abstract representation of number in the parietal lobes</w:t>
+        <w:t>Naccache, L. &amp; Dehaene, S. 2001b The priming method: imaging unconscious repetition priming reveals an abstract representation of number in the parietal lobes</w:t>
       </w:r>
     </w:p>
     <w:p>
@@ -2518,23 +1815,7 @@
           <w:sz w:val="18"/>
           <w:szCs w:val="18"/>
         </w:rPr>
-        <w:t xml:space="preserve">Devlin, J. T., Jamison, H. L., Matthews, P. M. &amp; </w:t>
-      </w:r>
-      <w:proofErr w:type="spellStart"/>
-      <w:r>
-        <w:rPr>
-          <w:sz w:val="18"/>
-          <w:szCs w:val="18"/>
-        </w:rPr>
-        <w:t>Gonnerman</w:t>
-      </w:r>
-      <w:proofErr w:type="spellEnd"/>
-      <w:r>
-        <w:rPr>
-          <w:sz w:val="18"/>
-          <w:szCs w:val="18"/>
-        </w:rPr>
-        <w:t>, L. M. 2004 Morphology and the internal structure of words.</w:t>
+        <w:t>Devlin, J. T., Jamison, H. L., Matthews, P. M. &amp; Gonnerman, L. M. 2004 Morphology and the internal structure of words.</w:t>
       </w:r>
     </w:p>
     <w:p>
@@ -2563,71 +1844,7 @@
           <w:sz w:val="18"/>
           <w:szCs w:val="18"/>
         </w:rPr>
-        <w:t xml:space="preserve">Nakamura, K., </w:t>
-      </w:r>
-      <w:proofErr w:type="spellStart"/>
-      <w:r>
-        <w:rPr>
-          <w:sz w:val="18"/>
-          <w:szCs w:val="18"/>
-        </w:rPr>
-        <w:t>Dehaene</w:t>
-      </w:r>
-      <w:proofErr w:type="spellEnd"/>
-      <w:r>
-        <w:rPr>
-          <w:sz w:val="18"/>
-          <w:szCs w:val="18"/>
-        </w:rPr>
-        <w:t xml:space="preserve">, S., </w:t>
-      </w:r>
-      <w:proofErr w:type="spellStart"/>
-      <w:r>
-        <w:rPr>
-          <w:sz w:val="18"/>
-          <w:szCs w:val="18"/>
-        </w:rPr>
-        <w:t>Jorbert</w:t>
-      </w:r>
-      <w:proofErr w:type="spellEnd"/>
-      <w:r>
-        <w:rPr>
-          <w:sz w:val="18"/>
-          <w:szCs w:val="18"/>
-        </w:rPr>
-        <w:t xml:space="preserve">, A., Le </w:t>
-      </w:r>
-      <w:proofErr w:type="spellStart"/>
-      <w:r>
-        <w:rPr>
-          <w:sz w:val="18"/>
-          <w:szCs w:val="18"/>
-        </w:rPr>
-        <w:t>Bihan</w:t>
-      </w:r>
-      <w:proofErr w:type="spellEnd"/>
-      <w:r>
-        <w:rPr>
-          <w:sz w:val="18"/>
-          <w:szCs w:val="18"/>
-        </w:rPr>
-        <w:t xml:space="preserve">, D. &amp; </w:t>
-      </w:r>
-      <w:proofErr w:type="spellStart"/>
-      <w:r>
-        <w:rPr>
-          <w:sz w:val="18"/>
-          <w:szCs w:val="18"/>
-        </w:rPr>
-        <w:t>Kouider</w:t>
-      </w:r>
-      <w:proofErr w:type="spellEnd"/>
-      <w:r>
-        <w:rPr>
-          <w:sz w:val="18"/>
-          <w:szCs w:val="18"/>
-        </w:rPr>
-        <w:t>, S. 2005 Subliminal convergence of Kanji and Kana words: further evidence for functional parcellation of the posterior temporal cortex in visual word perception</w:t>
+        <w:t>Nakamura, K., Dehaene, S., Jorbert, A., Le Bihan, D. &amp; Kouider, S. 2005 Subliminal convergence of Kanji and Kana words: further evidence for functional parcellation of the posterior temporal cortex in visual word perception</w:t>
       </w:r>
     </w:p>
     <w:p>
@@ -2693,111 +1910,13 @@
           <w:szCs w:val="18"/>
         </w:rPr>
       </w:pPr>
-      <w:proofErr w:type="spellStart"/>
       <w:r>
         <w:rPr>
           <w:sz w:val="18"/>
           <w:szCs w:val="18"/>
         </w:rPr>
-        <w:t>Dehaene</w:t>
-      </w:r>
-      <w:proofErr w:type="spellEnd"/>
-      <w:r>
-        <w:rPr>
-          <w:sz w:val="18"/>
-          <w:szCs w:val="18"/>
-        </w:rPr>
-        <w:t xml:space="preserve">, S., </w:t>
-      </w:r>
-      <w:proofErr w:type="spellStart"/>
-      <w:r>
-        <w:rPr>
-          <w:sz w:val="18"/>
-          <w:szCs w:val="18"/>
-        </w:rPr>
-        <w:t>Naccache</w:t>
-      </w:r>
-      <w:proofErr w:type="spellEnd"/>
-      <w:r>
-        <w:rPr>
-          <w:sz w:val="18"/>
-          <w:szCs w:val="18"/>
-        </w:rPr>
-        <w:t xml:space="preserve">, L., Le </w:t>
-      </w:r>
-      <w:proofErr w:type="spellStart"/>
-      <w:r>
-        <w:rPr>
-          <w:sz w:val="18"/>
-          <w:szCs w:val="18"/>
-        </w:rPr>
-        <w:t>Clec’H</w:t>
-      </w:r>
-      <w:proofErr w:type="spellEnd"/>
-      <w:r>
-        <w:rPr>
-          <w:sz w:val="18"/>
-          <w:szCs w:val="18"/>
-        </w:rPr>
-        <w:t xml:space="preserve">, G., Koechlin, E., Mueller, M., </w:t>
-      </w:r>
-      <w:proofErr w:type="spellStart"/>
-      <w:r>
-        <w:rPr>
-          <w:sz w:val="18"/>
-          <w:szCs w:val="18"/>
-        </w:rPr>
-        <w:t>Dehaene-Lambertz</w:t>
-      </w:r>
-      <w:proofErr w:type="spellEnd"/>
-      <w:r>
-        <w:rPr>
-          <w:sz w:val="18"/>
-          <w:szCs w:val="18"/>
-        </w:rPr>
-        <w:t xml:space="preserve">, G., van de </w:t>
-      </w:r>
-      <w:proofErr w:type="spellStart"/>
-      <w:r>
-        <w:rPr>
-          <w:sz w:val="18"/>
-          <w:szCs w:val="18"/>
-        </w:rPr>
-        <w:t>Moortele</w:t>
-      </w:r>
-      <w:proofErr w:type="spellEnd"/>
-      <w:r>
-        <w:rPr>
-          <w:sz w:val="18"/>
-          <w:szCs w:val="18"/>
-        </w:rPr>
-        <w:t xml:space="preserve">, P. F. &amp; Le </w:t>
-      </w:r>
-      <w:proofErr w:type="spellStart"/>
-      <w:r>
-        <w:rPr>
-          <w:sz w:val="18"/>
-          <w:szCs w:val="18"/>
-        </w:rPr>
-        <w:t>Bihan</w:t>
-      </w:r>
-      <w:proofErr w:type="spellEnd"/>
-      <w:r>
-        <w:rPr>
-          <w:sz w:val="18"/>
-          <w:szCs w:val="18"/>
-        </w:rPr>
-        <w:t xml:space="preserve">, D. 1998 Imaging unconscious semantic </w:t>
-      </w:r>
-      <w:proofErr w:type="gramStart"/>
-      <w:r>
-        <w:rPr>
-          <w:sz w:val="18"/>
-          <w:szCs w:val="18"/>
-        </w:rPr>
-        <w:t>priming</w:t>
-      </w:r>
-      <w:proofErr w:type="gramEnd"/>
+        <w:t>Dehaene, S., Naccache, L., Le Clec’H, G., Koechlin, E., Mueller, M., Dehaene-Lambertz, G., van de Moortele, P. F. &amp; Le Bihan, D. 1998 Imaging unconscious semantic priming</w:t>
+      </w:r>
     </w:p>
     <w:p>
       <w:pPr>
@@ -2876,13 +1995,8 @@
       </w:pPr>
       <w:r>
         <w:lastRenderedPageBreak/>
-        <w:t xml:space="preserve">Forster, K. I., &amp; Davis, C. (1984). Repetition priming and frequency attenuation in lexical </w:t>
-      </w:r>
-      <w:proofErr w:type="gramStart"/>
-      <w:r>
-        <w:t>access</w:t>
-      </w:r>
-      <w:proofErr w:type="gramEnd"/>
+        <w:t>Forster, K. I., &amp; Davis, C. (1984). Repetition priming and frequency attenuation in lexical access</w:t>
+      </w:r>
       <w:r>
         <w:rPr>
           <w:i/>
@@ -2899,13 +2013,8 @@
           <w:numId w:val="2"/>
         </w:numPr>
       </w:pPr>
-      <w:proofErr w:type="spellStart"/>
-      <w:r>
-        <w:t>Merikle</w:t>
-      </w:r>
-      <w:proofErr w:type="spellEnd"/>
-      <w:r>
-        <w:t>, P. M. &amp; Daneman, M. 1998 Psychological investigations of unconscious perception</w:t>
+      <w:r>
+        <w:t>Merikle, P. M. &amp; Daneman, M. 1998 Psychological investigations of unconscious perception</w:t>
       </w:r>
     </w:p>
     <w:p>
@@ -2916,13 +2025,8 @@
           <w:numId w:val="2"/>
         </w:numPr>
       </w:pPr>
-      <w:proofErr w:type="spellStart"/>
-      <w:r>
-        <w:t>Hoey</w:t>
-      </w:r>
-      <w:proofErr w:type="spellEnd"/>
-      <w:r>
-        <w:t>, M. (2012). </w:t>
+      <w:r>
+        <w:t>Hoey, M. (2012). </w:t>
       </w:r>
       <w:r>
         <w:rPr>
@@ -2955,13 +2059,8 @@
         </w:numPr>
       </w:pPr>
       <w:r>
-        <w:t xml:space="preserve">Unconscious influences on decision making: A critical </w:t>
-      </w:r>
-      <w:proofErr w:type="gramStart"/>
-      <w:r>
-        <w:t>review</w:t>
-      </w:r>
-      <w:proofErr w:type="gramEnd"/>
+        <w:t>Unconscious influences on decision making: A critical review</w:t>
+      </w:r>
     </w:p>
     <w:p>
       <w:pPr>
@@ -3271,14 +2370,9 @@
       <w:pPr>
         <w:pStyle w:val="Heading2"/>
       </w:pPr>
-      <w:proofErr w:type="spellStart"/>
       <w:r>
         <w:lastRenderedPageBreak/>
-        <w:t>Kouider</w:t>
-      </w:r>
-      <w:proofErr w:type="spellEnd"/>
-      <w:r>
-        <w:t xml:space="preserve"> 2007 - Levels of processing during non-conscious perception a critical review of visual masking</w:t>
+        <w:t>Kouider 2007 - Levels of processing during non-conscious perception a critical review of visual masking</w:t>
       </w:r>
     </w:p>
     <w:p>
@@ -3682,23 +2776,7 @@
           <w:rFonts w:hint="cs"/>
           <w:rtl/>
         </w:rPr>
-        <w:t xml:space="preserve"> כדי שנבדקים לא יזהו אותו באופן מודע, אך כשבחנו זאת השתמשו בתנאי תאורה שונים </w:t>
-      </w:r>
-      <w:proofErr w:type="spellStart"/>
-      <w:r>
-        <w:rPr>
-          <w:rFonts w:hint="cs"/>
-          <w:rtl/>
-        </w:rPr>
-        <w:t>מבניסוי</w:t>
-      </w:r>
-      <w:proofErr w:type="spellEnd"/>
-      <w:r>
-        <w:rPr>
-          <w:rFonts w:hint="cs"/>
-          <w:rtl/>
-        </w:rPr>
-        <w:t xml:space="preserve"> עצמו מה שהוביל לכך שבניסוי עצמו הנבדקים ראו את ה-</w:t>
+        <w:t xml:space="preserve"> כדי שנבדקים לא יזהו אותו באופן מודע, אך כשבחנו זאת השתמשו בתנאי תאורה שונים מבניסוי עצמו מה שהוביל לכך שבניסוי עצמו הנבדקים ראו את ה-</w:t>
       </w:r>
       <w:r>
         <w:t>prime</w:t>
@@ -3982,21 +3060,8 @@
           <w:rtl/>
         </w:rPr>
       </w:pPr>
-      <w:proofErr w:type="spellStart"/>
-      <w:r>
-        <w:t>Cheesman</w:t>
-      </w:r>
-      <w:proofErr w:type="spellEnd"/>
-      <w:r>
-        <w:t xml:space="preserve"> &amp; </w:t>
-      </w:r>
-      <w:proofErr w:type="spellStart"/>
-      <w:r>
-        <w:t>Merikle</w:t>
-      </w:r>
-      <w:proofErr w:type="spellEnd"/>
-      <w:r>
-        <w:t xml:space="preserve"> (1986)</w:t>
+      <w:r>
+        <w:t>Cheesman &amp; Merikle (1986)</w:t>
       </w:r>
       <w:r>
         <w:rPr>
@@ -4018,11 +3083,9 @@
         </w:rPr>
         <w:t xml:space="preserve"> מטלת </w:t>
       </w:r>
-      <w:proofErr w:type="spellStart"/>
       <w:r>
         <w:t>stroop</w:t>
       </w:r>
-      <w:proofErr w:type="spellEnd"/>
       <w:r>
         <w:rPr>
           <w:rFonts w:hint="cs"/>
@@ -4063,23 +3126,7 @@
           <w:rFonts w:hint="cs"/>
           <w:rtl/>
         </w:rPr>
-        <w:t xml:space="preserve"> הוצג לזמן בינוני, השפעתו </w:t>
-      </w:r>
-      <w:proofErr w:type="spellStart"/>
-      <w:r>
-        <w:rPr>
-          <w:rFonts w:hint="cs"/>
-          <w:rtl/>
-        </w:rPr>
-        <w:t>היתה</w:t>
-      </w:r>
-      <w:proofErr w:type="spellEnd"/>
-      <w:r>
-        <w:rPr>
-          <w:rFonts w:hint="cs"/>
-          <w:rtl/>
-        </w:rPr>
-        <w:t xml:space="preserve"> תלויה ביחס ה-</w:t>
+        <w:t xml:space="preserve"> הוצג לזמן בינוני, השפעתו היתה תלויה ביחס ה-</w:t>
       </w:r>
       <m:oMath>
         <m:f>
@@ -4124,23 +3171,7 @@
           <w:rFonts w:hint="cs"/>
           <w:rtl/>
         </w:rPr>
-        <w:t xml:space="preserve"> הוא שיפר יותר את </w:t>
-      </w:r>
-      <w:proofErr w:type="spellStart"/>
-      <w:r>
-        <w:rPr>
-          <w:rFonts w:hint="cs"/>
-          <w:rtl/>
-        </w:rPr>
-        <w:t>ז"ת</w:t>
-      </w:r>
-      <w:proofErr w:type="spellEnd"/>
-      <w:r>
-        <w:rPr>
-          <w:rFonts w:hint="cs"/>
-          <w:rtl/>
-        </w:rPr>
-        <w:t xml:space="preserve"> למילת המטרה (כי נבדקים הסתמכו עליו יותר כמנבא למילה שתבוא).</w:t>
+        <w:t xml:space="preserve"> הוא שיפר יותר את ז"ת למילת המטרה (כי נבדקים הסתמכו עליו יותר כמנבא למילה שתבוא).</w:t>
       </w:r>
     </w:p>
     <w:p>
@@ -4155,23 +3186,7 @@
           <w:rFonts w:hint="cs"/>
           <w:rtl/>
         </w:rPr>
-        <w:t xml:space="preserve">כאשר הוצג לזמן קצר, הוא קיצר את </w:t>
-      </w:r>
-      <w:proofErr w:type="spellStart"/>
-      <w:r>
-        <w:rPr>
-          <w:rFonts w:hint="cs"/>
-          <w:rtl/>
-        </w:rPr>
-        <w:t>ז"ת</w:t>
-      </w:r>
-      <w:proofErr w:type="spellEnd"/>
-      <w:r>
-        <w:rPr>
-          <w:rFonts w:hint="cs"/>
-          <w:rtl/>
-        </w:rPr>
-        <w:t xml:space="preserve"> ללא תלות ביחס </w:t>
+        <w:t xml:space="preserve">כאשר הוצג לזמן קצר, הוא קיצר את ז"ת ללא תלות ביחס </w:t>
       </w:r>
       <m:oMath>
         <m:f>
@@ -4237,21 +3252,8 @@
           <w:rtl/>
         </w:rPr>
       </w:pPr>
-      <w:proofErr w:type="spellStart"/>
-      <w:r>
-        <w:t>Kouider</w:t>
-      </w:r>
-      <w:proofErr w:type="spellEnd"/>
-      <w:r>
-        <w:t xml:space="preserve"> &amp; </w:t>
-      </w:r>
-      <w:proofErr w:type="spellStart"/>
-      <w:r>
-        <w:t>Dupoux</w:t>
-      </w:r>
-      <w:proofErr w:type="spellEnd"/>
-      <w:r>
-        <w:t xml:space="preserve"> (2004)</w:t>
+      <w:r>
+        <w:t>Kouider &amp; Dupoux (2004)</w:t>
       </w:r>
       <w:r>
         <w:rPr>
@@ -4305,13 +3307,8 @@
           <w:rtl/>
         </w:rPr>
       </w:pPr>
-      <w:proofErr w:type="spellStart"/>
-      <w:r>
-        <w:t>Debner</w:t>
-      </w:r>
-      <w:proofErr w:type="spellEnd"/>
-      <w:r>
-        <w:t xml:space="preserve"> &amp; Jacoby (1994)</w:t>
+      <w:r>
+        <w:t>Debner &amp; Jacoby (1994)</w:t>
       </w:r>
       <w:r>
         <w:rPr>
@@ -4463,13 +3460,8 @@
         <w:t>) באופן מודע ובו משתמשים להשלמה (</w:t>
       </w:r>
       <w:r>
-        <w:t xml:space="preserve">ye___ = </w:t>
-      </w:r>
-      <w:proofErr w:type="spellStart"/>
-      <w:r>
-        <w:t>ye+llow</w:t>
-      </w:r>
-      <w:proofErr w:type="spellEnd"/>
+        <w:t>ye___ = ye+llow</w:t>
+      </w:r>
       <w:r>
         <w:rPr>
           <w:rFonts w:hint="cs"/>
@@ -4487,11 +3479,9 @@
         </w:rPr>
         <w:t xml:space="preserve"> (</w:t>
       </w:r>
-      <w:proofErr w:type="spellStart"/>
       <w:r>
         <w:t>llow</w:t>
       </w:r>
-      <w:proofErr w:type="spellEnd"/>
       <w:r>
         <w:rPr>
           <w:rFonts w:hint="cs"/>
@@ -4884,13 +3874,8 @@
           <w:rtl/>
         </w:rPr>
       </w:pPr>
-      <w:proofErr w:type="spellStart"/>
-      <w:r>
-        <w:t>Kouider</w:t>
-      </w:r>
-      <w:proofErr w:type="spellEnd"/>
-      <w:r>
-        <w:t xml:space="preserve"> et al. in press</w:t>
+      <w:r>
+        <w:t>Kouider et al. in press</w:t>
       </w:r>
       <w:r>
         <w:rPr>
@@ -5056,13 +4041,8 @@
           <w:rtl/>
         </w:rPr>
       </w:pPr>
-      <w:proofErr w:type="spellStart"/>
-      <w:r>
-        <w:t>Dehaene</w:t>
-      </w:r>
-      <w:proofErr w:type="spellEnd"/>
-      <w:r>
-        <w:t xml:space="preserve"> et al. (1998</w:t>
+      <w:r>
+        <w:t>Dehaene et al. (1998</w:t>
       </w:r>
       <w:r>
         <w:t>)</w:t>
@@ -5468,21 +4448,8 @@
           <w:rtl/>
         </w:rPr>
       </w:pPr>
-      <w:proofErr w:type="spellStart"/>
-      <w:r>
-        <w:t>Naccache</w:t>
-      </w:r>
-      <w:proofErr w:type="spellEnd"/>
-      <w:r>
-        <w:t xml:space="preserve"> &amp; </w:t>
-      </w:r>
-      <w:proofErr w:type="spellStart"/>
-      <w:r>
-        <w:t>Dehaene</w:t>
-      </w:r>
-      <w:proofErr w:type="spellEnd"/>
-      <w:r>
-        <w:t xml:space="preserve"> (2001a)</w:t>
+      <w:r>
+        <w:t>Naccache &amp; Dehaene (2001a)</w:t>
       </w:r>
       <w:r>
         <w:rPr>
@@ -5593,13 +4560,8 @@
         </w:rPr>
         <w:t xml:space="preserve">. </w:t>
       </w:r>
-      <w:proofErr w:type="spellStart"/>
-      <w:r>
-        <w:t>Dehaene</w:t>
-      </w:r>
-      <w:proofErr w:type="spellEnd"/>
-      <w:r>
-        <w:t xml:space="preserve"> 2001a</w:t>
+      <w:r>
+        <w:t>Dehaene 2001a</w:t>
       </w:r>
       <w:r>
         <w:rPr>
@@ -5665,13 +4627,8 @@
           <w:rtl/>
         </w:rPr>
       </w:pPr>
-      <w:proofErr w:type="spellStart"/>
-      <w:r>
-        <w:t>Dell’Acqua</w:t>
-      </w:r>
-      <w:proofErr w:type="spellEnd"/>
-      <w:r>
-        <w:t xml:space="preserve"> &amp; Grainger</w:t>
+      <w:r>
+        <w:t>Dell’Acqua &amp; Grainger</w:t>
       </w:r>
       <w:r>
         <w:t xml:space="preserve"> </w:t>
@@ -5725,23 +4682,7 @@
           <w:rFonts w:hint="cs"/>
           <w:rtl/>
         </w:rPr>
-        <w:t xml:space="preserve"> כי אי אפשר להכין תגובה </w:t>
-      </w:r>
-      <w:proofErr w:type="spellStart"/>
-      <w:r>
-        <w:rPr>
-          <w:rFonts w:hint="cs"/>
-          <w:rtl/>
-        </w:rPr>
-        <w:t>להכל</w:t>
-      </w:r>
-      <w:proofErr w:type="spellEnd"/>
-      <w:r>
-        <w:rPr>
-          <w:rFonts w:hint="cs"/>
-          <w:rtl/>
-        </w:rPr>
-        <w:t xml:space="preserve">) שהנבדקים לא מכירים (פוסל </w:t>
+        <w:t xml:space="preserve"> כי אי אפשר להכין תגובה להכל) שהנבדקים לא מכירים (פוסל </w:t>
       </w:r>
       <w:r>
         <w:t>stimulus response</w:t>
@@ -5840,35 +4781,20 @@
           <w:rtl/>
         </w:rPr>
       </w:pPr>
-      <w:proofErr w:type="spellStart"/>
-      <w:r>
-        <w:t>Dehaene</w:t>
-      </w:r>
-      <w:proofErr w:type="spellEnd"/>
-      <w:r>
-        <w:t xml:space="preserve"> et al. (1998)</w:t>
+      <w:r>
+        <w:t>Dehaene et al. (1998)</w:t>
       </w:r>
       <w:r>
         <w:t xml:space="preserve">, </w:t>
       </w:r>
-      <w:proofErr w:type="spellStart"/>
-      <w:r>
-        <w:t>Eimer</w:t>
-      </w:r>
-      <w:proofErr w:type="spellEnd"/>
-      <w:r>
-        <w:t xml:space="preserve"> &amp;</w:t>
+      <w:r>
+        <w:t>Eimer &amp;</w:t>
       </w:r>
       <w:r>
         <w:t xml:space="preserve"> </w:t>
       </w:r>
-      <w:proofErr w:type="spellStart"/>
-      <w:r>
-        <w:t>Schlaghecken</w:t>
-      </w:r>
-      <w:proofErr w:type="spellEnd"/>
-      <w:r>
-        <w:t xml:space="preserve"> (1998)</w:t>
+      <w:r>
+        <w:t>Schlaghecken (1998)</w:t>
       </w:r>
       <w:r>
         <w:rPr>
@@ -6086,21 +5012,8 @@
           <w:rtl/>
         </w:rPr>
       </w:pPr>
-      <w:proofErr w:type="spellStart"/>
-      <w:r>
-        <w:t>Eimer</w:t>
-      </w:r>
-      <w:proofErr w:type="spellEnd"/>
-      <w:r>
-        <w:t xml:space="preserve"> &amp; </w:t>
-      </w:r>
-      <w:proofErr w:type="spellStart"/>
-      <w:r>
-        <w:t>Schlaghecken</w:t>
-      </w:r>
-      <w:proofErr w:type="spellEnd"/>
-      <w:r>
-        <w:t xml:space="preserve"> (1998)</w:t>
+      <w:r>
+        <w:t>Eimer &amp; Schlaghecken (1998)</w:t>
       </w:r>
       <w:r>
         <w:rPr>
@@ -6481,13 +5394,8 @@
           <w:rtl/>
         </w:rPr>
       </w:pPr>
-      <w:proofErr w:type="spellStart"/>
-      <w:r>
-        <w:t>Dehaene</w:t>
-      </w:r>
-      <w:proofErr w:type="spellEnd"/>
-      <w:r>
-        <w:t xml:space="preserve"> et al. (2001)</w:t>
+      <w:r>
+        <w:t>Dehaene et al. (2001)</w:t>
       </w:r>
       <w:r>
         <w:rPr>
@@ -6569,13 +5477,8 @@
           <w:rtl/>
         </w:rPr>
       </w:pPr>
-      <w:proofErr w:type="spellStart"/>
-      <w:r>
-        <w:t>Dehaene</w:t>
-      </w:r>
-      <w:proofErr w:type="spellEnd"/>
-      <w:r>
-        <w:t xml:space="preserve"> et al. (2004)</w:t>
+      <w:r>
+        <w:t>Dehaene et al. (2004)</w:t>
       </w:r>
       <w:r>
         <w:rPr>
@@ -6753,7 +5656,6 @@
           <w:rtl/>
         </w:rPr>
       </w:pPr>
-      <w:proofErr w:type="spellStart"/>
       <w:r>
         <w:rPr>
           <w:rFonts w:hint="cs"/>
@@ -6761,11 +5663,7 @@
         <w:t>N</w:t>
       </w:r>
       <w:r>
-        <w:t>accache</w:t>
-      </w:r>
-      <w:proofErr w:type="spellEnd"/>
-      <w:r>
-        <w:t xml:space="preserve"> et al. (2005)</w:t>
+        <w:t>accache et al. (2005)</w:t>
       </w:r>
       <w:r>
         <w:rPr>
@@ -6815,23 +5713,7 @@
           <w:rFonts w:hint="cs"/>
           <w:rtl/>
         </w:rPr>
-        <w:t xml:space="preserve">תגובת אמיגדלה </w:t>
-      </w:r>
-      <w:proofErr w:type="spellStart"/>
-      <w:r>
-        <w:rPr>
-          <w:rFonts w:hint="cs"/>
-          <w:rtl/>
-        </w:rPr>
-        <w:t>היתה</w:t>
-      </w:r>
-      <w:proofErr w:type="spellEnd"/>
-      <w:r>
-        <w:rPr>
-          <w:rFonts w:hint="cs"/>
-          <w:rtl/>
-        </w:rPr>
-        <w:t xml:space="preserve"> מאוחרת (</w:t>
+        <w:t>תגובת אמיגדלה היתה מאוחרת (</w:t>
       </w:r>
       <w:r>
         <w:t>800ms</w:t>
@@ -6946,13 +5828,8 @@
           <w:rtl/>
         </w:rPr>
       </w:pPr>
-      <w:proofErr w:type="spellStart"/>
-      <w:r>
-        <w:t>Naccache</w:t>
-      </w:r>
-      <w:proofErr w:type="spellEnd"/>
-      <w:r>
-        <w:t xml:space="preserve"> et al. (2002)</w:t>
+      <w:r>
+        <w:t>Naccache et al. (2002)</w:t>
       </w:r>
       <w:r>
         <w:rPr>
@@ -7047,13 +5924,8 @@
           <w:rtl/>
         </w:rPr>
       </w:pPr>
-      <w:proofErr w:type="spellStart"/>
-      <w:r>
-        <w:t>Dupoux</w:t>
-      </w:r>
-      <w:proofErr w:type="spellEnd"/>
-      <w:r>
-        <w:t xml:space="preserve"> et al. (2003)</w:t>
+      <w:r>
+        <w:t>Dupoux et al. (2003)</w:t>
       </w:r>
       <w:r>
         <w:rPr>
@@ -7092,13 +5964,8 @@
           <w:rtl/>
         </w:rPr>
       </w:pPr>
-      <w:proofErr w:type="spellStart"/>
-      <w:r>
-        <w:t>Lachter</w:t>
-      </w:r>
-      <w:proofErr w:type="spellEnd"/>
-      <w:r>
-        <w:t xml:space="preserve"> et al. (2004)</w:t>
+      <w:r>
+        <w:t>Lachter et al. (2004)</w:t>
       </w:r>
       <w:r>
         <w:rPr>
@@ -7432,13 +6299,8 @@
           <w:rtl/>
         </w:rPr>
       </w:pPr>
-      <w:proofErr w:type="spellStart"/>
-      <w:r>
-        <w:t>Rolke</w:t>
-      </w:r>
-      <w:proofErr w:type="spellEnd"/>
-      <w:r>
-        <w:t xml:space="preserve"> et al. (2001)</w:t>
+      <w:r>
+        <w:t>Rolke et al. (2001)</w:t>
       </w:r>
       <w:r>
         <w:rPr>
@@ -7654,13 +6516,8 @@
           <w:rtl/>
         </w:rPr>
       </w:pPr>
-      <w:proofErr w:type="spellStart"/>
-      <w:r>
-        <w:t>Audet</w:t>
-      </w:r>
-      <w:proofErr w:type="spellEnd"/>
-      <w:r>
-        <w:t xml:space="preserve"> et al. (1991)</w:t>
+      <w:r>
+        <w:t>Audet et al. (1991)</w:t>
       </w:r>
       <w:r>
         <w:rPr>
@@ -7740,23 +6597,7 @@
           <w:rFonts w:hint="cs"/>
           <w:rtl/>
         </w:rPr>
-        <w:t xml:space="preserve"> היה בצד הפגום הוא עשה פסיליטציה </w:t>
-      </w:r>
-      <w:proofErr w:type="spellStart"/>
-      <w:r>
-        <w:rPr>
-          <w:rFonts w:hint="cs"/>
-          <w:rtl/>
-        </w:rPr>
-        <w:t>לז"ת</w:t>
-      </w:r>
-      <w:proofErr w:type="spellEnd"/>
-      <w:r>
-        <w:rPr>
-          <w:rFonts w:hint="cs"/>
-          <w:rtl/>
-        </w:rPr>
-        <w:t xml:space="preserve"> אך לא אינהיביציה.</w:t>
+        <w:t xml:space="preserve"> היה בצד הפגום הוא עשה פסיליטציה לז"ת אך לא אינהיביציה.</w:t>
       </w:r>
     </w:p>
     <w:p>
@@ -7837,17 +6678,8 @@
           <w:rFonts w:hint="cs"/>
           <w:rtl/>
         </w:rPr>
-        <w:t xml:space="preserve"> נתבקשו להגיב (לזהות) רק לאות אמצעית ב</w:t>
-      </w:r>
-      <w:proofErr w:type="gramStart"/>
-      <w:r>
-        <w:rPr>
-          <w:rFonts w:hint="cs"/>
-          <w:rtl/>
-        </w:rPr>
-        <w:t>-(</w:t>
-      </w:r>
-      <w:proofErr w:type="gramEnd"/>
+        <w:t xml:space="preserve"> נתבקשו להגיב (לזהות) רק לאות אמצעית ב-(</w:t>
+      </w:r>
       <w:r>
         <w:t>'+ T M'</w:t>
       </w:r>
@@ -8001,23 +6833,7 @@
           <w:rFonts w:hint="cs"/>
           <w:rtl/>
         </w:rPr>
-        <w:t xml:space="preserve">כאשר המטרה </w:t>
-      </w:r>
-      <w:proofErr w:type="spellStart"/>
-      <w:r>
-        <w:rPr>
-          <w:rFonts w:hint="cs"/>
-          <w:rtl/>
-        </w:rPr>
-        <w:t>היתה</w:t>
-      </w:r>
-      <w:proofErr w:type="spellEnd"/>
-      <w:r>
-        <w:rPr>
-          <w:rFonts w:hint="cs"/>
-          <w:rtl/>
-        </w:rPr>
-        <w:t xml:space="preserve"> כפולה של ה-</w:t>
+        <w:t>כאשר המטרה היתה כפולה של ה-</w:t>
       </w:r>
       <w:r>
         <w:t>Primes</w:t>
@@ -8062,15 +6878,7 @@
         </w:rPr>
       </w:pPr>
       <w:r>
-        <w:t>McGlinchey-</w:t>
-      </w:r>
-      <w:proofErr w:type="spellStart"/>
-      <w:r>
-        <w:t>Berroth</w:t>
-      </w:r>
-      <w:proofErr w:type="spellEnd"/>
-      <w:r>
-        <w:t xml:space="preserve"> et al. (1993)</w:t>
+        <w:t>McGlinchey-Berroth et al. (1993)</w:t>
       </w:r>
       <w:r>
         <w:rPr>
@@ -8525,15 +7333,7 @@
         <w:pStyle w:val="Heading2"/>
       </w:pPr>
       <w:r>
-        <w:t xml:space="preserve">Davis 1994 - Masked orthographic priming </w:t>
-      </w:r>
-      <w:proofErr w:type="gramStart"/>
-      <w:r>
-        <w:t>The</w:t>
-      </w:r>
-      <w:proofErr w:type="gramEnd"/>
-      <w:r>
-        <w:t xml:space="preserve"> effect of prime-target legibility</w:t>
+        <w:t>Davis 1994 - Masked orthographic priming The effect of prime-target legibility</w:t>
       </w:r>
     </w:p>
     <w:p>
@@ -8607,13 +7407,8 @@
           <w:rtl/>
         </w:rPr>
       </w:pPr>
-      <w:proofErr w:type="spellStart"/>
-      <w:r>
-        <w:t>Evett</w:t>
-      </w:r>
-      <w:proofErr w:type="spellEnd"/>
-      <w:r>
-        <w:t xml:space="preserve"> and Humphreys (1981)</w:t>
+      <w:r>
+        <w:t>Evett and Humphreys (1981)</w:t>
       </w:r>
       <w:r>
         <w:rPr>
@@ -8645,11 +7440,9 @@
         </w:rPr>
         <w:t xml:space="preserve"> ו-</w:t>
       </w:r>
-      <w:proofErr w:type="spellStart"/>
       <w:r>
         <w:t>orthigraphic</w:t>
       </w:r>
-      <w:proofErr w:type="spellEnd"/>
       <w:r>
         <w:rPr>
           <w:rFonts w:hint="cs"/>
@@ -8964,13 +7757,8 @@
         </w:rPr>
         <w:t>@@@@@@@@@@@@@@@@ לא קראתי את הרוב כי עברתי ל</w:t>
       </w:r>
-      <w:proofErr w:type="spellStart"/>
-      <w:r>
-        <w:t>Dehane</w:t>
-      </w:r>
-      <w:proofErr w:type="spellEnd"/>
-      <w:r>
-        <w:t xml:space="preserve"> 2001</w:t>
+      <w:r>
+        <w:t>Dehane 2001</w:t>
       </w:r>
       <w:r>
         <w:rPr>
@@ -8989,13 +7777,8 @@
       <w:pPr>
         <w:pStyle w:val="Heading2"/>
       </w:pPr>
-      <w:proofErr w:type="spellStart"/>
-      <w:r>
-        <w:t>Dehaene</w:t>
-      </w:r>
-      <w:proofErr w:type="spellEnd"/>
-      <w:r>
-        <w:t xml:space="preserve"> 2001 - Cerebral mechanisms of word masking and unconscious repetition priming</w:t>
+      <w:r>
+        <w:t>Dehaene 2001 - Cerebral mechanisms of word masking and unconscious repetition priming</w:t>
       </w:r>
     </w:p>
     <w:p>
@@ -9036,13 +7819,8 @@
         </w:rPr>
         <w:t xml:space="preserve"> עורר פעילות ב-</w:t>
       </w:r>
-      <w:proofErr w:type="spellStart"/>
-      <w:r>
-        <w:t>extrastraie</w:t>
-      </w:r>
-      <w:proofErr w:type="spellEnd"/>
-      <w:r>
-        <w:t>, fusiform, precentral</w:t>
+      <w:r>
+        <w:t>extrastraie, fusiform, precentral</w:t>
       </w:r>
       <w:r>
         <w:rPr>
@@ -9975,23 +8753,7 @@
           <w:rFonts w:hint="cs"/>
           <w:rtl/>
         </w:rPr>
-        <w:t xml:space="preserve">ככל שמתקדמים לאזורים </w:t>
-      </w:r>
-      <w:proofErr w:type="spellStart"/>
-      <w:r>
-        <w:rPr>
-          <w:rFonts w:hint="cs"/>
-          <w:rtl/>
-        </w:rPr>
-        <w:t>קידמיים</w:t>
-      </w:r>
-      <w:proofErr w:type="spellEnd"/>
-      <w:r>
-        <w:rPr>
-          <w:rFonts w:hint="cs"/>
-          <w:rtl/>
-        </w:rPr>
-        <w:t xml:space="preserve"> יותר, מילים ממוסכות גורמות לפחות פעילות.</w:t>
+        <w:t>ככל שמתקדמים לאזורים קידמיים יותר, מילים ממוסכות גורמות לפחות פעילות.</w:t>
       </w:r>
     </w:p>
     <w:p>
@@ -10464,39 +9226,7 @@
           <w:rFonts w:hint="cs"/>
           <w:rtl/>
         </w:rPr>
-        <w:t xml:space="preserve"> הורכבו מריבועים </w:t>
-      </w:r>
-      <w:proofErr w:type="spellStart"/>
-      <w:r>
-        <w:rPr>
-          <w:rFonts w:hint="cs"/>
-          <w:rtl/>
-        </w:rPr>
-        <w:t>ומעויינים</w:t>
-      </w:r>
-      <w:proofErr w:type="spellEnd"/>
-      <w:r>
-        <w:rPr>
-          <w:rFonts w:hint="cs"/>
-          <w:rtl/>
-        </w:rPr>
-        <w:t xml:space="preserve"> בעובי זהה לפונט </w:t>
-      </w:r>
-      <w:proofErr w:type="spellStart"/>
-      <w:r>
-        <w:rPr>
-          <w:rFonts w:hint="cs"/>
-          <w:rtl/>
-        </w:rPr>
-        <w:t>ששומש</w:t>
-      </w:r>
-      <w:proofErr w:type="spellEnd"/>
-      <w:r>
-        <w:rPr>
-          <w:rFonts w:hint="cs"/>
-          <w:rtl/>
-        </w:rPr>
-        <w:t xml:space="preserve"> (</w:t>
+        <w:t xml:space="preserve"> הורכבו מריבועים ומעויינים בעובי זהה לפונט ששומש (</w:t>
       </w:r>
       <m:oMath>
         <m:r>
@@ -10692,23 +9422,7 @@
           <w:rFonts w:hint="cs"/>
           <w:rtl/>
         </w:rPr>
-        <w:t xml:space="preserve"> 4 </w:t>
-      </w:r>
-      <w:proofErr w:type="spellStart"/>
-      <w:r>
-        <w:rPr>
-          <w:rFonts w:hint="cs"/>
-          <w:rtl/>
-        </w:rPr>
-        <w:t>סשנים</w:t>
-      </w:r>
-      <w:proofErr w:type="spellEnd"/>
-      <w:r>
-        <w:rPr>
-          <w:rFonts w:hint="cs"/>
-          <w:rtl/>
-        </w:rPr>
-        <w:t>.</w:t>
+        <w:t xml:space="preserve"> 4 סשנים.</w:t>
       </w:r>
     </w:p>
     <w:p>
@@ -11001,21 +9715,12 @@
           <w:rtl/>
         </w:rPr>
       </w:pPr>
-      <w:proofErr w:type="spellStart"/>
-      <w:r>
-        <w:rPr>
-          <w:rFonts w:hint="cs"/>
-          <w:rtl/>
-        </w:rPr>
-        <w:t>ז"ת</w:t>
-      </w:r>
-      <w:proofErr w:type="spellEnd"/>
-      <w:r>
-        <w:rPr>
-          <w:rFonts w:hint="cs"/>
-          <w:rtl/>
-        </w:rPr>
-        <w:t xml:space="preserve"> של נבדקים היו מהירים יותר כאשר ה-</w:t>
+      <w:r>
+        <w:rPr>
+          <w:rFonts w:hint="cs"/>
+          <w:rtl/>
+        </w:rPr>
+        <w:t>ז"ת של נבדקים היו מהירים יותר כאשר ה-</w:t>
       </w:r>
       <w:r>
         <w:t>prime</w:t>
@@ -11094,13 +9799,8 @@
         </w:rPr>
       </w:pPr>
       <w:r>
-        <w:t xml:space="preserve">Sandberg 2015 - Using the perceptual awareness scale </w:t>
-      </w:r>
-      <w:proofErr w:type="gramStart"/>
-      <w:r>
-        <w:t>PAS</w:t>
-      </w:r>
-      <w:proofErr w:type="gramEnd"/>
+        <w:t>Sandberg 2015 - Using the perceptual awareness scale PAS</w:t>
+      </w:r>
     </w:p>
     <w:p>
       <w:pPr>
@@ -11553,13 +10253,8 @@
         </w:rPr>
       </w:pPr>
       <w:r>
-        <w:t xml:space="preserve">Lin 2014 - Priming of awareness or how not to measure visual </w:t>
-      </w:r>
-      <w:proofErr w:type="gramStart"/>
-      <w:r>
-        <w:t>awareness</w:t>
-      </w:r>
-      <w:proofErr w:type="gramEnd"/>
+        <w:t>Lin 2014 - Priming of awareness or how not to measure visual awareness</w:t>
+      </w:r>
     </w:p>
     <w:p>
       <w:pPr>
@@ -11643,13 +10338,8 @@
       <w:pPr>
         <w:pStyle w:val="Heading2"/>
       </w:pPr>
-      <w:proofErr w:type="spellStart"/>
-      <w:r>
-        <w:t>Dell'Acqua</w:t>
-      </w:r>
-      <w:proofErr w:type="spellEnd"/>
-      <w:r>
-        <w:t xml:space="preserve"> 1999 - Unconscious semantic priming from pictures</w:t>
+      <w:r>
+        <w:t>Dell'Acqua 1999 - Unconscious semantic priming from pictures</w:t>
       </w:r>
     </w:p>
     <w:p>
@@ -12005,19 +10695,9 @@
           <w:rtl/>
         </w:rPr>
       </w:pPr>
-      <w:proofErr w:type="spellStart"/>
-      <w:r>
-        <w:t>Dotan</w:t>
-      </w:r>
-      <w:proofErr w:type="spellEnd"/>
-      <w:r>
-        <w:t xml:space="preserve"> 2019 - Track it to crack it Dissecting processing stages with finger </w:t>
-      </w:r>
-      <w:proofErr w:type="gramStart"/>
-      <w:r>
-        <w:t>tracking</w:t>
-      </w:r>
-      <w:proofErr w:type="gramEnd"/>
+      <w:r>
+        <w:t>Dotan 2019 - Track it to crack it Dissecting processing stages with finger tracking</w:t>
+      </w:r>
     </w:p>
     <w:p>
       <w:pPr>
@@ -12055,23 +10735,7 @@
           <w:sz w:val="16"/>
           <w:szCs w:val="16"/>
         </w:rPr>
-        <w:t xml:space="preserve">Xiao, K. and Yamauchi, T. (2017) The role of attention in subliminal semantic processing: A mouse tracking study. </w:t>
-      </w:r>
-      <w:proofErr w:type="spellStart"/>
-      <w:r>
-        <w:rPr>
-          <w:sz w:val="16"/>
-          <w:szCs w:val="16"/>
-        </w:rPr>
-        <w:t>PLoS</w:t>
-      </w:r>
-      <w:proofErr w:type="spellEnd"/>
-      <w:r>
-        <w:rPr>
-          <w:sz w:val="16"/>
-          <w:szCs w:val="16"/>
-        </w:rPr>
-        <w:t xml:space="preserve"> One 12, e0178740</w:t>
+        <w:t>Xiao, K. and Yamauchi, T. (2017) The role of attention in subliminal semantic processing: A mouse tracking study. PLoS One 12, e0178740</w:t>
       </w:r>
     </w:p>
     <w:p>
@@ -12083,37 +10747,12 @@
         </w:rPr>
       </w:pPr>
       <w:bookmarkStart w:id="0" w:name="_Hlk63850560"/>
-      <w:proofErr w:type="spellStart"/>
       <w:r>
         <w:rPr>
           <w:sz w:val="18"/>
           <w:szCs w:val="18"/>
         </w:rPr>
-        <w:t>Cressman</w:t>
-      </w:r>
-      <w:proofErr w:type="spellEnd"/>
-      <w:r>
-        <w:rPr>
-          <w:sz w:val="18"/>
-          <w:szCs w:val="18"/>
-        </w:rPr>
-        <w:t xml:space="preserve">, E.K. et al. (2007) On-line control of pointing is modified by unseen visual shapes. Conscious. </w:t>
-      </w:r>
-      <w:proofErr w:type="spellStart"/>
-      <w:r>
-        <w:rPr>
-          <w:sz w:val="18"/>
-          <w:szCs w:val="18"/>
-        </w:rPr>
-        <w:t>Cogn</w:t>
-      </w:r>
-      <w:proofErr w:type="spellEnd"/>
-      <w:r>
-        <w:rPr>
-          <w:sz w:val="18"/>
-          <w:szCs w:val="18"/>
-        </w:rPr>
-        <w:t>. 16, 265–275</w:t>
+        <w:t>Cressman, E.K. et al. (2007) On-line control of pointing is modified by unseen visual shapes. Conscious. Cogn. 16, 265–275</w:t>
       </w:r>
     </w:p>
     <w:bookmarkEnd w:id="0"/>
@@ -12239,27 +10878,7 @@
           <w:szCs w:val="18"/>
           <w:rtl/>
         </w:rPr>
-        <w:t xml:space="preserve"> (כל </w:t>
-      </w:r>
-      <w:proofErr w:type="spellStart"/>
-      <w:r>
-        <w:rPr>
-          <w:rFonts w:hint="cs"/>
-          <w:sz w:val="18"/>
-          <w:szCs w:val="18"/>
-          <w:rtl/>
-        </w:rPr>
-        <w:t>טרייל</w:t>
-      </w:r>
-      <w:proofErr w:type="spellEnd"/>
-      <w:r>
-        <w:rPr>
-          <w:rFonts w:hint="cs"/>
-          <w:sz w:val="18"/>
-          <w:szCs w:val="18"/>
-          <w:rtl/>
-        </w:rPr>
-        <w:t xml:space="preserve"> יהיה נקודה בגרף)</w:t>
+        <w:t xml:space="preserve"> (כל טרייל יהיה נקודה בגרף)</w:t>
       </w:r>
       <w:r>
         <w:rPr>
@@ -13071,19 +11690,8 @@
           <w:sz w:val="14"/>
           <w:szCs w:val="14"/>
         </w:rPr>
-        <w:t xml:space="preserve">. Friedman, J. et al. (2013) Linking cognitive and reaching trajectories via intermittent movement </w:t>
-      </w:r>
-      <w:proofErr w:type="spellStart"/>
-      <w:proofErr w:type="gramStart"/>
-      <w:r>
-        <w:rPr>
-          <w:sz w:val="14"/>
-          <w:szCs w:val="14"/>
-        </w:rPr>
-        <w:t>contro</w:t>
-      </w:r>
-      <w:proofErr w:type="spellEnd"/>
-      <w:proofErr w:type="gramEnd"/>
+        <w:t>. Friedman, J. et al. (2013) Linking cognitive and reaching trajectories via intermittent movement contro</w:t>
+      </w:r>
     </w:p>
     <w:p>
       <w:pPr>
@@ -13263,23 +11871,7 @@
           <w:rFonts w:hint="cs"/>
           <w:rtl/>
         </w:rPr>
-        <w:t xml:space="preserve"> ייתכן שמסלולים יהיו זהים, אך בגלל שאחד התחיל מוקדם מהשני, יהיה ביניהם בנקודת </w:t>
-      </w:r>
-      <w:proofErr w:type="gramStart"/>
-      <w:r>
-        <w:rPr>
-          <w:rFonts w:hint="cs"/>
-          <w:rtl/>
-        </w:rPr>
-        <w:t>זמן</w:t>
-      </w:r>
-      <w:proofErr w:type="gramEnd"/>
-      <w:r>
-        <w:rPr>
-          <w:rFonts w:hint="cs"/>
-          <w:rtl/>
-        </w:rPr>
-        <w:t xml:space="preserve"> </w:t>
+        <w:t xml:space="preserve"> ייתכן שמסלולים יהיו זהים, אך בגלל שאחד התחיל מוקדם מהשני, יהיה ביניהם בנקודת זמן </w:t>
       </w:r>
     </w:p>
     <w:p>
@@ -13684,21 +12276,12 @@
       <w:r>
         <w:t xml:space="preserve">. </w:t>
       </w:r>
-      <w:proofErr w:type="spellStart"/>
       <w:r>
         <w:rPr>
           <w:sz w:val="12"/>
           <w:szCs w:val="12"/>
         </w:rPr>
-        <w:t>Hagura</w:t>
-      </w:r>
-      <w:proofErr w:type="spellEnd"/>
-      <w:r>
-        <w:rPr>
-          <w:sz w:val="12"/>
-          <w:szCs w:val="12"/>
-        </w:rPr>
-        <w:t>, N. et al. (2017) Perceptual decisions are biased by the cost to act</w:t>
+        <w:t>Hagura, N. et al. (2017) Perceptual decisions are biased by the cost to act</w:t>
       </w:r>
       <w:r>
         <w:rPr>
@@ -13881,54 +12464,24 @@
         <w:t xml:space="preserve">. </w:t>
       </w:r>
       <w:bookmarkStart w:id="1" w:name="_Hlk63850530"/>
-      <w:proofErr w:type="spellStart"/>
       <w:r>
         <w:rPr>
           <w:color w:val="FF0000"/>
           <w:sz w:val="16"/>
           <w:szCs w:val="16"/>
         </w:rPr>
-        <w:t>Dotan</w:t>
-      </w:r>
-      <w:proofErr w:type="spellEnd"/>
-      <w:r>
-        <w:rPr>
-          <w:color w:val="FF0000"/>
-          <w:sz w:val="16"/>
-          <w:szCs w:val="16"/>
-        </w:rPr>
-        <w:t xml:space="preserve">, D. et al. (2018) On-line confidence monitoring during decision </w:t>
-      </w:r>
-      <w:proofErr w:type="gramStart"/>
-      <w:r>
-        <w:rPr>
-          <w:color w:val="FF0000"/>
-          <w:sz w:val="16"/>
-          <w:szCs w:val="16"/>
-        </w:rPr>
-        <w:t>making</w:t>
+        <w:t>Dotan, D. et al. (2018) On-line confidence monitoring during decision making</w:t>
       </w:r>
       <w:bookmarkEnd w:id="1"/>
-      <w:proofErr w:type="gramEnd"/>
     </w:p>
     <w:p/>
     <w:p>
       <w:pPr>
         <w:pStyle w:val="Heading2"/>
       </w:pPr>
-      <w:proofErr w:type="spellStart"/>
-      <w:r>
-        <w:t>Cressman</w:t>
-      </w:r>
-      <w:proofErr w:type="spellEnd"/>
-      <w:r>
-        <w:t xml:space="preserve"> 2007 - On-line control of pointing is modified by unseen visual </w:t>
-      </w:r>
-      <w:proofErr w:type="gramStart"/>
-      <w:r>
-        <w:t>shapes</w:t>
-      </w:r>
-      <w:proofErr w:type="gramEnd"/>
+      <w:r>
+        <w:t>Cressman 2007 - On-line control of pointing is modified by unseen visual shapes</w:t>
+      </w:r>
     </w:p>
     <w:p>
       <w:pPr>
@@ -14053,23 +12606,7 @@
           <w:rFonts w:hint="cs"/>
           <w:rtl/>
         </w:rPr>
-        <w:t xml:space="preserve">בצד אליו מצביעה </w:t>
-      </w:r>
-      <w:proofErr w:type="spellStart"/>
-      <w:r>
-        <w:rPr>
-          <w:rFonts w:hint="cs"/>
-          <w:rtl/>
-        </w:rPr>
-        <w:t>המסיכה</w:t>
-      </w:r>
-      <w:proofErr w:type="spellEnd"/>
-      <w:r>
-        <w:rPr>
-          <w:rFonts w:hint="cs"/>
-          <w:rtl/>
-        </w:rPr>
-        <w:t>. ה-</w:t>
+        <w:t>בצד אליו מצביעה המסיכה. ה-</w:t>
       </w:r>
       <w:r>
         <w:t>prime</w:t>
@@ -14079,23 +12616,7 @@
           <w:rFonts w:hint="cs"/>
           <w:rtl/>
         </w:rPr>
-        <w:t xml:space="preserve"> </w:t>
-      </w:r>
-      <w:proofErr w:type="spellStart"/>
-      <w:r>
-        <w:rPr>
-          <w:rFonts w:hint="cs"/>
-          <w:rtl/>
-        </w:rPr>
-        <w:t>והמסיכה</w:t>
-      </w:r>
-      <w:proofErr w:type="spellEnd"/>
-      <w:r>
-        <w:rPr>
-          <w:rFonts w:hint="cs"/>
-          <w:rtl/>
-        </w:rPr>
-        <w:t xml:space="preserve"> הוצגו רק אחרי תחילת התנועה.</w:t>
+        <w:t xml:space="preserve"> והמסיכה הוצגו רק אחרי תחילת התנועה.</w:t>
       </w:r>
       <w:r>
         <w:rPr>
@@ -14112,23 +12633,7 @@
           <w:rFonts w:hint="cs"/>
           <w:rtl/>
         </w:rPr>
-        <w:t xml:space="preserve"> ואליו מצביעה </w:t>
-      </w:r>
-      <w:proofErr w:type="spellStart"/>
-      <w:r>
-        <w:rPr>
-          <w:rFonts w:hint="cs"/>
-          <w:rtl/>
-        </w:rPr>
-        <w:t>המסיכה</w:t>
-      </w:r>
-      <w:proofErr w:type="spellEnd"/>
-      <w:r>
-        <w:rPr>
-          <w:rFonts w:hint="cs"/>
-          <w:rtl/>
-        </w:rPr>
-        <w:t xml:space="preserve"> היו לפעמים </w:t>
+        <w:t xml:space="preserve"> ואליו מצביעה המסיכה היו לפעמים </w:t>
       </w:r>
       <w:r>
         <w:t>congruent</w:t>
@@ -14303,23 +12808,7 @@
           <w:rFonts w:hint="cs"/>
           <w:rtl/>
         </w:rPr>
-        <w:t xml:space="preserve"> חישבו מסלול ממוצע בתנאי ביקורת (רמז אומר להמשיך לכיוון הקופסא המרכזית) ע"י ממוצע של המיקום בין </w:t>
-      </w:r>
-      <w:proofErr w:type="spellStart"/>
-      <w:r>
-        <w:rPr>
-          <w:rFonts w:hint="cs"/>
-          <w:rtl/>
-        </w:rPr>
-        <w:t>הטריילים</w:t>
-      </w:r>
-      <w:proofErr w:type="spellEnd"/>
-      <w:r>
-        <w:rPr>
-          <w:rFonts w:hint="cs"/>
-          <w:rtl/>
-        </w:rPr>
-        <w:t xml:space="preserve"> לכל </w:t>
+        <w:t xml:space="preserve"> חישבו מסלול ממוצע בתנאי ביקורת (רמז אומר להמשיך לכיוון הקופסא המרכזית) ע"י ממוצע של המיקום בין הטריילים לכל </w:t>
       </w:r>
     </w:p>
     <w:p>
@@ -15730,14 +14219,9 @@
       <w:pPr>
         <w:pStyle w:val="Heading2"/>
       </w:pPr>
-      <w:proofErr w:type="spellStart"/>
       <w:r>
         <w:lastRenderedPageBreak/>
-        <w:t>Ghez</w:t>
-      </w:r>
-      <w:proofErr w:type="spellEnd"/>
-      <w:r>
-        <w:t xml:space="preserve"> 1997 - Discrete and continuous planning of hand movements and isometric force trajectories</w:t>
+        <w:t>Ghez 1997 - Discrete and continuous planning of hand movements and isometric force trajectories</w:t>
       </w:r>
     </w:p>
     <w:p>
@@ -15927,23 +14411,7 @@
           <w:rFonts w:hint="cs"/>
           <w:rtl/>
         </w:rPr>
-        <w:t xml:space="preserve">. הזווית בין המטרות השתנתה בין </w:t>
-      </w:r>
-      <w:proofErr w:type="spellStart"/>
-      <w:r>
-        <w:rPr>
-          <w:rFonts w:hint="cs"/>
-          <w:rtl/>
-        </w:rPr>
-        <w:t>טריילים</w:t>
-      </w:r>
-      <w:proofErr w:type="spellEnd"/>
-      <w:r>
-        <w:rPr>
-          <w:rFonts w:hint="cs"/>
-          <w:rtl/>
-        </w:rPr>
-        <w:t>, לדוגמא 3 זוויות:</w:t>
+        <w:t>. הזווית בין המטרות השתנתה בין טריילים, לדוגמא 3 זוויות:</w:t>
       </w:r>
     </w:p>
     <w:p>
@@ -16112,23 +14580,7 @@
           <w:rFonts w:hint="cs"/>
           <w:rtl/>
         </w:rPr>
-        <w:t xml:space="preserve">המרחק בין המטרות לנקודת ההתחלה על </w:t>
-      </w:r>
-      <w:proofErr w:type="spellStart"/>
-      <w:r>
-        <w:rPr>
-          <w:rFonts w:hint="cs"/>
-          <w:rtl/>
-        </w:rPr>
-        <w:t>הוקטור</w:t>
-      </w:r>
-      <w:proofErr w:type="spellEnd"/>
-      <w:r>
-        <w:rPr>
-          <w:rFonts w:hint="cs"/>
-          <w:rtl/>
-        </w:rPr>
-        <w:t xml:space="preserve"> המחבר אותן היה 3.2 ו9.6 ס"מ, מזה אפשר לחשב את המרחק בין מטרות בשני הצדדים.</w:t>
+        <w:t>המרחק בין המטרות לנקודת ההתחלה על הוקטור המחבר אותן היה 3.2 ו9.6 ס"מ, מזה אפשר לחשב את המרחק בין מטרות בשני הצדדים.</w:t>
       </w:r>
     </w:p>
     <w:p>
@@ -16233,23 +14685,7 @@
           <w:rFonts w:hint="cs"/>
           <w:rtl/>
         </w:rPr>
-        <w:t xml:space="preserve">. אך אחרי כל </w:t>
-      </w:r>
-      <w:proofErr w:type="spellStart"/>
-      <w:r>
-        <w:rPr>
-          <w:rFonts w:hint="cs"/>
-          <w:rtl/>
-        </w:rPr>
-        <w:t>טרייל</w:t>
-      </w:r>
-      <w:proofErr w:type="spellEnd"/>
-      <w:r>
-        <w:rPr>
-          <w:rFonts w:hint="cs"/>
-          <w:rtl/>
-        </w:rPr>
-        <w:t xml:space="preserve"> הציגו את המסלול שלהם.</w:t>
+        <w:t>. אך אחרי כל טרייל הציגו את המסלול שלהם.</w:t>
       </w:r>
     </w:p>
     <w:p>
@@ -16379,23 +14815,7 @@
           <w:rFonts w:hint="cs"/>
           <w:rtl/>
         </w:rPr>
-        <w:t xml:space="preserve"> יש הבדל ניכר בין מצב בו הנבדקים מנחשים (הולכים במסלול </w:t>
-      </w:r>
-      <w:proofErr w:type="spellStart"/>
-      <w:r>
-        <w:rPr>
-          <w:rFonts w:hint="cs"/>
-          <w:rtl/>
-        </w:rPr>
-        <w:t>דיפולטי</w:t>
-      </w:r>
-      <w:proofErr w:type="spellEnd"/>
-      <w:r>
-        <w:rPr>
-          <w:rFonts w:hint="cs"/>
-          <w:rtl/>
-        </w:rPr>
-        <w:t xml:space="preserve"> שהוא באמצע בין הנקודות) לבין מצב בו הם יודעים מראש לאן לזוז (יש 2 מסלולים נפרדים, אחד לכל תשובה).</w:t>
+        <w:t xml:space="preserve"> יש הבדל ניכר בין מצב בו הנבדקים מנחשים (הולכים במסלול דיפולטי שהוא באמצע בין הנקודות) לבין מצב בו הם יודעים מראש לאן לזוז (יש 2 מסלולים נפרדים, אחד לכל תשובה).</w:t>
       </w:r>
     </w:p>
     <w:p>
@@ -16425,23 +14845,7 @@
           <w:rFonts w:hint="cs"/>
           <w:rtl/>
         </w:rPr>
-        <w:t xml:space="preserve">בזוויות גדולות יותר נבדקים </w:t>
-      </w:r>
-      <w:proofErr w:type="spellStart"/>
-      <w:r>
-        <w:rPr>
-          <w:rFonts w:hint="cs"/>
-          <w:rtl/>
-        </w:rPr>
-        <w:t>דובקים</w:t>
-      </w:r>
-      <w:proofErr w:type="spellEnd"/>
-      <w:r>
-        <w:rPr>
-          <w:rFonts w:hint="cs"/>
-          <w:rtl/>
-        </w:rPr>
-        <w:t xml:space="preserve"> במסלול ההתחלתי שבחרנו (ימינה / שמאלה), ולכן לא נראה </w:t>
+        <w:t xml:space="preserve">בזוויות גדולות יותר נבדקים דובקים במסלול ההתחלתי שבחרנו (ימינה / שמאלה), ולכן לא נראה </w:t>
       </w:r>
       <w:r>
         <w:rPr>
@@ -16517,46 +14921,14 @@
           <w:rFonts w:hint="cs"/>
           <w:rtl/>
         </w:rPr>
-        <w:t xml:space="preserve">כשהמטרה אינה צפויה הנבדקים מבצעים תנועה בכיוון </w:t>
-      </w:r>
-      <w:proofErr w:type="spellStart"/>
-      <w:r>
-        <w:rPr>
-          <w:rFonts w:hint="cs"/>
-          <w:rtl/>
-        </w:rPr>
-        <w:t>דפולטי</w:t>
-      </w:r>
-      <w:proofErr w:type="spellEnd"/>
-      <w:r>
-        <w:rPr>
-          <w:rFonts w:hint="cs"/>
-          <w:rtl/>
-        </w:rPr>
-        <w:t xml:space="preserve">. התנועה עוברת מודולציה בהתאם לכיוון המטרה </w:t>
-      </w:r>
-      <w:r>
-        <w:rPr>
-          <w:rFonts w:hint="cs"/>
-          <w:rtl/>
-        </w:rPr>
-        <w:t xml:space="preserve">רק לאחר 100 </w:t>
-      </w:r>
-      <w:proofErr w:type="spellStart"/>
-      <w:r>
-        <w:rPr>
-          <w:rFonts w:hint="cs"/>
-          <w:rtl/>
-        </w:rPr>
-        <w:t>מילישינות</w:t>
-      </w:r>
-      <w:proofErr w:type="spellEnd"/>
-      <w:r>
-        <w:rPr>
-          <w:rFonts w:hint="cs"/>
-          <w:rtl/>
-        </w:rPr>
-        <w:t xml:space="preserve"> מהצגת המטרה, וזה קורה עד 300 מילישניות מהצגתה. מאפייני התנועה שעוברים מודולציה הם תאוצה ו-</w:t>
+        <w:t xml:space="preserve">כשהמטרה אינה צפויה הנבדקים מבצעים תנועה בכיוון דפולטי. התנועה עוברת מודולציה בהתאם לכיוון המטרה </w:t>
+      </w:r>
+      <w:r>
+        <w:rPr>
+          <w:rFonts w:hint="cs"/>
+          <w:rtl/>
+        </w:rPr>
+        <w:t>רק לאחר 100 מילישינות מהצגת המטרה, וזה קורה עד 300 מילישניות מהצגתה. מאפייני התנועה שעוברים מודולציה הם תאוצה ו-</w:t>
       </w:r>
       <w:r>
         <w:t>extent</w:t>
@@ -16712,62 +15084,28 @@
         <w:pStyle w:val="Heading2"/>
       </w:pPr>
       <w:r>
-        <w:t xml:space="preserve">Schmidt 2011 - Dos and </w:t>
-      </w:r>
-      <w:proofErr w:type="spellStart"/>
-      <w:r>
-        <w:t>donts</w:t>
-      </w:r>
-      <w:proofErr w:type="spellEnd"/>
-      <w:r>
-        <w:t xml:space="preserve"> in response priming research</w:t>
-      </w:r>
-    </w:p>
-    <w:p>
-      <w:pPr>
-        <w:pStyle w:val="NoSpacing"/>
-      </w:pPr>
-      <w:r>
-        <w:rPr>
-          <w:rFonts w:hint="cs"/>
-          <w:rtl/>
-        </w:rPr>
-        <w:t xml:space="preserve">תקרא את </w:t>
-      </w:r>
-      <w:proofErr w:type="spellStart"/>
-      <w:r>
-        <w:rPr>
-          <w:rFonts w:hint="cs"/>
-          <w:rtl/>
-        </w:rPr>
-        <w:t>זהההה</w:t>
-      </w:r>
-      <w:proofErr w:type="spellEnd"/>
-      <w:r>
-        <w:rPr>
-          <w:rFonts w:hint="cs"/>
-          <w:rtl/>
-        </w:rPr>
-        <w:t>@@@@@@@@@@@@@@@@@@@</w:t>
+        <w:t>Schmidt 2011 - Dos and donts in response priming research</w:t>
+      </w:r>
+    </w:p>
+    <w:p>
+      <w:pPr>
+        <w:pStyle w:val="NoSpacing"/>
+      </w:pPr>
+      <w:r>
+        <w:rPr>
+          <w:rFonts w:hint="cs"/>
+          <w:rtl/>
+        </w:rPr>
+        <w:t>תקרא את זהההה@@@@@@@@@@@@@@@@@@@</w:t>
       </w:r>
     </w:p>
     <w:p>
       <w:pPr>
         <w:pStyle w:val="Heading2"/>
       </w:pPr>
-      <w:proofErr w:type="spellStart"/>
-      <w:r>
-        <w:t>Dotan</w:t>
-      </w:r>
-      <w:proofErr w:type="spellEnd"/>
-      <w:r>
-        <w:t xml:space="preserve"> 2018 - Online confidence monitoring during decision </w:t>
-      </w:r>
-      <w:proofErr w:type="gramStart"/>
-      <w:r>
-        <w:t>making</w:t>
-      </w:r>
-      <w:proofErr w:type="gramEnd"/>
+      <w:r>
+        <w:t>Dotan 2018 - Online confidence monitoring during decision making</w:t>
+      </w:r>
     </w:p>
     <w:p>
       <w:pPr>
@@ -16896,26 +15234,19 @@
         <w:pStyle w:val="Heading2"/>
       </w:pPr>
       <w:r>
-        <w:t xml:space="preserve">Whitwell 2013 - Grasping without vision time normalizing grip aperture profiles yields spurious grip scaling to target </w:t>
-      </w:r>
-      <w:proofErr w:type="gramStart"/>
-      <w:r>
-        <w:t>size</w:t>
-      </w:r>
-      <w:proofErr w:type="gramEnd"/>
-    </w:p>
-    <w:p>
-      <w:pPr>
-        <w:pStyle w:val="NoSpacing"/>
-        <w:rPr>
-          <w:rtl/>
-        </w:rPr>
-      </w:pPr>
-      <w:proofErr w:type="spellStart"/>
+        <w:t>Whitwell 2013 - Grasping without vision time normalizing grip aperture profiles yields spurious grip scaling to target size</w:t>
+      </w:r>
+    </w:p>
+    <w:p>
+      <w:pPr>
+        <w:pStyle w:val="NoSpacing"/>
+        <w:rPr>
+          <w:rtl/>
+        </w:rPr>
+      </w:pPr>
       <w:r>
         <w:t>tPGA</w:t>
       </w:r>
-      <w:proofErr w:type="spellEnd"/>
       <w:r>
         <w:rPr>
           <w:rFonts w:hint="cs"/>
@@ -16941,7 +15272,6 @@
           <w:rtl/>
         </w:rPr>
       </w:pPr>
-      <w:proofErr w:type="spellStart"/>
       <w:r>
         <w:t>M</w:t>
       </w:r>
@@ -16954,7 +15284,6 @@
       <w:r>
         <w:t>v</w:t>
       </w:r>
-      <w:proofErr w:type="spellEnd"/>
       <w:r>
         <w:rPr>
           <w:rFonts w:hint="cs"/>
@@ -17000,46 +15329,14 @@
           <w:rFonts w:hint="cs"/>
           <w:rtl/>
         </w:rPr>
-        <w:t xml:space="preserve">נבדקים אחזו </w:t>
-      </w:r>
-      <w:proofErr w:type="spellStart"/>
-      <w:r>
-        <w:rPr>
-          <w:rFonts w:hint="cs"/>
-          <w:rtl/>
-        </w:rPr>
-        <w:t>בקוביה</w:t>
-      </w:r>
-      <w:proofErr w:type="spellEnd"/>
-      <w:r>
-        <w:rPr>
-          <w:rFonts w:hint="cs"/>
-          <w:rtl/>
-        </w:rPr>
-        <w:t xml:space="preserve"> שלא ראו. ניתוח בו עשו נורמליזציה לזמן, </w:t>
-      </w:r>
-      <w:r>
-        <w:rPr>
-          <w:rFonts w:hint="cs"/>
-          <w:rtl/>
-        </w:rPr>
-        <w:t xml:space="preserve">הראה רגישות של מפתח האצבעות לגודל </w:t>
-      </w:r>
-      <w:proofErr w:type="spellStart"/>
-      <w:r>
-        <w:rPr>
-          <w:rFonts w:hint="cs"/>
-          <w:rtl/>
-        </w:rPr>
-        <w:t>הקוביה</w:t>
-      </w:r>
-      <w:proofErr w:type="spellEnd"/>
-      <w:r>
-        <w:rPr>
-          <w:rFonts w:hint="cs"/>
-          <w:rtl/>
-        </w:rPr>
-        <w:t>. כמובן שזה לא הגיוני כי הנבדק אינו רואה אותה.</w:t>
+        <w:t xml:space="preserve">נבדקים אחזו בקוביה שלא ראו. ניתוח בו עשו נורמליזציה לזמן, </w:t>
+      </w:r>
+      <w:r>
+        <w:rPr>
+          <w:rFonts w:hint="cs"/>
+          <w:rtl/>
+        </w:rPr>
+        <w:t>הראה רגישות של מפתח האצבעות לגודל הקוביה. כמובן שזה לא הגיוני כי הנבדק אינו רואה אותה.</w:t>
       </w:r>
     </w:p>
     <w:p>
@@ -17205,39 +15502,7 @@
           <w:rFonts w:hint="cs"/>
           <w:rtl/>
         </w:rPr>
-        <w:t xml:space="preserve">ת מפתח האחיזה בכל </w:t>
-      </w:r>
-      <w:proofErr w:type="spellStart"/>
-      <w:r>
-        <w:rPr>
-          <w:rFonts w:hint="cs"/>
-          <w:rtl/>
-        </w:rPr>
-        <w:t>טרייל</w:t>
-      </w:r>
-      <w:proofErr w:type="spellEnd"/>
-      <w:r>
-        <w:rPr>
-          <w:rFonts w:hint="cs"/>
-          <w:rtl/>
-        </w:rPr>
-        <w:t xml:space="preserve"> במפתח המקסימלי של </w:t>
-      </w:r>
-      <w:proofErr w:type="spellStart"/>
-      <w:r>
-        <w:rPr>
-          <w:rFonts w:hint="cs"/>
-          <w:rtl/>
-        </w:rPr>
-        <w:t>הטרייל</w:t>
-      </w:r>
-      <w:proofErr w:type="spellEnd"/>
-      <w:r>
-        <w:rPr>
-          <w:rFonts w:hint="cs"/>
-          <w:rtl/>
-        </w:rPr>
-        <w:t>, כך מתקבל "אחוז מפתח" בכל רגע נתון.</w:t>
+        <w:t>ת מפתח האחיזה בכל טרייל במפתח המקסימלי של הטרייל, כך מתקבל "אחוז מפתח" בכל רגע נתון.</w:t>
       </w:r>
     </w:p>
     <w:p>
@@ -17262,11 +15527,9 @@
         </w:rPr>
         <w:t xml:space="preserve">היה אפקט מובהק לגודל דיסק על </w:t>
       </w:r>
-      <w:proofErr w:type="spellStart"/>
       <w:r>
         <w:t>MTv</w:t>
       </w:r>
-      <w:proofErr w:type="spellEnd"/>
       <w:r>
         <w:rPr>
           <w:rFonts w:hint="cs"/>
@@ -17274,11 +15537,9 @@
         </w:rPr>
         <w:t xml:space="preserve">. ולכן היה גם אפקט מובהק לגודל דיסק על </w:t>
       </w:r>
-      <w:proofErr w:type="spellStart"/>
       <w:r>
         <w:t>tPGA</w:t>
       </w:r>
-      <w:proofErr w:type="spellEnd"/>
       <w:r>
         <w:rPr>
           <w:rFonts w:hint="cs"/>
@@ -17321,11 +15582,9 @@
         </w:rPr>
         <w:t xml:space="preserve">לאחר נרמול הזמן לפי </w:t>
       </w:r>
-      <w:proofErr w:type="spellStart"/>
       <w:r>
         <w:t>MTv</w:t>
       </w:r>
-      <w:proofErr w:type="spellEnd"/>
       <w:r>
         <w:rPr>
           <w:rFonts w:hint="cs"/>
@@ -17480,11 +15739,9 @@
         </w:rPr>
         <w:t xml:space="preserve">כשמנרמלים לפי </w:t>
       </w:r>
-      <w:proofErr w:type="spellStart"/>
       <w:r>
         <w:t>tPGA</w:t>
       </w:r>
-      <w:proofErr w:type="spellEnd"/>
       <w:r>
         <w:rPr>
           <w:rFonts w:hint="cs"/>
@@ -17504,13 +15761,8 @@
       <w:pPr>
         <w:pStyle w:val="Heading2"/>
       </w:pPr>
-      <w:proofErr w:type="spellStart"/>
-      <w:r>
-        <w:t>Dotan</w:t>
-      </w:r>
-      <w:proofErr w:type="spellEnd"/>
-      <w:r>
-        <w:t xml:space="preserve"> 2016 - On the origins of logarithmic number to position mapping</w:t>
+      <w:r>
+        <w:t>Dotan 2016 - On the origins of logarithmic number to position mapping</w:t>
       </w:r>
     </w:p>
     <w:p>
@@ -17535,19 +15787,9 @@
           <w:rtl/>
         </w:rPr>
       </w:pPr>
-      <w:proofErr w:type="spellStart"/>
-      <w:r>
-        <w:t>Dotan</w:t>
-      </w:r>
-      <w:proofErr w:type="spellEnd"/>
-      <w:r>
-        <w:t xml:space="preserve"> 2013 - How do we convert a number into a finger </w:t>
-      </w:r>
-      <w:proofErr w:type="gramStart"/>
-      <w:r>
-        <w:t>trajectory</w:t>
-      </w:r>
-      <w:proofErr w:type="gramEnd"/>
+      <w:r>
+        <w:t>Dotan 2013 - How do we convert a number into a finger trajectory</w:t>
+      </w:r>
     </w:p>
     <w:p>
       <w:pPr>
@@ -17566,7 +15808,782 @@
     </w:p>
     <w:p>
       <w:pPr>
-        <w:pStyle w:val="NoSpacing"/>
+        <w:pStyle w:val="Heading2"/>
+        <w:rPr>
+          <w:rtl/>
+        </w:rPr>
+      </w:pPr>
+      <w:r>
+        <w:t>Finkbeiner</w:t>
+      </w:r>
+      <w:r>
+        <w:t xml:space="preserve"> </w:t>
+      </w:r>
+      <w:r>
+        <w:t>2008</w:t>
+      </w:r>
+      <w:r>
+        <w:t xml:space="preserve"> –</w:t>
+      </w:r>
+      <w:r>
+        <w:t xml:space="preserve"> Engaging the motor system with masked orthographic primes: A kinematic analysis</w:t>
+      </w:r>
+    </w:p>
+    <w:p>
+      <w:pPr>
+        <w:pStyle w:val="NoSpacing"/>
+        <w:rPr>
+          <w:rtl/>
+        </w:rPr>
+      </w:pPr>
+      <w:r>
+        <w:rPr>
+          <w:rFonts w:hint="cs"/>
+          <w:rtl/>
+        </w:rPr>
+        <w:t>יש 7 נבדקים.</w:t>
+      </w:r>
+    </w:p>
+    <w:p>
+      <w:pPr>
+        <w:pStyle w:val="NoSpacing"/>
+        <w:rPr>
+          <w:b/>
+          <w:bCs/>
+          <w:rtl/>
+        </w:rPr>
+      </w:pPr>
+      <w:r>
+        <w:rPr>
+          <w:rFonts w:hint="cs"/>
+          <w:b/>
+          <w:bCs/>
+          <w:rtl/>
+        </w:rPr>
+        <w:t>ניסוי 1:</w:t>
+      </w:r>
+    </w:p>
+    <w:p>
+      <w:pPr>
+        <w:pStyle w:val="NoSpacing"/>
+        <w:rPr>
+          <w:rtl/>
+        </w:rPr>
+      </w:pPr>
+      <w:r>
+        <w:rPr>
+          <w:rFonts w:hint="cs"/>
+          <w:rtl/>
+        </w:rPr>
+        <w:t xml:space="preserve">לנבדק מוצגת מילה </w:t>
+      </w:r>
+      <w:r>
+        <w:rPr>
+          <w:rFonts w:hint="cs"/>
+          <w:rtl/>
+        </w:rPr>
+        <w:t>והוא נדרש להגיד האם היא מייצגת דבר ירוק או אדום</w:t>
+      </w:r>
+      <w:r>
+        <w:rPr>
+          <w:rFonts w:hint="cs"/>
+          <w:rtl/>
+        </w:rPr>
+        <w:t xml:space="preserve"> (ע"י הצבעה על הצבע הנכון במסך)</w:t>
+      </w:r>
+      <w:r>
+        <w:rPr>
+          <w:rFonts w:hint="cs"/>
+          <w:rtl/>
+        </w:rPr>
+        <w:t>.</w:t>
+      </w:r>
+    </w:p>
+    <w:p>
+      <w:pPr>
+        <w:pStyle w:val="NoSpacing"/>
+        <w:rPr>
+          <w:u w:val="single"/>
+          <w:rtl/>
+        </w:rPr>
+      </w:pPr>
+      <w:r>
+        <w:rPr>
+          <w:rFonts w:hint="cs"/>
+          <w:u w:val="single"/>
+          <w:rtl/>
+        </w:rPr>
+        <w:t xml:space="preserve">השתמשו רק ב-2 </w:t>
+      </w:r>
+      <w:r>
+        <w:rPr>
+          <w:u w:val="single"/>
+        </w:rPr>
+        <w:t>primes</w:t>
+      </w:r>
+      <w:r>
+        <w:rPr>
+          <w:rFonts w:hint="cs"/>
+          <w:u w:val="single"/>
+          <w:rtl/>
+        </w:rPr>
+        <w:t xml:space="preserve"> כך שברגע שנבדק ראה אותם פעם אחת הוא יטה לזהות אותם בקלות בהמשך.</w:t>
+      </w:r>
+    </w:p>
+    <w:p>
+      <w:pPr>
+        <w:pStyle w:val="NoSpacing"/>
+        <w:rPr>
+          <w:rFonts w:hint="cs"/>
+          <w:rtl/>
+        </w:rPr>
+      </w:pPr>
+      <w:r>
+        <w:rPr>
+          <w:rFonts w:hint="cs"/>
+          <w:rtl/>
+        </w:rPr>
+        <w:t xml:space="preserve">היו 2 </w:t>
+      </w:r>
+      <w:r>
+        <w:t>primes</w:t>
+      </w:r>
+      <w:r>
+        <w:rPr>
+          <w:rFonts w:hint="cs"/>
+          <w:rtl/>
+        </w:rPr>
+        <w:t xml:space="preserve"> </w:t>
+      </w:r>
+      <w:r>
+        <w:rPr>
+          <w:rFonts w:hint="cs"/>
+          <w:rtl/>
+        </w:rPr>
+        <w:t>נוספים ששימשו כ-</w:t>
+      </w:r>
+      <w:r>
+        <w:t>neutral prime</w:t>
+      </w:r>
+      <w:r>
+        <w:rPr>
+          <w:rFonts w:hint="cs"/>
+          <w:rtl/>
+        </w:rPr>
+        <w:t xml:space="preserve">: </w:t>
+      </w:r>
+      <w:r>
+        <w:t>boy, mouth</w:t>
+      </w:r>
+      <w:r>
+        <w:rPr>
+          <w:rFonts w:hint="cs"/>
+          <w:rtl/>
+        </w:rPr>
+        <w:t>.</w:t>
+      </w:r>
+    </w:p>
+    <w:p>
+      <w:pPr>
+        <w:pStyle w:val="NoSpacing"/>
+        <w:rPr>
+          <w:rtl/>
+        </w:rPr>
+      </w:pPr>
+      <w:r>
+        <w:rPr>
+          <w:rFonts w:hint="cs"/>
+          <w:rtl/>
+        </w:rPr>
+        <w:t>10 מטרות, 5 מכל צבע.</w:t>
+      </w:r>
+    </w:p>
+    <w:p>
+      <w:pPr>
+        <w:pStyle w:val="NoSpacing"/>
+        <w:rPr>
+          <w:rtl/>
+        </w:rPr>
+      </w:pPr>
+      <w:r>
+        <w:rPr>
+          <w:rFonts w:hint="cs"/>
+          <w:rtl/>
+        </w:rPr>
+        <w:t>מסך במרחק 50 ס"מ מנבדק.</w:t>
+      </w:r>
+    </w:p>
+    <w:p>
+      <w:pPr>
+        <w:pStyle w:val="NoSpacing"/>
+        <w:rPr>
+          <w:rtl/>
+        </w:rPr>
+      </w:pPr>
+      <w:r>
+        <w:rPr>
+          <w:rFonts w:hint="cs"/>
+          <w:rtl/>
+        </w:rPr>
+        <w:t>כל מילה הופיעה 4 פעמים בכל תנאי (</w:t>
+      </w:r>
+      <w:r>
+        <w:t>congruent, incongruent, neutral</w:t>
+      </w:r>
+      <w:r>
+        <w:rPr>
+          <w:rFonts w:hint="cs"/>
+          <w:rtl/>
+        </w:rPr>
+        <w:t>), סה"כ 120 טריילים.</w:t>
+      </w:r>
+    </w:p>
+    <w:p>
+      <w:pPr>
+        <w:pStyle w:val="NoSpacing"/>
+        <w:rPr>
+          <w:rtl/>
+        </w:rPr>
+      </w:pPr>
+      <w:r>
+        <w:t xml:space="preserve">Mask 500ms </w:t>
+      </w:r>
+      <w:r>
+        <w:sym w:font="Wingdings" w:char="F0E0"/>
+      </w:r>
+      <w:r>
+        <w:t xml:space="preserve"> prime 30ms </w:t>
+      </w:r>
+      <w:r>
+        <w:sym w:font="Wingdings" w:char="F0E0"/>
+      </w:r>
+      <w:r>
+        <w:t xml:space="preserve"> Mask 10ms </w:t>
+      </w:r>
+      <w:r>
+        <w:sym w:font="Wingdings" w:char="F0E0"/>
+      </w:r>
+      <w:r>
+        <w:t xml:space="preserve"> target 2000ms or until response</w:t>
+      </w:r>
+    </w:p>
+    <w:p>
+      <w:pPr>
+        <w:pStyle w:val="NoSpacing"/>
+        <w:rPr>
+          <w:rtl/>
+        </w:rPr>
+      </w:pPr>
+    </w:p>
+    <w:p>
+      <w:pPr>
+        <w:pStyle w:val="NoSpacing"/>
+        <w:rPr>
+          <w:rtl/>
+        </w:rPr>
+      </w:pPr>
+      <w:r>
+        <w:rPr>
+          <w:rFonts w:hint="cs"/>
+          <w:rtl/>
+        </w:rPr>
+        <w:t xml:space="preserve">לאחר </w:t>
+      </w:r>
+      <w:r>
+        <w:rPr>
+          <w:rFonts w:hint="cs"/>
+          <w:rtl/>
+        </w:rPr>
+        <w:t xml:space="preserve">מכן </w:t>
+      </w:r>
+      <w:r>
+        <w:rPr>
+          <w:rFonts w:hint="cs"/>
+          <w:rtl/>
+        </w:rPr>
+        <w:t xml:space="preserve">הריצו 80 </w:t>
+      </w:r>
+      <w:r>
+        <w:t>trials</w:t>
+      </w:r>
+      <w:r>
+        <w:rPr>
+          <w:rFonts w:hint="cs"/>
+          <w:rtl/>
+        </w:rPr>
+        <w:t xml:space="preserve"> בהם </w:t>
+      </w:r>
+      <w:r>
+        <w:rPr>
+          <w:rFonts w:hint="cs"/>
+          <w:rtl/>
+        </w:rPr>
+        <w:t>ה-</w:t>
+      </w:r>
+      <w:r>
+        <w:t>prime</w:t>
+      </w:r>
+      <w:r>
+        <w:rPr>
+          <w:rFonts w:hint="cs"/>
+          <w:rtl/>
+        </w:rPr>
+        <w:t xml:space="preserve"> </w:t>
+      </w:r>
+      <w:r>
+        <w:rPr>
+          <w:rFonts w:hint="cs"/>
+          <w:rtl/>
+        </w:rPr>
+        <w:t xml:space="preserve">הוא </w:t>
+      </w:r>
+      <w:r>
+        <w:rPr>
+          <w:rFonts w:hint="cs"/>
+          <w:rtl/>
+        </w:rPr>
+        <w:t>'</w:t>
+      </w:r>
+      <w:r>
+        <w:t>abcd</w:t>
+      </w:r>
+      <w:r>
+        <w:rPr>
+          <w:rFonts w:hint="cs"/>
+          <w:rtl/>
+        </w:rPr>
+        <w:t xml:space="preserve">' </w:t>
+      </w:r>
+      <w:r>
+        <w:rPr>
+          <w:rFonts w:hint="cs"/>
+          <w:rtl/>
+        </w:rPr>
+        <w:t xml:space="preserve">או </w:t>
+      </w:r>
+      <w:r>
+        <w:rPr>
+          <w:rFonts w:hint="cs"/>
+          <w:rtl/>
+        </w:rPr>
+        <w:t>'</w:t>
+      </w:r>
+      <w:r>
+        <w:t>efgh</w:t>
+      </w:r>
+      <w:r>
+        <w:rPr>
+          <w:rFonts w:hint="cs"/>
+          <w:rtl/>
+        </w:rPr>
+        <w:t>' ובחנו האם הנבדקים מצליחים לזהותו.</w:t>
+      </w:r>
+    </w:p>
+    <w:p>
+      <w:pPr>
+        <w:pStyle w:val="NoSpacing"/>
+        <w:rPr>
+          <w:u w:val="single"/>
+          <w:rtl/>
+        </w:rPr>
+      </w:pPr>
+      <w:r>
+        <w:rPr>
+          <w:rFonts w:hint="cs"/>
+          <w:u w:val="single"/>
+          <w:rtl/>
+        </w:rPr>
+        <w:t>ייתכן שהם כן רואים את הפריים במטלה המרכזית</w:t>
+      </w:r>
+      <w:r>
+        <w:rPr>
+          <w:rFonts w:hint="cs"/>
+          <w:u w:val="single"/>
+          <w:rtl/>
+        </w:rPr>
+        <w:t xml:space="preserve">: אך לא ניתן לדעת כי </w:t>
+      </w:r>
+      <w:r>
+        <w:rPr>
+          <w:rFonts w:hint="cs"/>
+          <w:u w:val="single"/>
+          <w:rtl/>
+        </w:rPr>
+        <w:t>הם לא בוחנים בזמן המטלה ולא בוחנים על אותו פריים.</w:t>
+      </w:r>
+    </w:p>
+    <w:p>
+      <w:pPr>
+        <w:pStyle w:val="NoSpacing"/>
+        <w:rPr>
+          <w:b/>
+          <w:bCs/>
+          <w:rtl/>
+        </w:rPr>
+      </w:pPr>
+      <w:r>
+        <w:rPr>
+          <w:rFonts w:hint="cs"/>
+          <w:b/>
+          <w:bCs/>
+          <w:rtl/>
+        </w:rPr>
+        <w:t>תוצאות 1:</w:t>
+      </w:r>
+    </w:p>
+    <w:p>
+      <w:pPr>
+        <w:pStyle w:val="NoSpacing"/>
+        <w:rPr>
+          <w:rFonts w:hint="cs"/>
+          <w:rtl/>
+        </w:rPr>
+      </w:pPr>
+      <w:r>
+        <w:rPr>
+          <w:rFonts w:hint="cs"/>
+          <w:rtl/>
+        </w:rPr>
+        <w:t>מסלול קעור יותר בתנאי ה-</w:t>
+      </w:r>
+      <w:r>
+        <w:t>incongruent</w:t>
+      </w:r>
+      <w:r>
+        <w:rPr>
+          <w:rFonts w:hint="cs"/>
+          <w:rtl/>
+        </w:rPr>
+        <w:t>.</w:t>
+      </w:r>
+    </w:p>
+    <w:p>
+      <w:pPr>
+        <w:pStyle w:val="NoSpacing"/>
+        <w:rPr>
+          <w:rtl/>
+        </w:rPr>
+      </w:pPr>
+      <w:r>
+        <w:rPr>
+          <w:rFonts w:hint="cs"/>
+        </w:rPr>
+        <w:t>RT</w:t>
+      </w:r>
+      <w:r>
+        <w:rPr>
+          <w:rFonts w:hint="cs"/>
+          <w:rtl/>
+        </w:rPr>
+        <w:t xml:space="preserve"> ארוך יותר עבור </w:t>
+      </w:r>
+      <w:r>
+        <w:t>incongruent</w:t>
+      </w:r>
+      <w:r>
+        <w:rPr>
+          <w:rFonts w:hint="cs"/>
+          <w:rtl/>
+        </w:rPr>
+        <w:t xml:space="preserve">, אך </w:t>
+      </w:r>
+      <w:r>
+        <w:t>reaction time</w:t>
+      </w:r>
+      <w:r>
+        <w:rPr>
+          <w:rFonts w:hint="cs"/>
+          <w:rtl/>
+        </w:rPr>
+        <w:t xml:space="preserve"> (</w:t>
+      </w:r>
+      <w:r>
+        <w:t>onset time</w:t>
+      </w:r>
+      <w:r>
+        <w:rPr>
+          <w:rFonts w:hint="cs"/>
+          <w:rtl/>
+        </w:rPr>
+        <w:t>) אינו ארוך יותר.</w:t>
+      </w:r>
+    </w:p>
+    <w:p>
+      <w:pPr>
+        <w:pStyle w:val="NoSpacing"/>
+        <w:rPr>
+          <w:rtl/>
+        </w:rPr>
+      </w:pPr>
+      <w:r>
+        <w:t>Hit = 62%, FA = 57%, d' = 0.128</w:t>
+      </w:r>
+    </w:p>
+    <w:p>
+      <w:pPr>
+        <w:pStyle w:val="NoSpacing"/>
+        <w:rPr>
+          <w:rtl/>
+        </w:rPr>
+      </w:pPr>
+    </w:p>
+    <w:p>
+      <w:pPr>
+        <w:pStyle w:val="NoSpacing"/>
+        <w:rPr>
+          <w:b/>
+          <w:bCs/>
+          <w:rtl/>
+        </w:rPr>
+      </w:pPr>
+      <w:r>
+        <w:rPr>
+          <w:rFonts w:hint="cs"/>
+          <w:b/>
+          <w:bCs/>
+          <w:rtl/>
+        </w:rPr>
+        <w:t>ניסוי 2:</w:t>
+      </w:r>
+    </w:p>
+    <w:p>
+      <w:pPr>
+        <w:pStyle w:val="NoSpacing"/>
+        <w:rPr>
+          <w:rtl/>
+        </w:rPr>
+      </w:pPr>
+      <w:r>
+        <w:rPr>
+          <w:rFonts w:hint="cs"/>
+          <w:rtl/>
+        </w:rPr>
+        <w:t>כאן נבדקים עונים עם עט על טאבלט.</w:t>
+      </w:r>
+    </w:p>
+    <w:p>
+      <w:pPr>
+        <w:pStyle w:val="NoSpacing"/>
+        <w:rPr>
+          <w:rtl/>
+        </w:rPr>
+      </w:pPr>
+      <w:r>
+        <w:rPr>
+          <w:rFonts w:hint="cs"/>
+          <w:rtl/>
+        </w:rPr>
+        <w:t>משחקים עם מש</w:t>
+      </w:r>
+      <w:r>
+        <w:rPr>
+          <w:rFonts w:hint="cs"/>
+          <w:rtl/>
+        </w:rPr>
+        <w:t>ך</w:t>
+      </w:r>
+      <w:r>
+        <w:rPr>
+          <w:rFonts w:hint="cs"/>
+          <w:rtl/>
+        </w:rPr>
+        <w:t xml:space="preserve"> הצגת ה-</w:t>
+      </w:r>
+      <w:r>
+        <w:t>prime</w:t>
+      </w:r>
+      <w:r>
+        <w:rPr>
+          <w:rFonts w:hint="cs"/>
+          <w:rtl/>
+        </w:rPr>
+        <w:t xml:space="preserve"> בין </w:t>
+      </w:r>
+      <w:r>
+        <w:t>10-40ms</w:t>
+      </w:r>
+      <w:r>
+        <w:rPr>
+          <w:rFonts w:hint="cs"/>
+          <w:rtl/>
+        </w:rPr>
+        <w:t>,</w:t>
+      </w:r>
+    </w:p>
+    <w:p>
+      <w:pPr>
+        <w:pStyle w:val="NoSpacing"/>
+        <w:rPr>
+          <w:rtl/>
+        </w:rPr>
+      </w:pPr>
+      <w:r>
+        <w:rPr>
+          <w:rFonts w:hint="cs"/>
+          <w:rtl/>
+        </w:rPr>
+        <w:t xml:space="preserve">אם ישפיע על הקימור של המסלול אבל לא על </w:t>
+      </w:r>
+      <w:r>
+        <w:t>prime discrimination</w:t>
+      </w:r>
+      <w:r>
+        <w:rPr>
+          <w:rFonts w:hint="cs"/>
+          <w:rtl/>
+        </w:rPr>
+        <w:t xml:space="preserve"> אז הם יטענו ש</w:t>
+      </w:r>
+      <w:r>
+        <w:rPr>
+          <w:rFonts w:hint="cs"/>
+          <w:rtl/>
+        </w:rPr>
+        <w:t>אין מודעות ל-</w:t>
+      </w:r>
+      <w:r>
+        <w:t>prime</w:t>
+      </w:r>
+      <w:r>
+        <w:rPr>
+          <w:rFonts w:hint="cs"/>
+          <w:rtl/>
+        </w:rPr>
+        <w:t>, כי המודעות לא עולה אבל האפקט במסלול עולה.</w:t>
+      </w:r>
+    </w:p>
+    <w:p>
+      <w:pPr>
+        <w:pStyle w:val="NoSpacing"/>
+        <w:rPr>
+          <w:rtl/>
+        </w:rPr>
+      </w:pPr>
+      <w:r>
+        <w:rPr>
+          <w:rFonts w:hint="cs"/>
+          <w:rtl/>
+        </w:rPr>
+        <w:t xml:space="preserve">אין </w:t>
+      </w:r>
+      <w:r>
+        <w:t>neutral prime</w:t>
+      </w:r>
+      <w:r>
+        <w:rPr>
+          <w:rFonts w:hint="cs"/>
+          <w:rtl/>
+        </w:rPr>
+        <w:t>.</w:t>
+      </w:r>
+    </w:p>
+    <w:p>
+      <w:pPr>
+        <w:pStyle w:val="NoSpacing"/>
+        <w:rPr>
+          <w:rFonts w:hint="cs"/>
+          <w:rtl/>
+        </w:rPr>
+      </w:pPr>
+      <w:r>
+        <w:rPr>
+          <w:rFonts w:hint="cs"/>
+          <w:rtl/>
+        </w:rPr>
+        <w:t xml:space="preserve">יש 30 טריילים בכל </w:t>
+      </w:r>
+      <w:r>
+        <w:t>prime duration</w:t>
+      </w:r>
+      <w:r>
+        <w:rPr>
+          <w:rFonts w:hint="cs"/>
+          <w:rtl/>
+        </w:rPr>
+        <w:t>, בכל אחד מ-2 התנאים (</w:t>
+      </w:r>
+      <w:r>
+        <w:t>congruent, incongruent</w:t>
+      </w:r>
+      <w:r>
+        <w:rPr>
+          <w:rFonts w:hint="cs"/>
+          <w:rtl/>
+        </w:rPr>
+        <w:t>), סה"כ 240 טריילים.</w:t>
+      </w:r>
+    </w:p>
+    <w:p>
+      <w:pPr>
+        <w:pStyle w:val="NoSpacing"/>
+        <w:rPr>
+          <w:b/>
+          <w:bCs/>
+          <w:rtl/>
+        </w:rPr>
+      </w:pPr>
+      <w:r>
+        <w:rPr>
+          <w:rFonts w:hint="cs"/>
+          <w:b/>
+          <w:bCs/>
+          <w:rtl/>
+        </w:rPr>
+        <w:t>תוצאות 2:</w:t>
+      </w:r>
+    </w:p>
+    <w:p>
+      <w:pPr>
+        <w:pStyle w:val="NoSpacing"/>
+        <w:rPr>
+          <w:rFonts w:hint="cs"/>
+          <w:rtl/>
+        </w:rPr>
+      </w:pPr>
+      <w:r>
+        <w:rPr>
+          <w:rFonts w:hint="cs"/>
+          <w:rtl/>
+        </w:rPr>
+        <w:lastRenderedPageBreak/>
+        <w:t>היה קימור במסלול, והוא גדל ככל שגדל זמן הצגת ה-</w:t>
+      </w:r>
+      <w:r>
+        <w:t>prime</w:t>
+      </w:r>
+      <w:r>
+        <w:rPr>
+          <w:rFonts w:hint="cs"/>
+          <w:rtl/>
+        </w:rPr>
+        <w:t>. עם זאת ה-</w:t>
+      </w:r>
+      <w:r>
+        <w:t>prime discrimination</w:t>
+      </w:r>
+      <w:r>
+        <w:rPr>
+          <w:rFonts w:hint="cs"/>
+          <w:rtl/>
+        </w:rPr>
+        <w:t xml:space="preserve"> לא השתנה.</w:t>
+      </w:r>
+    </w:p>
+    <w:p>
+      <w:pPr>
+        <w:pStyle w:val="NoSpacing"/>
+        <w:rPr>
+          <w:rtl/>
+        </w:rPr>
+      </w:pPr>
+    </w:p>
+    <w:p>
+      <w:pPr>
+        <w:pStyle w:val="NoSpacing"/>
+        <w:rPr>
+          <w:rFonts w:hint="cs"/>
+          <w:rtl/>
+        </w:rPr>
       </w:pPr>
     </w:p>
     <w:sectPr>

</xml_diff>